<commit_message>
docx deliverable final version
</commit_message>
<xml_diff>
--- a/D4.3.deliverable.docx
+++ b/D4.3.deliverable.docx
@@ -78,6 +78,15 @@
     </w:p>
     <w:sdt>
       <w:sdtPr>
+        <w:rPr>
+          <w:rFonts w:asciiTheme="minorHAnsi" w:eastAsiaTheme="minorHAnsi" w:hAnsiTheme="minorHAnsi" w:cstheme="minorBidi"/>
+          <w:b w:val="0"/>
+          <w:bCs w:val="0"/>
+          <w:color w:val="auto"/>
+          <w:sz w:val="24"/>
+          <w:szCs w:val="24"/>
+          <w:lang w:eastAsia="en-US"/>
+        </w:rPr>
         <w:id w:val="1477952392"/>
         <w:docPartObj>
           <w:docPartGallery w:val="Table of Contents"/>
@@ -86,12 +95,7 @@
       </w:sdtPr>
       <w:sdtEndPr>
         <w:rPr>
-          <w:rFonts w:asciiTheme="minorHAnsi" w:eastAsiaTheme="minorHAnsi" w:hAnsiTheme="minorHAnsi" w:cstheme="minorBidi"/>
           <w:noProof/>
-          <w:color w:val="auto"/>
-          <w:sz w:val="24"/>
-          <w:szCs w:val="24"/>
-          <w:lang w:eastAsia="en-US"/>
         </w:rPr>
       </w:sdtEndPr>
       <w:sdtContent>
@@ -1990,19 +1994,9 @@
             <w:pPr>
               <w:pStyle w:val="Compact"/>
             </w:pPr>
-            <w:proofErr w:type="spellStart"/>
-            <w:r>
-              <w:t>Danilo</w:t>
-            </w:r>
-            <w:proofErr w:type="spellEnd"/>
-            <w:r>
-              <w:t xml:space="preserve"> </w:t>
-            </w:r>
-            <w:proofErr w:type="spellStart"/>
-            <w:r>
-              <w:t>Giacomi</w:t>
-            </w:r>
-            <w:proofErr w:type="spellEnd"/>
+            <w:r>
+              <w:t>Danilo Giacomi</w:t>
+            </w:r>
           </w:p>
         </w:tc>
         <w:tc>
@@ -2064,19 +2058,9 @@
             <w:pPr>
               <w:pStyle w:val="Compact"/>
             </w:pPr>
-            <w:proofErr w:type="spellStart"/>
-            <w:r>
-              <w:t>Danilo</w:t>
-            </w:r>
-            <w:proofErr w:type="spellEnd"/>
-            <w:r>
-              <w:t xml:space="preserve"> </w:t>
-            </w:r>
-            <w:proofErr w:type="spellStart"/>
-            <w:r>
-              <w:t>Giacomi</w:t>
-            </w:r>
-            <w:proofErr w:type="spellEnd"/>
+            <w:r>
+              <w:t>Danilo Giacomi</w:t>
+            </w:r>
           </w:p>
         </w:tc>
         <w:tc>
@@ -2251,6 +2235,7 @@
         <w:pStyle w:val="Heading1"/>
       </w:pPr>
       <w:r>
+        <w:lastRenderedPageBreak/>
         <w:t xml:space="preserve"> </w:t>
       </w:r>
       <w:bookmarkStart w:id="6" w:name="_Toc423931749"/>
@@ -2270,7 +2255,6 @@
       </w:pPr>
       <w:bookmarkStart w:id="7" w:name="_Toc423931750"/>
       <w:r>
-        <w:lastRenderedPageBreak/>
         <w:t>Copyright</w:t>
       </w:r>
       <w:bookmarkEnd w:id="7"/>
@@ -2617,7 +2601,6 @@
             <w:pPr>
               <w:pStyle w:val="Compact"/>
             </w:pPr>
-            <w:proofErr w:type="spellStart"/>
             <w:r>
               <w:t>logg</w:t>
             </w:r>
@@ -2627,7 +2610,6 @@
             <w:r>
               <w:t>y</w:t>
             </w:r>
-            <w:proofErr w:type="spellEnd"/>
           </w:p>
         </w:tc>
         <w:tc>
@@ -2737,13 +2719,8 @@
             <w:pPr>
               <w:pStyle w:val="Compact"/>
             </w:pPr>
-            <w:proofErr w:type="spellStart"/>
-            <w:r>
-              <w:t>httpry</w:t>
-            </w:r>
-            <w:proofErr w:type="spellEnd"/>
-            <w:r>
-              <w:t xml:space="preserve"> format string</w:t>
+            <w:r>
+              <w:t>httpry format string</w:t>
             </w:r>
           </w:p>
         </w:tc>
@@ -2770,13 +2747,8 @@
             <w:pPr>
               <w:pStyle w:val="Compact"/>
             </w:pPr>
-            <w:proofErr w:type="spellStart"/>
-            <w:r>
-              <w:t>Fusepool</w:t>
-            </w:r>
-            <w:proofErr w:type="spellEnd"/>
-            <w:r>
-              <w:t xml:space="preserve"> P3 Sandbox</w:t>
+            <w:r>
+              <w:t>Fusepool P3 Sandbox</w:t>
             </w:r>
           </w:p>
         </w:tc>
@@ -2803,11 +2775,9 @@
             <w:pPr>
               <w:pStyle w:val="Compact"/>
             </w:pPr>
-            <w:proofErr w:type="spellStart"/>
             <w:r>
               <w:t>Lucene</w:t>
             </w:r>
-            <w:proofErr w:type="spellEnd"/>
           </w:p>
         </w:tc>
         <w:tc>
@@ -2861,11 +2831,9 @@
             <w:pPr>
               <w:pStyle w:val="Compact"/>
             </w:pPr>
-            <w:proofErr w:type="spellStart"/>
             <w:r>
               <w:t>ElasticSearch</w:t>
             </w:r>
-            <w:proofErr w:type="spellEnd"/>
           </w:p>
         </w:tc>
         <w:tc>
@@ -2891,11 +2859,9 @@
             <w:pPr>
               <w:pStyle w:val="Compact"/>
             </w:pPr>
-            <w:proofErr w:type="spellStart"/>
             <w:r>
               <w:t>Logstash</w:t>
             </w:r>
-            <w:proofErr w:type="spellEnd"/>
           </w:p>
         </w:tc>
         <w:tc>
@@ -2918,6 +2884,7 @@
         <w:pStyle w:val="Heading1"/>
       </w:pPr>
       <w:r>
+        <w:lastRenderedPageBreak/>
         <w:t xml:space="preserve"> </w:t>
       </w:r>
       <w:bookmarkStart w:id="10" w:name="_Toc423931753"/>
@@ -2947,98 +2914,27 @@
     </w:p>
     <w:p>
       <w:r>
-        <w:t xml:space="preserve">Data usage statistics on the FP3 platform can be gathered through HTTP logging. The core data collection tools, </w:t>
-      </w:r>
-      <w:proofErr w:type="spellStart"/>
-      <w:r>
-        <w:t>Elasticsearch</w:t>
-      </w:r>
-      <w:proofErr w:type="spellEnd"/>
-      <w:r>
-        <w:t xml:space="preserve">, </w:t>
-      </w:r>
-      <w:proofErr w:type="spellStart"/>
-      <w:r>
-        <w:t>Logstash</w:t>
-      </w:r>
-      <w:proofErr w:type="spellEnd"/>
-      <w:r>
-        <w:t xml:space="preserve"> and </w:t>
-      </w:r>
-      <w:proofErr w:type="spellStart"/>
+        <w:t>Data usage statistics on the FP3 platform can be gathered through HTTP logging. The core data collection tools, Elasticsearch, Logstash and Kibana, have been made available as an integrated ELK stack distributed as a Docker application. The FP3 Platform Reference Implementation runs Httpry and Logstash</w:t>
+      </w:r>
+      <w:r>
+        <w:t>-forwarder</w:t>
+      </w:r>
+      <w:r>
+        <w:t xml:space="preserve"> - together these facilities provide the mechanism to integrate with the ELK stack, and forward HTTP logs for processing, storag</w:t>
+      </w:r>
+      <w:r>
+        <w:t>e, analysis and visualization.</w:t>
+      </w:r>
+    </w:p>
+    <w:p>
+      <w:r>
+        <w:t xml:space="preserve">The ELK toolset was only recently integrated into the platform. Configuration and tuning of the tools is still in progress. Some base Kibana visualizations have been provided, exposed as widgets through the </w:t>
+      </w:r>
       <w:r>
         <w:t>Kibana</w:t>
       </w:r>
-      <w:proofErr w:type="spellEnd"/>
-      <w:r>
-        <w:t xml:space="preserve">, have been made available as an integrated ELK stack distributed as a </w:t>
-      </w:r>
-      <w:proofErr w:type="spellStart"/>
-      <w:r>
-        <w:t>Docker</w:t>
-      </w:r>
-      <w:proofErr w:type="spellEnd"/>
-      <w:r>
-        <w:t xml:space="preserve"> application. The FP3 Platform Reference Implementation runs </w:t>
-      </w:r>
-      <w:proofErr w:type="spellStart"/>
-      <w:r>
-        <w:t>Httpry</w:t>
-      </w:r>
-      <w:proofErr w:type="spellEnd"/>
-      <w:r>
-        <w:t xml:space="preserve"> and </w:t>
-      </w:r>
-      <w:proofErr w:type="spellStart"/>
-      <w:r>
-        <w:t>Logstash</w:t>
-      </w:r>
-      <w:proofErr w:type="spellEnd"/>
-      <w:r>
-        <w:t>-forwarder</w:t>
-      </w:r>
-      <w:r>
-        <w:t xml:space="preserve"> - together these facilities provide the mechanism to integrate with the ELK stack, and forward HTTP logs for processing, storag</w:t>
-      </w:r>
-      <w:r>
-        <w:t>e, analysis and visualization.</w:t>
-      </w:r>
-    </w:p>
-    <w:p>
-      <w:r>
-        <w:t xml:space="preserve">The ELK toolset was only recently integrated into the platform. Configuration and tuning of the tools is still in progress. Some base </w:t>
-      </w:r>
-      <w:proofErr w:type="spellStart"/>
-      <w:r>
-        <w:t>Kibana</w:t>
-      </w:r>
-      <w:proofErr w:type="spellEnd"/>
-      <w:r>
-        <w:t xml:space="preserve"> visualizations have been </w:t>
-      </w:r>
-      <w:proofErr w:type="gramStart"/>
-      <w:r>
-        <w:t>provided,</w:t>
-      </w:r>
-      <w:proofErr w:type="gramEnd"/>
-      <w:r>
-        <w:t xml:space="preserve"> exposed as widgets through the </w:t>
-      </w:r>
-      <w:proofErr w:type="spellStart"/>
-      <w:r>
-        <w:t>Kibana</w:t>
-      </w:r>
-      <w:proofErr w:type="spellEnd"/>
-      <w:r>
-        <w:t xml:space="preserve"> Dashboard. The current widgets display data on: hourly access to the platform, total access count, access modes (SPARQL, LDP, </w:t>
-      </w:r>
-      <w:proofErr w:type="spellStart"/>
-      <w:r>
-        <w:t>etc</w:t>
-      </w:r>
-      <w:proofErr w:type="spellEnd"/>
-      <w:r>
-        <w:t xml:space="preserve">) and geographical origin of each access derived from the client IP </w:t>
+      <w:r>
+        <w:t xml:space="preserve"> Dashboard. The current widgets display data on: hourly access to the platform, total access count, access modes (SPARQL, LDP, etc) and geographical origin of each access derived from the client IP </w:t>
       </w:r>
       <w:r>
         <w:t>address</w:t>
@@ -3061,57 +2957,52 @@
       </w:pPr>
       <w:bookmarkStart w:id="11" w:name="_Toc423931754"/>
       <w:r>
+        <w:t>Introduction</w:t>
+      </w:r>
+      <w:bookmarkEnd w:id="11"/>
+    </w:p>
+    <w:p>
+      <w:r>
+        <w:t>The Description of Work for the Fusepool P3 project describes the main task of this deliverable as:</w:t>
+      </w:r>
+    </w:p>
+    <w:p>
+      <w:r>
+        <w:t>"T4.3 – Data usage statistics and feedback: tools to assess the usage value of open data and services based on the automatic analysis of logging and auditing data [...] as well as user interfaces for directly posting feedbacks and requests ..."</w:t>
+      </w:r>
+    </w:p>
+    <w:p>
+      <w:r>
+        <w:t>The T4.3 task is then composed of two sub-tasks: gathering feedbacks from the use</w:t>
+      </w:r>
+      <w:r>
+        <w:t>rs and analysing</w:t>
+      </w:r>
+      <w:r>
+        <w:t xml:space="preserve"> the services logs.</w:t>
+      </w:r>
+    </w:p>
+    <w:p>
+      <w:pPr>
+        <w:pStyle w:val="Heading1"/>
+      </w:pPr>
+      <w:r>
+        <w:t xml:space="preserve"> </w:t>
+      </w:r>
+      <w:bookmarkStart w:id="12" w:name="_Toc423931755"/>
+      <w:r>
+        <w:t>Feedbacks</w:t>
+      </w:r>
+      <w:bookmarkEnd w:id="12"/>
+    </w:p>
+    <w:p>
+      <w:r>
+        <w:t>To let the end users give us feedbacks on the platform and the project, a feedback facility was added to the FP3 Community website (http://getfp3.com). The Jira issue regarding this task is found at https://fusepool.atlassian.net/browse/FPUSER-63 and was resolved around the end of March 2015.</w:t>
+      </w:r>
+    </w:p>
+    <w:p>
+      <w:r>
         <w:lastRenderedPageBreak/>
-        <w:t>Introduction</w:t>
-      </w:r>
-      <w:bookmarkEnd w:id="11"/>
-    </w:p>
-    <w:p>
-      <w:r>
-        <w:t>The Description of Work for the Fusepool P3 project describes the main task of this deliverable as:</w:t>
-      </w:r>
-    </w:p>
-    <w:p>
-      <w:r>
-        <w:t>"T4.3 – Data usage statistics and feedback: tools to assess the usage value of open data and services based on the automatic analysis of logging and auditing data [...] as well as user interfaces for directly posting feedbacks and requests ..."</w:t>
-      </w:r>
-    </w:p>
-    <w:p>
-      <w:r>
-        <w:t>The T4.3 task is then composed of two sub-tasks: gathering feedbacks from the use</w:t>
-      </w:r>
-      <w:r>
-        <w:t xml:space="preserve">rs and </w:t>
-      </w:r>
-      <w:proofErr w:type="spellStart"/>
-      <w:r>
-        <w:t>analysing</w:t>
-      </w:r>
-      <w:proofErr w:type="spellEnd"/>
-      <w:r>
-        <w:t xml:space="preserve"> the services logs.</w:t>
-      </w:r>
-    </w:p>
-    <w:p>
-      <w:pPr>
-        <w:pStyle w:val="Heading1"/>
-      </w:pPr>
-      <w:r>
-        <w:t xml:space="preserve"> </w:t>
-      </w:r>
-      <w:bookmarkStart w:id="12" w:name="_Toc423931755"/>
-      <w:r>
-        <w:t>Feedbacks</w:t>
-      </w:r>
-      <w:bookmarkEnd w:id="12"/>
-    </w:p>
-    <w:p>
-      <w:r>
-        <w:t>To let the end users give us feedbacks on the platform and the project, a feedback facility was added to the FP3 Community website (http://getfp3.com). The Jira issue regarding this task is found at https://fusepool.atlassian.net/browse/FPUSER-63 and was resolved around the end of March 2015.</w:t>
-      </w:r>
-    </w:p>
-    <w:p>
-      <w:r>
         <w:t>It was wise to have a feedback facility in place at that time, as we have taken part to some public events where we've disseminated about the project - in particular the Spaghetti Open Data SOD2015 (http://www.spaghettiopendata.org/page/benvenut-sod15) where we've also ran a hackathon session to involve the community and to better share the knowledge about the Fusepool P3 platform.</w:t>
       </w:r>
     </w:p>
@@ -3141,7 +3032,7 @@
       <w:r>
         <w:t xml:space="preserve">The questionnaire can be found at </w:t>
       </w:r>
-      <w:hyperlink r:id="rId8" w:history="1">
+      <w:hyperlink r:id="rId8" w:anchor="heading=h.ezpclpdcglrf" w:history="1">
         <w:r>
           <w:rPr>
             <w:rStyle w:val="Hyperlink"/>
@@ -3165,15 +3056,7 @@
     </w:p>
     <w:p>
       <w:r>
-        <w:t xml:space="preserve">The </w:t>
-      </w:r>
-      <w:proofErr w:type="spellStart"/>
-      <w:r>
-        <w:t>Fusepool</w:t>
-      </w:r>
-      <w:proofErr w:type="spellEnd"/>
-      <w:r>
-        <w:t xml:space="preserve"> P3 Platform is composed of many software services, each of which is used to serve different requests, and has its own logging system. To offer a view on the usage of the platform as a whole, and of the data the platform contains, we chose to log all the accesses to the platform, regardless of which of the service they were requesting, and to collect them all together in a system offering  a </w:t>
+        <w:t xml:space="preserve">The Fusepool P3 Platform is composed of many software services, each of which is used to serve different requests, and has its own logging system. To offer a view on the usage of the platform as a whole, and of the data the platform contains, we chose to log all the accesses to the platform, regardless of which of the service they were requesting, and to collect them all together in a system offering  a </w:t>
       </w:r>
       <w:r>
         <w:t xml:space="preserve">powerful </w:t>
@@ -3186,28 +3069,24 @@
       <w:r>
         <w:t xml:space="preserve">The use of the </w:t>
       </w:r>
-      <w:proofErr w:type="spellStart"/>
       <w:r>
         <w:rPr>
           <w:b/>
         </w:rPr>
         <w:t>Httpry</w:t>
       </w:r>
-      <w:proofErr w:type="spellEnd"/>
       <w:r>
         <w:t xml:space="preserve"> tool gave us the ability to keep track of every request to the platform, and to log them in a single log file, which in turn is used to fill </w:t>
       </w:r>
       <w:r>
         <w:t xml:space="preserve">some </w:t>
       </w:r>
-      <w:proofErr w:type="spellStart"/>
       <w:r>
         <w:rPr>
           <w:b/>
         </w:rPr>
         <w:t>Elasticsearch</w:t>
       </w:r>
-      <w:proofErr w:type="spellEnd"/>
       <w:r>
         <w:t xml:space="preserve"> index</w:t>
       </w:r>
@@ -3220,55 +3099,35 @@
       <w:r>
         <w:t xml:space="preserve">by forwarding it with </w:t>
       </w:r>
-      <w:proofErr w:type="spellStart"/>
+      <w:r>
+        <w:rPr>
+          <w:b/>
+        </w:rPr>
+        <w:t>Logstash-forwarder</w:t>
+      </w:r>
+      <w:r>
+        <w:t xml:space="preserve"> to </w:t>
+      </w:r>
       <w:r>
         <w:rPr>
           <w:b/>
         </w:rPr>
         <w:t>Logstash</w:t>
       </w:r>
-      <w:proofErr w:type="spellEnd"/>
-      <w:r>
-        <w:rPr>
-          <w:b/>
-        </w:rPr>
-        <w:t>-forwarder</w:t>
-      </w:r>
-      <w:r>
-        <w:t xml:space="preserve"> to </w:t>
-      </w:r>
-      <w:proofErr w:type="spellStart"/>
-      <w:r>
-        <w:rPr>
-          <w:b/>
-        </w:rPr>
-        <w:t>Logstash</w:t>
-      </w:r>
-      <w:proofErr w:type="spellEnd"/>
       <w:r>
         <w:t xml:space="preserve">. </w:t>
       </w:r>
       <w:r>
         <w:br/>
       </w:r>
-      <w:proofErr w:type="spellStart"/>
       <w:r>
         <w:rPr>
           <w:b/>
         </w:rPr>
         <w:t>Kibana</w:t>
       </w:r>
-      <w:proofErr w:type="spellEnd"/>
-      <w:r>
-        <w:t xml:space="preserve">, accessing </w:t>
-      </w:r>
-      <w:proofErr w:type="spellStart"/>
-      <w:r>
-        <w:t>Elasticsearch</w:t>
-      </w:r>
-      <w:proofErr w:type="spellEnd"/>
-      <w:r>
-        <w:t xml:space="preserve">, </w:t>
+      <w:r>
+        <w:t xml:space="preserve">, accessing Elasticsearch, </w:t>
       </w:r>
       <w:r>
         <w:t>offers the top-most layer of visualization and analysis</w:t>
@@ -3282,47 +3141,22 @@
     </w:p>
     <w:p>
       <w:r>
-        <w:t xml:space="preserve">To </w:t>
-      </w:r>
-      <w:proofErr w:type="spellStart"/>
-      <w:r>
-        <w:t>analyse</w:t>
-      </w:r>
-      <w:proofErr w:type="spellEnd"/>
-      <w:r>
-        <w:t xml:space="preserve"> the usage of our platform, and to offer a flexible and visual platform for that, several tools were evaluated, either in the form of commercial services or software or open-source tools.</w:t>
-      </w:r>
-    </w:p>
-    <w:p>
-      <w:r>
-        <w:t xml:space="preserve">At first we've tried some services, like </w:t>
-      </w:r>
-      <w:proofErr w:type="spellStart"/>
-      <w:r>
-        <w:t>Logg</w:t>
+        <w:t>To analyse the usage of our platform, and to offer a flexible and visual platform for that, several tools were evaluated, either in the form of commercial services or software or open-source tools.</w:t>
+      </w:r>
+    </w:p>
+    <w:p>
+      <w:r>
+        <w:t>At first we've tried some services, like Logg</w:t>
       </w:r>
       <w:r>
         <w:t>l</w:t>
       </w:r>
       <w:r>
-        <w:t>y</w:t>
-      </w:r>
-      <w:proofErr w:type="spellEnd"/>
-      <w:r>
-        <w:t xml:space="preserve"> (https://www.loggly.com/) or </w:t>
-      </w:r>
-      <w:proofErr w:type="spellStart"/>
-      <w:r>
-        <w:t>Logentries</w:t>
-      </w:r>
-      <w:proofErr w:type="spellEnd"/>
-      <w:r>
-        <w:t xml:space="preserve"> (https://logentries.com/), which are extremely good but they are expensive in the long run as they are sold for a significant monthly fee.</w:t>
-      </w:r>
-    </w:p>
-    <w:p>
-      <w:r>
-        <w:lastRenderedPageBreak/>
+        <w:t>y (https://www.loggly.com/) or Logentries (https://logentries.com/), which are extremely good but they are expensive in the long run as they are sold for a significant monthly fee.</w:t>
+      </w:r>
+    </w:p>
+    <w:p>
+      <w:r>
         <w:t>We've then scouted the available log analysis softwares, like splunk (http://www.splunk.com/) or piwik (http://piwik.org/docs/log-analytics-tool-how-to/) until we've learned about the ELK stack.</w:t>
       </w:r>
     </w:p>
@@ -3334,6 +3168,7 @@
         </w:rPr>
       </w:pPr>
       <w:r>
+        <w:lastRenderedPageBreak/>
         <w:t xml:space="preserve">The Elasticsearch-Logstash-Kibana stack (ELK - https://www.elastic.co/products) is a largely used set of tools which not only offers a way to look into collected logs, but also some flexible ways to manage the logs themselves. The ELK stack is based on </w:t>
       </w:r>
       <w:r>
@@ -3343,15 +3178,7 @@
         <w:t>three core components</w:t>
       </w:r>
       <w:r>
-        <w:t xml:space="preserve"> (</w:t>
-      </w:r>
-      <w:proofErr w:type="spellStart"/>
-      <w:r>
-        <w:t>Elasticsearch-Logstash-Kibana</w:t>
-      </w:r>
-      <w:proofErr w:type="spellEnd"/>
-      <w:r>
-        <w:t>)</w:t>
+        <w:t xml:space="preserve"> (Elasticsearch-Logstash-Kibana)</w:t>
       </w:r>
       <w:r>
         <w:t>, each of which o</w:t>
@@ -3436,287 +3263,142 @@
         <w:t xml:space="preserve"> </w:t>
       </w:r>
       <w:r>
-        <w:t xml:space="preserve">as we’ll see in details, </w:t>
-      </w:r>
-      <w:proofErr w:type="spellStart"/>
-      <w:r>
-        <w:t>Httpry</w:t>
-      </w:r>
-      <w:proofErr w:type="spellEnd"/>
-      <w:r>
-        <w:t xml:space="preserve"> keeps track of all the HTTP requests received by the server and logs them in</w:t>
-      </w:r>
-      <w:r>
-        <w:t xml:space="preserve"> a log file, </w:t>
-      </w:r>
-      <w:proofErr w:type="spellStart"/>
-      <w:r>
-        <w:t>L</w:t>
-      </w:r>
-      <w:r>
-        <w:t>ogstash</w:t>
-      </w:r>
-      <w:proofErr w:type="spellEnd"/>
-      <w:r>
-        <w:t xml:space="preserve">-forwarder watch the same log file and sends all the new lines to the </w:t>
-      </w:r>
-      <w:proofErr w:type="spellStart"/>
-      <w:r>
-        <w:t>Logstash</w:t>
-      </w:r>
-      <w:proofErr w:type="spellEnd"/>
-      <w:r>
-        <w:t xml:space="preserve"> in the ELK stack, which analyses them, and store the result in </w:t>
-      </w:r>
-      <w:proofErr w:type="spellStart"/>
-      <w:r>
-        <w:t>Elastic</w:t>
+        <w:t>as we’ll see in details, Httpry keeps track of all the HTTP requests received by the server and logs them in</w:t>
+      </w:r>
+      <w:r>
+        <w:t xml:space="preserve"> a log file, L</w:t>
+      </w:r>
+      <w:r>
+        <w:t>ogstash-forwarder watch the same log file and sends all the new lines to the Logstash in the ELK stack, which analyses them, and store the result in Elastic</w:t>
       </w:r>
       <w:r>
         <w:t>s</w:t>
       </w:r>
       <w:r>
-        <w:t>earch</w:t>
-      </w:r>
-      <w:proofErr w:type="spellEnd"/>
+        <w:t>earch. Kibana uses the indexes created in this way in Elastic</w:t>
+      </w:r>
+      <w:r>
+        <w:t>s</w:t>
+      </w:r>
+      <w:r>
+        <w:t xml:space="preserve">earch to show them in </w:t>
+      </w:r>
+      <w:r>
+        <w:t xml:space="preserve">a </w:t>
+      </w:r>
+      <w:r>
+        <w:t>visual manner.</w:t>
+      </w:r>
+    </w:p>
+    <w:p>
+      <w:pPr>
+        <w:pStyle w:val="Heading2"/>
+      </w:pPr>
+      <w:r>
+        <w:t xml:space="preserve">Httpry and  </w:t>
+      </w:r>
+      <w:bookmarkStart w:id="14" w:name="_Toc423931760"/>
+      <w:r>
+        <w:t>Logstash forwarder</w:t>
+      </w:r>
+      <w:bookmarkEnd w:id="14"/>
+    </w:p>
+    <w:p>
+      <w:r>
+        <w:t xml:space="preserve">To </w:t>
+      </w:r>
+      <w:r>
+        <w:t>log all the accesses to the server we used</w:t>
+      </w:r>
+      <w:r>
+        <w:t xml:space="preserve"> Httpry (https://github.com/jbit</w:t>
+      </w:r>
+      <w:r>
+        <w:t>tel/httpry),</w:t>
+      </w:r>
+      <w:r>
+        <w:t xml:space="preserve"> a tool designed for displaying and logging HTTP traffic. It is not intended to perform analysis itself, but instead to capture, parse and/or log the traffic for later analysis</w:t>
+      </w:r>
+      <w:r>
+        <w:t>.</w:t>
+      </w:r>
+    </w:p>
+    <w:p>
+      <w:r>
+        <w:t xml:space="preserve">Httpry can be ran specifying the ports of the request to log, the fields to log, and the file into witch the logs will be saved. By using the </w:t>
+      </w:r>
+      <w:r>
+        <w:t>H</w:t>
+      </w:r>
+      <w:r>
+        <w:t>ttpry tool, and with the flexibility of</w:t>
+      </w:r>
+      <w:r>
+        <w:t xml:space="preserve"> L</w:t>
+      </w:r>
+      <w:r>
+        <w:t>ogstash in analys</w:t>
+      </w:r>
+      <w:r>
+        <w:t>ing</w:t>
+      </w:r>
+      <w:r>
+        <w:t xml:space="preserve"> the log entries, we were able to collect and log in a single place all the acces</w:t>
+      </w:r>
+      <w:r>
+        <w:t>se</w:t>
+      </w:r>
+      <w:r>
+        <w:t>s to the various services the Fusepool P3 Platform runs.</w:t>
+      </w:r>
+    </w:p>
+    <w:p>
+      <w:r>
+        <w:t>A</w:t>
+      </w:r>
+      <w:r>
+        <w:t xml:space="preserve">t the time of this writing, </w:t>
+      </w:r>
+      <w:r>
+        <w:t xml:space="preserve">in fact, </w:t>
+      </w:r>
+      <w:r>
+        <w:t xml:space="preserve">we have twenty entry points to the Fusepool P3 Platform, each of which listening to a different port, and to collect the logs of each service behind those entry points was a critical aspect. Also because we expected each service to use different log notation, or </w:t>
+      </w:r>
+      <w:r>
+        <w:t>to not log enough information</w:t>
+      </w:r>
       <w:r>
         <w:t xml:space="preserve">. </w:t>
       </w:r>
-      <w:proofErr w:type="spellStart"/>
-      <w:r>
-        <w:t>Kibana</w:t>
-      </w:r>
-      <w:proofErr w:type="spellEnd"/>
-      <w:r>
-        <w:t xml:space="preserve"> uses the indexes created in this way in </w:t>
-      </w:r>
-      <w:proofErr w:type="spellStart"/>
-      <w:r>
-        <w:t>Elastic</w:t>
-      </w:r>
-      <w:r>
-        <w:t>s</w:t>
-      </w:r>
-      <w:r>
-        <w:t>earch</w:t>
-      </w:r>
-      <w:proofErr w:type="spellEnd"/>
-      <w:r>
-        <w:t xml:space="preserve"> to show them in </w:t>
-      </w:r>
-      <w:r>
-        <w:t xml:space="preserve">a </w:t>
-      </w:r>
-      <w:r>
-        <w:t>visual manner.</w:t>
-      </w:r>
-    </w:p>
-    <w:p>
-      <w:pPr>
-        <w:pStyle w:val="Heading2"/>
-      </w:pPr>
-      <w:proofErr w:type="spellStart"/>
-      <w:r>
-        <w:t>Httpry</w:t>
-      </w:r>
-      <w:proofErr w:type="spellEnd"/>
-      <w:r>
-        <w:t xml:space="preserve"> </w:t>
-      </w:r>
-      <w:proofErr w:type="gramStart"/>
-      <w:r>
-        <w:t xml:space="preserve">and  </w:t>
-      </w:r>
-      <w:bookmarkStart w:id="14" w:name="_Toc423931760"/>
-      <w:proofErr w:type="spellStart"/>
-      <w:r>
-        <w:t>Logstash</w:t>
-      </w:r>
-      <w:proofErr w:type="spellEnd"/>
-      <w:proofErr w:type="gramEnd"/>
-      <w:r>
-        <w:t xml:space="preserve"> forwarder</w:t>
-      </w:r>
-      <w:bookmarkEnd w:id="14"/>
-    </w:p>
-    <w:p>
-      <w:r>
-        <w:t xml:space="preserve">To </w:t>
-      </w:r>
-      <w:r>
-        <w:t>log all the accesses to the server we used</w:t>
-      </w:r>
-      <w:r>
-        <w:t xml:space="preserve"> </w:t>
-      </w:r>
-      <w:proofErr w:type="spellStart"/>
-      <w:r>
-        <w:t>Httpry</w:t>
-      </w:r>
-      <w:proofErr w:type="spellEnd"/>
-      <w:r>
-        <w:t xml:space="preserve"> (https://github.com/jbit</w:t>
-      </w:r>
-      <w:r>
-        <w:t>tel/httpry),</w:t>
-      </w:r>
-      <w:r>
-        <w:t xml:space="preserve"> a tool designed for displaying and logging HTTP traffic. It is not intended to perform analysis itself, but instead to capture, parse and/or log the traffic for later analysis</w:t>
-      </w:r>
-      <w:r>
-        <w:t>.</w:t>
-      </w:r>
-    </w:p>
-    <w:p>
-      <w:proofErr w:type="spellStart"/>
-      <w:r>
-        <w:t>Httpry</w:t>
-      </w:r>
-      <w:proofErr w:type="spellEnd"/>
-      <w:r>
-        <w:t xml:space="preserve"> can be ran specifying the ports of the request to log, the fields to log, and the file into witch the logs will be saved. By using the </w:t>
-      </w:r>
-      <w:proofErr w:type="spellStart"/>
+    </w:p>
+    <w:p>
+      <w:r>
+        <w:t xml:space="preserve">Httpry, on the contrary, listens to all the requests regardless of which service will then serve each of them, and writes a log line about that. Those log lines are stored in a file which is the one watched by the </w:t>
+      </w:r>
+      <w:r>
+        <w:t>Logstash-</w:t>
+      </w:r>
+      <w:r>
+        <w:t>forwarder tool, which has been configured to understand the</w:t>
+      </w:r>
+      <w:r>
+        <w:t xml:space="preserve"> log message </w:t>
+      </w:r>
       <w:r>
         <w:t>H</w:t>
       </w:r>
       <w:r>
-        <w:t>ttpry</w:t>
-      </w:r>
-      <w:proofErr w:type="spellEnd"/>
-      <w:r>
-        <w:t xml:space="preserve"> tool, and with the flexibility of</w:t>
-      </w:r>
-      <w:r>
-        <w:t xml:space="preserve"> </w:t>
-      </w:r>
-      <w:proofErr w:type="spellStart"/>
-      <w:r>
-        <w:t>L</w:t>
-      </w:r>
-      <w:r>
-        <w:t>ogstash</w:t>
-      </w:r>
-      <w:proofErr w:type="spellEnd"/>
-      <w:r>
-        <w:t xml:space="preserve"> in </w:t>
-      </w:r>
-      <w:proofErr w:type="spellStart"/>
-      <w:r>
-        <w:t>analys</w:t>
-      </w:r>
-      <w:r>
-        <w:t>ing</w:t>
-      </w:r>
-      <w:proofErr w:type="spellEnd"/>
-      <w:r>
-        <w:t xml:space="preserve"> the log entries, we were able to collect and log in a single place all the acces</w:t>
-      </w:r>
-      <w:r>
-        <w:t>se</w:t>
-      </w:r>
-      <w:r>
-        <w:t xml:space="preserve">s to the various services the </w:t>
-      </w:r>
-      <w:proofErr w:type="spellStart"/>
-      <w:r>
-        <w:t>Fusepool</w:t>
-      </w:r>
-      <w:proofErr w:type="spellEnd"/>
-      <w:r>
-        <w:t xml:space="preserve"> P3 Platform runs.</w:t>
-      </w:r>
-    </w:p>
-    <w:p>
-      <w:r>
-        <w:t>A</w:t>
-      </w:r>
-      <w:r>
-        <w:t xml:space="preserve">t the time of this writing, </w:t>
-      </w:r>
-      <w:r>
-        <w:t xml:space="preserve">in fact, </w:t>
-      </w:r>
-      <w:r>
-        <w:t xml:space="preserve">we have twenty entry points to the </w:t>
-      </w:r>
-      <w:proofErr w:type="spellStart"/>
-      <w:r>
-        <w:t>Fusepool</w:t>
-      </w:r>
-      <w:proofErr w:type="spellEnd"/>
-      <w:r>
-        <w:t xml:space="preserve"> P3 Platform, each of which listening to a different port, and to collect the logs of each service behind those entry points was a critical aspect. Also because we expected each service to use different log notation, or </w:t>
-      </w:r>
-      <w:r>
-        <w:t xml:space="preserve">to not </w:t>
-      </w:r>
-      <w:proofErr w:type="spellStart"/>
-      <w:r>
-        <w:t>log</w:t>
-      </w:r>
-      <w:proofErr w:type="spellEnd"/>
-      <w:r>
-        <w:t xml:space="preserve"> enough information</w:t>
-      </w:r>
-      <w:r>
-        <w:t xml:space="preserve">. </w:t>
-      </w:r>
-    </w:p>
-    <w:p>
-      <w:proofErr w:type="spellStart"/>
-      <w:r>
-        <w:t>Httpry</w:t>
-      </w:r>
-      <w:proofErr w:type="spellEnd"/>
-      <w:r>
-        <w:t xml:space="preserve">, on the contrary, listens to all the requests regardless of which service will then serve each of them, and writes a log line about that. Those log lines are stored in a file which is the one watched by the </w:t>
-      </w:r>
-      <w:proofErr w:type="spellStart"/>
-      <w:r>
-        <w:t>Logstash</w:t>
-      </w:r>
-      <w:proofErr w:type="spellEnd"/>
-      <w:r>
-        <w:t>-</w:t>
-      </w:r>
-      <w:r>
-        <w:t>forwarder tool, which has been configured to understand the</w:t>
-      </w:r>
-      <w:r>
-        <w:t xml:space="preserve"> log message </w:t>
-      </w:r>
-      <w:proofErr w:type="spellStart"/>
-      <w:r>
-        <w:t>H</w:t>
-      </w:r>
-      <w:r>
-        <w:t>ttpry</w:t>
-      </w:r>
-      <w:proofErr w:type="spellEnd"/>
-      <w:r>
-        <w:t xml:space="preserve"> creates, with the configuration we've created for it.</w:t>
-      </w:r>
-    </w:p>
-    <w:p>
-      <w:r>
-        <w:t xml:space="preserve">In the platform reference implementation </w:t>
-      </w:r>
-      <w:proofErr w:type="spellStart"/>
-      <w:r>
-        <w:t>docker</w:t>
-      </w:r>
-      <w:proofErr w:type="spellEnd"/>
-      <w:r>
-        <w:t xml:space="preserve"> image (https://github.com/fusepoolP3/p3-platform-reference-implementation) </w:t>
-      </w:r>
-      <w:proofErr w:type="spellStart"/>
-      <w:r>
-        <w:t>Httpry</w:t>
-      </w:r>
-      <w:proofErr w:type="spellEnd"/>
-      <w:r>
-        <w:t xml:space="preserve"> has been configured to run as a daemon, listening on the ports of all the services available in the platform itself. It logs </w:t>
+        <w:t>ttpry creates, with the configuration we've created for it.</w:t>
+      </w:r>
+    </w:p>
+    <w:p>
+      <w:r>
+        <w:t xml:space="preserve">In the platform reference implementation docker image (https://github.com/fusepoolP3/p3-platform-reference-implementation) Httpry has been </w:t>
+      </w:r>
+      <w:r>
+        <w:lastRenderedPageBreak/>
+        <w:t xml:space="preserve">configured to run as a daemon, listening on the ports of all the services available in the platform itself. It logs </w:t>
       </w:r>
       <w:r>
         <w:t>each</w:t>
@@ -3727,120 +3409,28 @@
     </w:p>
     <w:p>
       <w:r>
-        <w:t xml:space="preserve">The </w:t>
-      </w:r>
-      <w:proofErr w:type="spellStart"/>
-      <w:r>
-        <w:t>Httpry</w:t>
-      </w:r>
-      <w:proofErr w:type="spellEnd"/>
-      <w:r>
-        <w:t xml:space="preserve"> tool has the ability to log several fields from the incoming request, a list of which is available at https://github.com/jbittel/httpry/blob/master/doc/format-string, with the possibility to log fields either from the HTTP request body or outside of it. At this time we are exploring the tool looking for other interesting fields to log and, in the end, use for our analysis.</w:t>
-      </w:r>
-    </w:p>
-    <w:p>
-      <w:r>
-        <w:t xml:space="preserve">In the </w:t>
-      </w:r>
-      <w:proofErr w:type="spellStart"/>
-      <w:r>
-        <w:t>Fusepool</w:t>
-      </w:r>
-      <w:proofErr w:type="spellEnd"/>
-      <w:r>
-        <w:t xml:space="preserve"> P3 reference implementation platform, </w:t>
-      </w:r>
-      <w:proofErr w:type="spellStart"/>
-      <w:r>
-        <w:t>Httpry</w:t>
-      </w:r>
-      <w:proofErr w:type="spellEnd"/>
-      <w:r>
-        <w:t xml:space="preserve"> is </w:t>
-      </w:r>
-      <w:proofErr w:type="gramStart"/>
-      <w:r>
-        <w:t>ran</w:t>
-      </w:r>
-      <w:proofErr w:type="gramEnd"/>
-      <w:r>
-        <w:t xml:space="preserve"> with the following command:</w:t>
+        <w:t>The Httpry tool has the ability to log several fields from the incoming request, a list of which is available at https://github.com/jbittel/httpry/blob/master/doc/format-string, with the possibility to log fields either from the HTTP request body or outside of it. At this time we are exploring the tool looking for other interesting fields to log and, in the end, use for our analysis.</w:t>
+      </w:r>
+    </w:p>
+    <w:p>
+      <w:r>
+        <w:t>In the Fusepool P3 reference implementation platform, Httpry is ran with the following command:</w:t>
       </w:r>
     </w:p>
     <w:p>
       <w:pPr>
         <w:pStyle w:val="BlockQuote"/>
       </w:pPr>
-      <w:proofErr w:type="spellStart"/>
-      <w:proofErr w:type="gramStart"/>
-      <w:r>
-        <w:t>httpry</w:t>
-      </w:r>
-      <w:proofErr w:type="spellEnd"/>
-      <w:proofErr w:type="gramEnd"/>
-      <w:r>
-        <w:t xml:space="preserve"> -f source-</w:t>
-      </w:r>
-      <w:proofErr w:type="spellStart"/>
-      <w:r>
-        <w:t>ip,request</w:t>
-      </w:r>
-      <w:proofErr w:type="spellEnd"/>
-      <w:r>
-        <w:t>-</w:t>
-      </w:r>
-      <w:proofErr w:type="spellStart"/>
-      <w:r>
-        <w:t>uri</w:t>
-      </w:r>
-      <w:proofErr w:type="spellEnd"/>
-      <w:r>
-        <w:t xml:space="preserve"> -d -i eth0 '</w:t>
-      </w:r>
-      <w:proofErr w:type="spellStart"/>
-      <w:r>
-        <w:t>tcp</w:t>
-      </w:r>
-      <w:proofErr w:type="spellEnd"/>
-      <w:r>
-        <w:t xml:space="preserve"> port 8080 or 8181 or 8151 or 8200 or 8201 or 8202 or 8203 or 8204 or 8205 or 8300 or 8301 or 8302 or 8303 or 8304 or 8305 or 8306 or 8307 or 8308 or 8310 or 8386' -o /</w:t>
-      </w:r>
-      <w:proofErr w:type="spellStart"/>
-      <w:r>
-        <w:t>var</w:t>
-      </w:r>
-      <w:proofErr w:type="spellEnd"/>
-      <w:r>
-        <w:t>/log/httpry.log</w:t>
-      </w:r>
-    </w:p>
-    <w:p>
-      <w:proofErr w:type="gramStart"/>
-      <w:r>
-        <w:t>which</w:t>
-      </w:r>
-      <w:proofErr w:type="gramEnd"/>
-      <w:r>
-        <w:t xml:space="preserve"> logs the IP of the user accessing the platform and the request itself for each of the services running on the platform, each of which listens on a specific port, the list of which is passed to the </w:t>
-      </w:r>
-      <w:proofErr w:type="spellStart"/>
-      <w:r>
-        <w:t>Httpry</w:t>
-      </w:r>
-      <w:proofErr w:type="spellEnd"/>
-      <w:r>
-        <w:t xml:space="preserve"> command line. It writes its output on the log file “</w:t>
-      </w:r>
-      <w:r>
-        <w:t>/</w:t>
-      </w:r>
-      <w:proofErr w:type="spellStart"/>
-      <w:r>
-        <w:t>var</w:t>
-      </w:r>
-      <w:proofErr w:type="spellEnd"/>
-      <w:r>
-        <w:t>/log/httpry.log</w:t>
+      <w:r>
+        <w:t>httpry -f source-ip,request-uri -d -i eth0 'tcp port 8080 or 8181 or 8151 or 8200 or 8201 or 8202 or 8203 or 8204 or 8205 or 8300 or 8301 or 8302 or 8303 or 8304 or 8305 or 8306 or 8307 or 8308 or 8310 or 8386' -o /var/log/httpry.log</w:t>
+      </w:r>
+    </w:p>
+    <w:p>
+      <w:r>
+        <w:t>which logs the IP of the user accessing the platform and the request itself for each of the services running on the platform, each of which listens on a specific port, the list of which is passed to the Httpry command line. It writes its output on the log file “</w:t>
+      </w:r>
+      <w:r>
+        <w:t>/var/log/httpry.log</w:t>
       </w:r>
       <w:r>
         <w:t>”.</w:t>
@@ -3861,11 +3451,9 @@
       <w:r>
         <w:t xml:space="preserve">, </w:t>
       </w:r>
-      <w:proofErr w:type="spellStart"/>
       <w:r>
         <w:t>Logstash</w:t>
       </w:r>
-      <w:proofErr w:type="spellEnd"/>
       <w:r>
         <w:t>-</w:t>
       </w:r>
@@ -3875,21 +3463,8 @@
       <w:r>
         <w:t xml:space="preserve"> the log file generated by </w:t>
       </w:r>
-      <w:proofErr w:type="spellStart"/>
-      <w:r>
-        <w:t>Httpry</w:t>
-      </w:r>
-      <w:proofErr w:type="spellEnd"/>
-      <w:r>
-        <w:t xml:space="preserve">. </w:t>
-      </w:r>
-      <w:proofErr w:type="spellStart"/>
-      <w:r>
-        <w:t>Logstash</w:t>
-      </w:r>
-      <w:proofErr w:type="spellEnd"/>
-      <w:r>
-        <w:t>-forwarder (</w:t>
+      <w:r>
+        <w:t>Httpry. Logstash-forwarder (</w:t>
       </w:r>
       <w:hyperlink r:id="rId10" w:history="1">
         <w:r>
@@ -3903,15 +3478,7 @@
         <w:t>) is</w:t>
       </w:r>
       <w:r>
-        <w:t xml:space="preserve"> a </w:t>
-      </w:r>
-      <w:proofErr w:type="spellStart"/>
-      <w:r>
-        <w:t>linux</w:t>
-      </w:r>
-      <w:proofErr w:type="spellEnd"/>
-      <w:r>
-        <w:t xml:space="preserve"> daemon programmed to </w:t>
+        <w:t xml:space="preserve"> a linux daemon programmed to </w:t>
       </w:r>
       <w:r>
         <w:t>watch</w:t>
@@ -3920,126 +3487,107 @@
         <w:t xml:space="preserve"> for changes on selected logs files and</w:t>
       </w:r>
       <w:r>
-        <w:t xml:space="preserve"> configured to send all new lines to the </w:t>
-      </w:r>
-      <w:proofErr w:type="spellStart"/>
+        <w:t xml:space="preserve"> configured to send all new lines to the Logstash in the ELK stack.</w:t>
+      </w:r>
+    </w:p>
+    <w:p>
+      <w:pPr>
+        <w:pStyle w:val="Heading2"/>
+      </w:pPr>
+      <w:r>
+        <w:t xml:space="preserve">  </w:t>
+      </w:r>
+      <w:bookmarkStart w:id="15" w:name="_Toc423931757"/>
+      <w:r>
+        <w:t>Elasticsearch</w:t>
+      </w:r>
+      <w:bookmarkEnd w:id="15"/>
+    </w:p>
+    <w:p>
+      <w:r>
+        <w:t>Elasticsearch</w:t>
+      </w:r>
+      <w:r>
+        <w:t xml:space="preserve"> (</w:t>
+      </w:r>
+      <w:r>
+        <w:t>https://www.elastic.co/products/elasticsearch</w:t>
+      </w:r>
+      <w:r>
+        <w:t>)</w:t>
+      </w:r>
+      <w:r>
+        <w:t xml:space="preserve"> is a search engine based on the Apache Lucene software, which provides a more useable and concise API, scalability, and operational tools on top of Lucene’s search implementation itself. Apache Lucene</w:t>
+      </w:r>
+      <w:r>
+        <w:t xml:space="preserve"> (</w:t>
+      </w:r>
+      <w:r>
+        <w:t>https://lucene.apache.org/core/</w:t>
+      </w:r>
+      <w:r>
+        <w:t>)</w:t>
+      </w:r>
+      <w:r>
+        <w:t xml:space="preserve"> is a robust, extremely popular and proven piece of software. Also Apache SOLR</w:t>
+      </w:r>
+      <w:r>
+        <w:t xml:space="preserve"> (</w:t>
+      </w:r>
+      <w:r>
+        <w:t>http://lucene.apache.org/solr/</w:t>
+      </w:r>
+      <w:r>
+        <w:t>)</w:t>
+      </w:r>
+      <w:r>
+        <w:t xml:space="preserve"> - another </w:t>
+      </w:r>
+      <w:r>
+        <w:t>widely</w:t>
+      </w:r>
+      <w:r>
+        <w:t xml:space="preserve"> used and well-known search engine - uses it. </w:t>
+      </w:r>
+    </w:p>
+    <w:p>
+      <w:r>
+        <w:t>In the ELK stack Elasticsearch is used to store the logs and to quick</w:t>
+      </w:r>
+      <w:r>
+        <w:t>ly</w:t>
+      </w:r>
+      <w:r>
+        <w:t xml:space="preserve"> retrieve them at visualization time.</w:t>
+      </w:r>
+    </w:p>
+    <w:p>
+      <w:pPr>
+        <w:pStyle w:val="Heading2"/>
+      </w:pPr>
+      <w:r>
+        <w:t xml:space="preserve"> </w:t>
+      </w:r>
+      <w:bookmarkStart w:id="16" w:name="_Toc423931758"/>
       <w:r>
         <w:t>Logstash</w:t>
       </w:r>
-      <w:proofErr w:type="spellEnd"/>
-      <w:r>
-        <w:t xml:space="preserve"> in the ELK stack.</w:t>
-      </w:r>
-    </w:p>
-    <w:p>
-      <w:pPr>
-        <w:pStyle w:val="Heading2"/>
-      </w:pPr>
-      <w:r>
-        <w:t xml:space="preserve">  </w:t>
-      </w:r>
-      <w:bookmarkStart w:id="15" w:name="_Toc423931757"/>
-      <w:r>
-        <w:t>Elasticsearch</w:t>
-      </w:r>
-      <w:bookmarkEnd w:id="15"/>
-    </w:p>
-    <w:p>
-      <w:proofErr w:type="spellStart"/>
-      <w:r>
-        <w:t>Elasticsearch</w:t>
-      </w:r>
-      <w:proofErr w:type="spellEnd"/>
+      <w:bookmarkEnd w:id="16"/>
+    </w:p>
+    <w:p>
+      <w:r>
+        <w:t>Logstash</w:t>
+      </w:r>
       <w:r>
         <w:t xml:space="preserve"> (</w:t>
       </w:r>
       <w:r>
-        <w:t>https://www.elastic.co/products/elasticsearch</w:t>
+        <w:t>https://www.elastic.co/products/logstash</w:t>
       </w:r>
       <w:r>
         <w:t>)</w:t>
       </w:r>
       <w:r>
-        <w:t xml:space="preserve"> is a search engine based on the Apache Lucene software, which provides a more useable and concise API, scalability, and operational tools on top of Lucene’s search implementation itself. Apache </w:t>
-      </w:r>
-      <w:proofErr w:type="spellStart"/>
-      <w:r>
-        <w:t>Lucene</w:t>
-      </w:r>
-      <w:proofErr w:type="spellEnd"/>
-      <w:r>
-        <w:t xml:space="preserve"> (</w:t>
-      </w:r>
-      <w:r>
-        <w:t>https://lucene.apache.org/core/</w:t>
-      </w:r>
-      <w:r>
-        <w:t>)</w:t>
-      </w:r>
-      <w:r>
-        <w:t xml:space="preserve"> is a robust, extremely popular and proven piece of software. Also Apache SOLR</w:t>
-      </w:r>
-      <w:r>
-        <w:t xml:space="preserve"> (</w:t>
-      </w:r>
-      <w:r>
-        <w:t>http://lucene.apache.org/solr/</w:t>
-      </w:r>
-      <w:r>
-        <w:t>)</w:t>
-      </w:r>
-      <w:r>
-        <w:t xml:space="preserve"> - another </w:t>
-      </w:r>
-      <w:r>
-        <w:t>widely</w:t>
-      </w:r>
-      <w:r>
-        <w:t xml:space="preserve"> used and well-known search engine - uses it. </w:t>
-      </w:r>
-    </w:p>
-    <w:p>
-      <w:r>
-        <w:t>In the ELK stack Elasticsearch is used to store the logs and to quick</w:t>
-      </w:r>
-      <w:r>
-        <w:t>ly</w:t>
-      </w:r>
-      <w:r>
-        <w:t xml:space="preserve"> retrieve them at visualization time.</w:t>
-      </w:r>
-    </w:p>
-    <w:p>
-      <w:pPr>
-        <w:pStyle w:val="Heading2"/>
-      </w:pPr>
-      <w:r>
-        <w:t xml:space="preserve"> </w:t>
-      </w:r>
-      <w:bookmarkStart w:id="16" w:name="_Toc423931758"/>
-      <w:proofErr w:type="spellStart"/>
-      <w:r>
-        <w:t>Logstash</w:t>
-      </w:r>
-      <w:bookmarkEnd w:id="16"/>
-      <w:proofErr w:type="spellEnd"/>
-    </w:p>
-    <w:p>
-      <w:proofErr w:type="spellStart"/>
-      <w:r>
-        <w:t>Logstash</w:t>
-      </w:r>
-      <w:proofErr w:type="spellEnd"/>
-      <w:r>
-        <w:t xml:space="preserve"> (</w:t>
-      </w:r>
-      <w:r>
-        <w:t>https://www.elastic.co/products/logstash</w:t>
-      </w:r>
-      <w:r>
-        <w:t>)</w:t>
-      </w:r>
-      <w:r>
         <w:t xml:space="preserve"> is a data pipeline that helps process logs and other event data from a variety of systems, in the ELK stack it is used to process the logs and send the result of such a process to the Elasticsearch search engine.</w:t>
       </w:r>
     </w:p>
@@ -4050,6 +3598,7 @@
     </w:p>
     <w:p>
       <w:r>
+        <w:lastRenderedPageBreak/>
         <w:t>In the Fusepool P3 platform reference implementation we use the logs from the Httpry tool, which we expect containing the IP of the client and the request. From the IP we create a geographical field, using the "grok" filter in logstash, using the following configuration:</w:t>
       </w:r>
     </w:p>
@@ -4057,44 +3606,16 @@
       <w:pPr>
         <w:pStyle w:val="BlockQuote"/>
       </w:pPr>
-      <w:proofErr w:type="gramStart"/>
-      <w:r>
-        <w:t>filter</w:t>
-      </w:r>
-      <w:proofErr w:type="gramEnd"/>
-      <w:r>
-        <w:t xml:space="preserve"> {</w:t>
+      <w:r>
+        <w:t>filter {</w:t>
       </w:r>
     </w:p>
     <w:p>
       <w:pPr>
         <w:pStyle w:val="BlockQuote"/>
       </w:pPr>
-      <w:proofErr w:type="spellStart"/>
-      <w:proofErr w:type="gramStart"/>
-      <w:r>
-        <w:t>grok</w:t>
-      </w:r>
-      <w:proofErr w:type="spellEnd"/>
-      <w:proofErr w:type="gramEnd"/>
-      <w:r>
-        <w:t xml:space="preserve"> { </w:t>
-      </w:r>
-      <w:proofErr w:type="spellStart"/>
-      <w:r>
-        <w:t>add_field</w:t>
-      </w:r>
-      <w:proofErr w:type="spellEnd"/>
-      <w:r>
-        <w:t xml:space="preserve"> =&gt; { "request"=&gt; "%{request}" "client-</w:t>
-      </w:r>
-      <w:proofErr w:type="spellStart"/>
-      <w:r>
-        <w:t>ip</w:t>
-      </w:r>
-      <w:proofErr w:type="spellEnd"/>
-      <w:r>
-        <w:t>" =&gt; "%{client}" }</w:t>
+      <w:r>
+        <w:t>grok { add_field =&gt; { "request"=&gt; "%{request}" "client-ip" =&gt; "%{client}" }</w:t>
       </w:r>
     </w:p>
     <w:p>
@@ -4107,1153 +3628,493 @@
           <w:rFonts w:asciiTheme="majorHAnsi" w:hAnsiTheme="majorHAnsi"/>
           <w:sz w:val="20"/>
         </w:rPr>
-        <w:t xml:space="preserve">  </w:t>
-      </w:r>
-      <w:proofErr w:type="spellStart"/>
+        <w:t xml:space="preserve">  patterns_dir =&gt; "/etc/logstash/patterns"</w:t>
+      </w:r>
+      <w:r>
+        <w:br/>
+      </w:r>
       <w:r>
         <w:rPr>
           <w:rStyle w:val="VerbatimChar"/>
           <w:rFonts w:asciiTheme="majorHAnsi" w:hAnsiTheme="majorHAnsi"/>
           <w:sz w:val="20"/>
         </w:rPr>
-        <w:t>patterns_dir</w:t>
-      </w:r>
-      <w:proofErr w:type="spellEnd"/>
+        <w:t xml:space="preserve">  pattern =&gt; "%{HTTPRY}"</w:t>
+      </w:r>
+    </w:p>
+    <w:p>
+      <w:pPr>
+        <w:pStyle w:val="BlockQuote"/>
+      </w:pPr>
+      <w:r>
+        <w:t>}</w:t>
+      </w:r>
+    </w:p>
+    <w:p>
+      <w:pPr>
+        <w:pStyle w:val="BlockQuote"/>
+      </w:pPr>
+      <w:r>
+        <w:t>geoip { source =&gt; "client-ip" target =&gt; "geoip" add_field =&gt; [ "[geoip][coordinates]", "%{[geoip][longitude]}" ] add_field =&gt; [ "[geoip][coordinates]", "%{[geoip][latitude]}" ] } mutate { convert =&gt; [ "[geoip][coordinates]", "float" ] }</w:t>
+      </w:r>
+    </w:p>
+    <w:p>
+      <w:pPr>
+        <w:pStyle w:val="BlockQuote"/>
+      </w:pPr>
+      <w:r>
+        <w:t>}</w:t>
+      </w:r>
+    </w:p>
+    <w:p/>
+    <w:p>
+      <w:r>
+        <w:br/>
+        <w:t>In this configuration we use an external file for the HTTPRY pattern, which is what identify the log message in the log line, in this case HTTPRY is set as following :</w:t>
+      </w:r>
+    </w:p>
+    <w:p>
+      <w:pPr>
+        <w:pStyle w:val="BlockQuote"/>
+      </w:pPr>
+      <w:r>
+        <w:br/>
+      </w:r>
       <w:r>
         <w:rPr>
           <w:rStyle w:val="VerbatimChar"/>
           <w:rFonts w:asciiTheme="majorHAnsi" w:hAnsiTheme="majorHAnsi"/>
           <w:sz w:val="20"/>
         </w:rPr>
-        <w:t xml:space="preserve"> =&gt; "/</w:t>
-      </w:r>
-      <w:proofErr w:type="spellStart"/>
+        <w:t xml:space="preserve"> %{IP:client}\t%{GREEDYDATA:request}</w:t>
+      </w:r>
+    </w:p>
+    <w:p>
+      <w:r>
+        <w:br/>
+      </w:r>
+      <w:r>
+        <w:t>as we expect an Httpry log line to just contain an IP address and the request.</w:t>
+      </w:r>
+      <w:r>
+        <w:br/>
+      </w:r>
+      <w:r>
+        <w:br/>
+        <w:t>Then it creates a geographical field, with longitude and latitude starting from the IP address, in the second part of the file.</w:t>
+      </w:r>
+      <w:r>
+        <w:br/>
+      </w:r>
+      <w:r>
+        <w:br/>
+        <w:t>With this configuration, when a line like the following is written in the logfile:</w:t>
+      </w:r>
+    </w:p>
+    <w:p>
+      <w:pPr>
+        <w:pStyle w:val="BlockQuote"/>
+      </w:pPr>
+      <w:r>
+        <w:t>66.XX.YY.13    /</w:t>
+      </w:r>
+      <w:r>
+        <w:t>resource?genid=node19llk2qdpx20</w:t>
+      </w:r>
+      <w:r>
+        <w:br/>
+      </w:r>
+    </w:p>
+    <w:p>
+      <w:r>
+        <w:t>the conversion generates something similar to the following, which is then used to create the entry in Elasticsearch:</w:t>
+      </w:r>
+    </w:p>
+    <w:p>
+      <w:pPr>
+        <w:pStyle w:val="BlockQuote"/>
+      </w:pPr>
+    </w:p>
+    <w:p>
+      <w:pPr>
+        <w:pStyle w:val="BlockQuote"/>
+      </w:pPr>
+      <w:r>
+        <w:t xml:space="preserve">{ </w:t>
+      </w:r>
+    </w:p>
+    <w:p>
+      <w:pPr>
+        <w:pStyle w:val="BlockQuote"/>
+      </w:pPr>
+      <w:r>
+        <w:t xml:space="preserve">"message" =&gt; "66.XX.YY.13/resource?genid=node19llk2qdpx20", </w:t>
+      </w:r>
+    </w:p>
+    <w:p>
+      <w:pPr>
+        <w:pStyle w:val="BlockQuote"/>
+      </w:pPr>
+      <w:r>
+        <w:t xml:space="preserve">"@version" =&gt; "1", "@timestamp" =&gt; "2015-06-29T20:30:47.143Z", </w:t>
+      </w:r>
+    </w:p>
+    <w:p>
+      <w:pPr>
+        <w:pStyle w:val="BlockQuote"/>
+      </w:pPr>
+      <w:r>
+        <w:t>"type" =&gt; "syslog",</w:t>
+      </w:r>
+    </w:p>
+    <w:p>
+      <w:pPr>
+        <w:pStyle w:val="BlockQuote"/>
+      </w:pPr>
+      <w:r>
+        <w:t xml:space="preserve"> "file" =&gt; "/var/log/httpry.log",</w:t>
+      </w:r>
+    </w:p>
+    <w:p>
+      <w:pPr>
+        <w:pStyle w:val="BlockQuote"/>
+      </w:pPr>
+      <w:r>
+        <w:t xml:space="preserve"> "host" =&gt; "8df30498bb29",</w:t>
+      </w:r>
+    </w:p>
+    <w:p>
+      <w:pPr>
+        <w:pStyle w:val="BlockQuote"/>
+      </w:pPr>
+      <w:r>
+        <w:t xml:space="preserve"> "offset" =&gt; "196567", </w:t>
+      </w:r>
+    </w:p>
+    <w:p>
+      <w:pPr>
+        <w:pStyle w:val="BlockQuote"/>
+      </w:pPr>
+      <w:r>
+        <w:t xml:space="preserve">"client" =&gt; "66.XX.YY.13", </w:t>
+      </w:r>
+    </w:p>
+    <w:p>
+      <w:pPr>
+        <w:pStyle w:val="BlockQuote"/>
+      </w:pPr>
+      <w:r>
+        <w:t>"request" =&gt; [ [0] "/resource?genid=node19llk2qdpx20", [1] "/resource?genid=node19llk2qdpx20" ],</w:t>
+      </w:r>
+    </w:p>
+    <w:p>
+      <w:pPr>
+        <w:pStyle w:val="BlockQuote"/>
+      </w:pPr>
+      <w:r>
+        <w:lastRenderedPageBreak/>
+        <w:t xml:space="preserve"> "client-ip" =&gt; "66.XX.YY.13", </w:t>
+      </w:r>
+    </w:p>
+    <w:p>
+      <w:pPr>
+        <w:pStyle w:val="BlockQuote"/>
+      </w:pPr>
+      <w:r>
+        <w:t>"geoip" =&gt; {</w:t>
+      </w:r>
+    </w:p>
+    <w:p>
+      <w:pPr>
+        <w:pStyle w:val="BlockQuote"/>
+      </w:pPr>
+      <w:r>
+        <w:t xml:space="preserve"> "ip" =&gt; "66.XX.YY.13",</w:t>
+      </w:r>
+    </w:p>
+    <w:p>
+      <w:pPr>
+        <w:pStyle w:val="BlockQuote"/>
+      </w:pPr>
+      <w:r>
+        <w:t xml:space="preserve"> "country_code2" =&gt; "US", </w:t>
+      </w:r>
+    </w:p>
+    <w:p>
+      <w:pPr>
+        <w:pStyle w:val="BlockQuote"/>
+      </w:pPr>
+      <w:r>
+        <w:t xml:space="preserve"> "country_code3" =&gt; "USA",</w:t>
+      </w:r>
+    </w:p>
+    <w:p>
+      <w:pPr>
+        <w:pStyle w:val="BlockQuote"/>
+      </w:pPr>
+      <w:r>
+        <w:t xml:space="preserve"> "country_name" =&gt; "United States", </w:t>
+      </w:r>
+    </w:p>
+    <w:p>
+      <w:pPr>
+        <w:pStyle w:val="BlockQuote"/>
+      </w:pPr>
+      <w:r>
+        <w:t xml:space="preserve"> "continent_code" =&gt; "NA",</w:t>
+      </w:r>
+    </w:p>
+    <w:p>
+      <w:pPr>
+        <w:pStyle w:val="BlockQuote"/>
+      </w:pPr>
+      <w:r>
+        <w:t xml:space="preserve"> "region_name" =&gt; "CA",</w:t>
+      </w:r>
+    </w:p>
+    <w:p>
+      <w:pPr>
+        <w:pStyle w:val="BlockQuote"/>
+      </w:pPr>
+      <w:r>
+        <w:t xml:space="preserve"> "city_name" =&gt; "Mountain View",</w:t>
+      </w:r>
+    </w:p>
+    <w:p>
+      <w:pPr>
+        <w:pStyle w:val="BlockQuote"/>
+      </w:pPr>
+      <w:r>
+        <w:t xml:space="preserve"> "latitude" =&gt; 37.385999999999996,</w:t>
+      </w:r>
+    </w:p>
+    <w:p>
+      <w:pPr>
+        <w:pStyle w:val="BlockQuote"/>
+      </w:pPr>
+      <w:r>
+        <w:t xml:space="preserve"> "longitude" =&gt; -122.0838,</w:t>
+      </w:r>
+    </w:p>
+    <w:p>
+      <w:pPr>
+        <w:pStyle w:val="BlockQuote"/>
+      </w:pPr>
+      <w:r>
+        <w:t xml:space="preserve"> "dma_code" =&gt; 807,</w:t>
+      </w:r>
+    </w:p>
+    <w:p>
+      <w:pPr>
+        <w:pStyle w:val="BlockQuote"/>
+      </w:pPr>
+      <w:r>
+        <w:t xml:space="preserve"> "area_code" =&gt; 650,</w:t>
+      </w:r>
+    </w:p>
+    <w:p>
+      <w:pPr>
+        <w:pStyle w:val="BlockQuote"/>
+      </w:pPr>
+      <w:r>
+        <w:t xml:space="preserve"> "timezone" =&gt; "America/Los_Angeles",</w:t>
+      </w:r>
+    </w:p>
+    <w:p>
+      <w:pPr>
+        <w:pStyle w:val="BlockQuote"/>
+      </w:pPr>
+      <w:r>
+        <w:t xml:space="preserve"> "real_region_name" =&gt; "California",</w:t>
+      </w:r>
+    </w:p>
+    <w:p>
+      <w:pPr>
+        <w:pStyle w:val="BlockQuote"/>
+      </w:pPr>
+      <w:r>
+        <w:t xml:space="preserve"> "location" =&gt; [ [0] -122.0838, [1] 37.385999999999996 ], "coordinates" =&gt; [ [0] -122.0838, [1] 37.385999999999996 ] </w:t>
+      </w:r>
+    </w:p>
+    <w:p>
+      <w:pPr>
+        <w:pStyle w:val="BlockQuote"/>
+      </w:pPr>
+      <w:r>
+        <w:t xml:space="preserve"> }</w:t>
+      </w:r>
+    </w:p>
+    <w:p>
+      <w:pPr>
+        <w:pStyle w:val="BlockQuote"/>
+      </w:pPr>
+      <w:r>
+        <w:t xml:space="preserve">} </w:t>
+      </w:r>
+    </w:p>
+    <w:p/>
+    <w:p>
+      <w:r>
+        <w:t>All those fields are available in Kibana, and as you can see they contain several geographical information on the client, starting just from the IP address.</w:t>
+      </w:r>
+      <w:r>
+        <w:t xml:space="preserve"> </w:t>
+      </w:r>
+    </w:p>
+    <w:p/>
+    <w:p>
+      <w:pPr>
+        <w:pStyle w:val="Heading2"/>
+      </w:pPr>
+      <w:r>
+        <w:t xml:space="preserve"> </w:t>
+      </w:r>
+      <w:bookmarkStart w:id="17" w:name="_Toc423931759"/>
+      <w:r>
+        <w:t>Kibana</w:t>
+      </w:r>
+      <w:bookmarkEnd w:id="17"/>
+    </w:p>
+    <w:p>
+      <w:r>
+        <w:t>Kibana is the third and last element of the ELK stack and works with Elasticsearch from which it retrieves the data. Kibana is the analytics and visualization tool of the ELK stack that lets you search, view, and interact with data stored in Elasticsearch indices.</w:t>
+      </w:r>
+    </w:p>
+    <w:p>
+      <w:r>
+        <w:t xml:space="preserve">It offers several aggregation tools, search </w:t>
+      </w:r>
+      <w:r>
+        <w:t xml:space="preserve">facilities and various different visualization widgets. By </w:t>
+      </w:r>
+      <w:r>
+        <w:t xml:space="preserve">preparing </w:t>
+      </w:r>
+      <w:r>
+        <w:t>the s</w:t>
+      </w:r>
+      <w:r>
+        <w:t>earches and the visualizations widgets you can prepare a Dashboard showing the most useful facts retrieved from the logs, study the accesses to the platform in a given time frame, show the most accessed services, the most common terms used, compare time frames, and so on.</w:t>
+      </w:r>
+    </w:p>
+    <w:p>
+      <w:r>
+        <w:t xml:space="preserve">In the </w:t>
+      </w:r>
+      <w:r>
+        <w:t>“</w:t>
+      </w:r>
+      <w:r>
+        <w:fldChar w:fldCharType="begin"/>
+      </w:r>
+      <w:r>
+        <w:instrText xml:space="preserve"> REF _Ref424021066 \h </w:instrText>
+      </w:r>
+      <w:r>
+        <w:fldChar w:fldCharType="separate"/>
+      </w:r>
+      <w:r>
+        <w:t>Logs analysis example</w:t>
+      </w:r>
+      <w:r>
+        <w:fldChar w:fldCharType="end"/>
+      </w:r>
+      <w:r>
+        <w:t>”</w:t>
+      </w:r>
+      <w:r>
+        <w:t xml:space="preserve"> section some example of the possible uses are shown. </w:t>
+      </w:r>
+    </w:p>
+    <w:p>
+      <w:pPr>
+        <w:pStyle w:val="Heading1"/>
+      </w:pPr>
+      <w:bookmarkStart w:id="18" w:name="_Toc423931761"/>
+      <w:r>
+        <w:lastRenderedPageBreak/>
+        <w:t>Fusepool P3 platform reference implementation docker image</w:t>
+      </w:r>
+      <w:bookmarkEnd w:id="18"/>
+    </w:p>
+    <w:p>
+      <w:r>
+        <w:t xml:space="preserve">In the Fusepool P3 platform reference implementation docker image (https://github.com/fusepoolP3/p3-platform-reference-implementation) the ELK stack is distributed as a docker compose multi-container application, setting up and running the three core components, Elasticsearch, </w:t>
+      </w:r>
+      <w:r>
+        <w:t>L</w:t>
+      </w:r>
+      <w:r>
+        <w:t xml:space="preserve">ogstash and </w:t>
+      </w:r>
+      <w:r>
+        <w:t>K</w:t>
+      </w:r>
+      <w:r>
+        <w:t>ibana. It has been configured with a ssl certificate/key couple created using "localhost" as the hostname, specifically with the following command:</w:t>
+      </w:r>
+    </w:p>
+    <w:p>
+      <w:pPr>
+        <w:pStyle w:val="BlockQuote"/>
+      </w:pPr>
       <w:r>
         <w:rPr>
           <w:rStyle w:val="VerbatimChar"/>
           <w:rFonts w:asciiTheme="majorHAnsi" w:hAnsiTheme="majorHAnsi"/>
           <w:sz w:val="20"/>
         </w:rPr>
-        <w:t>etc</w:t>
-      </w:r>
-      <w:proofErr w:type="spellEnd"/>
+        <w:t>openssl req -x509 -batch -nodes -newkey rsa:2048 -keyout logstash-forwarder.key -out logstash-forwarder.crt -days 3650 -subj /CN=localhost</w:t>
+      </w:r>
+    </w:p>
+    <w:p>
+      <w:r>
+        <w:t>The command creates an SSL certificate/key pair that is valid for ten years</w:t>
+      </w:r>
+      <w:r>
+        <w:t xml:space="preserve"> to be used on a machine called "localhost"</w:t>
+      </w:r>
+    </w:p>
+    <w:p>
+      <w:pPr>
+        <w:rPr>
+          <w:rStyle w:val="VerbatimChar"/>
+          <w:rFonts w:asciiTheme="minorHAnsi" w:hAnsiTheme="minorHAnsi"/>
+          <w:sz w:val="24"/>
+        </w:rPr>
+      </w:pPr>
+      <w:r>
+        <w:t xml:space="preserve">Then, in the platform reference implementation, the Httpry is ran at startup time along with </w:t>
+      </w:r>
+      <w:r>
+        <w:t>Logstash-</w:t>
+      </w:r>
+      <w:r>
+        <w:t>forwarder which has been configured to watch the Httpry log file and send everything written there to the Logstash, in the ELK stack. The startup command for Httpry, as found in the platform reference implementation is the following:</w:t>
+      </w:r>
+    </w:p>
+    <w:p>
+      <w:pPr>
+        <w:pStyle w:val="BlockQuote"/>
+      </w:pPr>
       <w:r>
         <w:rPr>
           <w:rStyle w:val="VerbatimChar"/>
           <w:rFonts w:asciiTheme="majorHAnsi" w:hAnsiTheme="majorHAnsi"/>
           <w:sz w:val="20"/>
         </w:rPr>
-        <w:t>/</w:t>
-      </w:r>
-      <w:proofErr w:type="spellStart"/>
-      <w:r>
-        <w:rPr>
-          <w:rStyle w:val="VerbatimChar"/>
-          <w:rFonts w:asciiTheme="majorHAnsi" w:hAnsiTheme="majorHAnsi"/>
-          <w:sz w:val="20"/>
-        </w:rPr>
-        <w:t>logstash</w:t>
-      </w:r>
-      <w:proofErr w:type="spellEnd"/>
-      <w:r>
-        <w:rPr>
-          <w:rStyle w:val="VerbatimChar"/>
-          <w:rFonts w:asciiTheme="majorHAnsi" w:hAnsiTheme="majorHAnsi"/>
-          <w:sz w:val="20"/>
-        </w:rPr>
-        <w:t>/patterns"</w:t>
-      </w:r>
-      <w:r>
-        <w:br/>
-      </w:r>
-      <w:r>
-        <w:rPr>
-          <w:rStyle w:val="VerbatimChar"/>
-          <w:rFonts w:asciiTheme="majorHAnsi" w:hAnsiTheme="majorHAnsi"/>
-          <w:sz w:val="20"/>
-        </w:rPr>
-        <w:t xml:space="preserve">  pattern =&gt; "%</w:t>
-      </w:r>
-      <w:proofErr w:type="gramStart"/>
-      <w:r>
-        <w:rPr>
-          <w:rStyle w:val="VerbatimChar"/>
-          <w:rFonts w:asciiTheme="majorHAnsi" w:hAnsiTheme="majorHAnsi"/>
-          <w:sz w:val="20"/>
-        </w:rPr>
-        <w:t>{HTTPRY</w:t>
-      </w:r>
-      <w:proofErr w:type="gramEnd"/>
-      <w:r>
-        <w:rPr>
-          <w:rStyle w:val="VerbatimChar"/>
-          <w:rFonts w:asciiTheme="majorHAnsi" w:hAnsiTheme="majorHAnsi"/>
-          <w:sz w:val="20"/>
-        </w:rPr>
-        <w:t>}"</w:t>
-      </w:r>
-    </w:p>
-    <w:p>
-      <w:pPr>
-        <w:pStyle w:val="BlockQuote"/>
-      </w:pPr>
-      <w:r>
-        <w:t>}</w:t>
-      </w:r>
-    </w:p>
-    <w:p>
-      <w:pPr>
-        <w:pStyle w:val="BlockQuote"/>
-      </w:pPr>
-      <w:proofErr w:type="spellStart"/>
-      <w:r>
-        <w:t>geoip</w:t>
-      </w:r>
-      <w:proofErr w:type="spellEnd"/>
-      <w:r>
-        <w:t xml:space="preserve"> { source =&gt; "client-ip" target =&gt; "geoip" add_field =&gt; [ "[geoip][coordinates]", "%{[geoip][longitude]}" ] add_field =&gt; [ "[geoip][coordinates]", "%{[geoip][latitude]}" ] } mutate { convert =&gt; [ "[geoip][coordinates]", "float" ] }</w:t>
-      </w:r>
-    </w:p>
-    <w:p>
-      <w:pPr>
-        <w:pStyle w:val="BlockQuote"/>
-      </w:pPr>
-      <w:r>
-        <w:t>}</w:t>
-      </w:r>
-    </w:p>
-    <w:p/>
-    <w:p>
-      <w:r>
-        <w:lastRenderedPageBreak/>
-        <w:br/>
-        <w:t xml:space="preserve">In this configuration we use an external file for the HTTPRY pattern, which is what identify the log message in the log line, in this case HTTPRY is set as </w:t>
-      </w:r>
-      <w:proofErr w:type="gramStart"/>
-      <w:r>
-        <w:t>following :</w:t>
-      </w:r>
-      <w:proofErr w:type="gramEnd"/>
-    </w:p>
-    <w:p>
-      <w:pPr>
-        <w:pStyle w:val="BlockQuote"/>
-      </w:pPr>
-      <w:r>
-        <w:br/>
-      </w:r>
-      <w:r>
-        <w:rPr>
-          <w:rStyle w:val="VerbatimChar"/>
-          <w:rFonts w:asciiTheme="majorHAnsi" w:hAnsiTheme="majorHAnsi"/>
-          <w:sz w:val="20"/>
-        </w:rPr>
-        <w:t xml:space="preserve"> %</w:t>
-      </w:r>
-      <w:proofErr w:type="gramStart"/>
-      <w:r>
-        <w:rPr>
-          <w:rStyle w:val="VerbatimChar"/>
-          <w:rFonts w:asciiTheme="majorHAnsi" w:hAnsiTheme="majorHAnsi"/>
-          <w:sz w:val="20"/>
-        </w:rPr>
-        <w:t>{</w:t>
-      </w:r>
-      <w:proofErr w:type="spellStart"/>
-      <w:r>
-        <w:rPr>
-          <w:rStyle w:val="VerbatimChar"/>
-          <w:rFonts w:asciiTheme="majorHAnsi" w:hAnsiTheme="majorHAnsi"/>
-          <w:sz w:val="20"/>
-        </w:rPr>
-        <w:t>IP:client</w:t>
-      </w:r>
-      <w:proofErr w:type="spellEnd"/>
-      <w:proofErr w:type="gramEnd"/>
-      <w:r>
-        <w:rPr>
-          <w:rStyle w:val="VerbatimChar"/>
-          <w:rFonts w:asciiTheme="majorHAnsi" w:hAnsiTheme="majorHAnsi"/>
-          <w:sz w:val="20"/>
-        </w:rPr>
-        <w:t>}\t%{</w:t>
-      </w:r>
-      <w:proofErr w:type="spellStart"/>
-      <w:r>
-        <w:rPr>
-          <w:rStyle w:val="VerbatimChar"/>
-          <w:rFonts w:asciiTheme="majorHAnsi" w:hAnsiTheme="majorHAnsi"/>
-          <w:sz w:val="20"/>
-        </w:rPr>
-        <w:t>GREEDYDATA:request</w:t>
-      </w:r>
-      <w:proofErr w:type="spellEnd"/>
-      <w:r>
-        <w:rPr>
-          <w:rStyle w:val="VerbatimChar"/>
-          <w:rFonts w:asciiTheme="majorHAnsi" w:hAnsiTheme="majorHAnsi"/>
-          <w:sz w:val="20"/>
-        </w:rPr>
-        <w:t>}</w:t>
-      </w:r>
-    </w:p>
-    <w:p>
-      <w:r>
-        <w:br/>
-      </w:r>
-      <w:proofErr w:type="gramStart"/>
-      <w:r>
-        <w:t>as</w:t>
-      </w:r>
-      <w:proofErr w:type="gramEnd"/>
-      <w:r>
-        <w:t xml:space="preserve"> we expect an </w:t>
-      </w:r>
-      <w:proofErr w:type="spellStart"/>
-      <w:r>
-        <w:t>Httpry</w:t>
-      </w:r>
-      <w:proofErr w:type="spellEnd"/>
-      <w:r>
-        <w:t xml:space="preserve"> log line to just contain an IP address and the request.</w:t>
-      </w:r>
-      <w:r>
-        <w:br/>
-      </w:r>
-      <w:r>
-        <w:br/>
-        <w:t>Then it creates a geographical field, with longitude and latitude starting from the IP address, in the second part of the file.</w:t>
-      </w:r>
-      <w:r>
-        <w:br/>
-      </w:r>
-      <w:r>
-        <w:br/>
-        <w:t xml:space="preserve">With this configuration, when a line like the following is written in the </w:t>
-      </w:r>
-      <w:proofErr w:type="spellStart"/>
-      <w:r>
-        <w:t>logfile</w:t>
-      </w:r>
-      <w:proofErr w:type="spellEnd"/>
-      <w:r>
-        <w:t>:</w:t>
-      </w:r>
-    </w:p>
-    <w:p>
-      <w:pPr>
-        <w:pStyle w:val="BlockQuote"/>
-      </w:pPr>
-      <w:r>
-        <w:t>66</w:t>
-      </w:r>
-      <w:proofErr w:type="gramStart"/>
-      <w:r>
-        <w:t>.XX.YY.13</w:t>
-      </w:r>
-      <w:proofErr w:type="gramEnd"/>
-      <w:r>
-        <w:t xml:space="preserve">    /</w:t>
-      </w:r>
-      <w:proofErr w:type="spellStart"/>
-      <w:r>
-        <w:t>resource?genid</w:t>
-      </w:r>
-      <w:proofErr w:type="spellEnd"/>
-      <w:r>
-        <w:t>=node19llk2qdpx20</w:t>
-      </w:r>
-      <w:r>
-        <w:br/>
-      </w:r>
-    </w:p>
-    <w:p>
-      <w:proofErr w:type="gramStart"/>
-      <w:r>
-        <w:t>the</w:t>
-      </w:r>
-      <w:proofErr w:type="gramEnd"/>
-      <w:r>
-        <w:t xml:space="preserve"> conversion generates something similar to the following, which is then used to create the entry in </w:t>
-      </w:r>
-      <w:proofErr w:type="spellStart"/>
-      <w:r>
-        <w:t>Elasticsearch</w:t>
-      </w:r>
-      <w:proofErr w:type="spellEnd"/>
-      <w:r>
-        <w:t>:</w:t>
-      </w:r>
-    </w:p>
-    <w:p>
-      <w:pPr>
-        <w:pStyle w:val="BlockQuote"/>
-      </w:pPr>
-    </w:p>
-    <w:p>
-      <w:pPr>
-        <w:pStyle w:val="BlockQuote"/>
-      </w:pPr>
-      <w:r>
-        <w:t xml:space="preserve">{ </w:t>
-      </w:r>
-    </w:p>
-    <w:p>
-      <w:pPr>
-        <w:pStyle w:val="BlockQuote"/>
-      </w:pPr>
-      <w:r>
-        <w:t>"</w:t>
-      </w:r>
-      <w:proofErr w:type="gramStart"/>
-      <w:r>
-        <w:t>message</w:t>
-      </w:r>
-      <w:proofErr w:type="gramEnd"/>
-      <w:r>
-        <w:t>" =&gt; "66.XX.YY.13/</w:t>
-      </w:r>
-      <w:proofErr w:type="spellStart"/>
-      <w:r>
-        <w:t>resource?genid</w:t>
-      </w:r>
-      <w:proofErr w:type="spellEnd"/>
-      <w:r>
-        <w:t xml:space="preserve">=node19llk2qdpx20", </w:t>
-      </w:r>
-    </w:p>
-    <w:p>
-      <w:pPr>
-        <w:pStyle w:val="BlockQuote"/>
-      </w:pPr>
-      <w:r>
-        <w:t xml:space="preserve">"@version" =&gt; "1", "@timestamp" =&gt; "2015-06-29T20:30:47.143Z", </w:t>
-      </w:r>
-    </w:p>
-    <w:p>
-      <w:pPr>
-        <w:pStyle w:val="BlockQuote"/>
-      </w:pPr>
-      <w:r>
-        <w:t>"</w:t>
-      </w:r>
-      <w:proofErr w:type="gramStart"/>
-      <w:r>
-        <w:t>type</w:t>
-      </w:r>
-      <w:proofErr w:type="gramEnd"/>
-      <w:r>
-        <w:t>" =&gt; "syslog",</w:t>
-      </w:r>
-    </w:p>
-    <w:p>
-      <w:pPr>
-        <w:pStyle w:val="BlockQuote"/>
-      </w:pPr>
-      <w:r>
-        <w:t xml:space="preserve"> "</w:t>
-      </w:r>
-      <w:proofErr w:type="gramStart"/>
-      <w:r>
-        <w:t>file</w:t>
-      </w:r>
-      <w:proofErr w:type="gramEnd"/>
-      <w:r>
-        <w:t>" =&gt; "/</w:t>
-      </w:r>
-      <w:proofErr w:type="spellStart"/>
-      <w:r>
-        <w:t>var</w:t>
-      </w:r>
-      <w:proofErr w:type="spellEnd"/>
-      <w:r>
-        <w:t>/log/httpry.log",</w:t>
-      </w:r>
-    </w:p>
-    <w:p>
-      <w:pPr>
-        <w:pStyle w:val="BlockQuote"/>
-      </w:pPr>
-      <w:r>
-        <w:t xml:space="preserve"> "</w:t>
-      </w:r>
-      <w:proofErr w:type="gramStart"/>
-      <w:r>
-        <w:t>host</w:t>
-      </w:r>
-      <w:proofErr w:type="gramEnd"/>
-      <w:r>
-        <w:t>" =&gt; "8df30498bb29",</w:t>
-      </w:r>
-    </w:p>
-    <w:p>
-      <w:pPr>
-        <w:pStyle w:val="BlockQuote"/>
-      </w:pPr>
-      <w:r>
-        <w:t xml:space="preserve"> "</w:t>
-      </w:r>
-      <w:proofErr w:type="gramStart"/>
-      <w:r>
-        <w:t>offset</w:t>
-      </w:r>
-      <w:proofErr w:type="gramEnd"/>
-      <w:r>
-        <w:t xml:space="preserve">" =&gt; "196567", </w:t>
-      </w:r>
-    </w:p>
-    <w:p>
-      <w:pPr>
-        <w:pStyle w:val="BlockQuote"/>
-      </w:pPr>
-      <w:r>
-        <w:t>"</w:t>
-      </w:r>
-      <w:proofErr w:type="gramStart"/>
-      <w:r>
-        <w:t>client</w:t>
-      </w:r>
-      <w:proofErr w:type="gramEnd"/>
-      <w:r>
-        <w:t xml:space="preserve">" =&gt; "66.XX.YY.13", </w:t>
-      </w:r>
-    </w:p>
-    <w:p>
-      <w:pPr>
-        <w:pStyle w:val="BlockQuote"/>
-      </w:pPr>
-      <w:r>
-        <w:t>"</w:t>
-      </w:r>
-      <w:proofErr w:type="gramStart"/>
-      <w:r>
-        <w:t>request</w:t>
-      </w:r>
-      <w:proofErr w:type="gramEnd"/>
-      <w:r>
-        <w:t>" =&gt; [ [0] "/resource?genid=node19llk2qdpx20", [1] "/</w:t>
-      </w:r>
-      <w:proofErr w:type="spellStart"/>
-      <w:r>
-        <w:t>resource?genid</w:t>
-      </w:r>
-      <w:proofErr w:type="spellEnd"/>
-      <w:r>
-        <w:t>=node19llk2qdpx20" ],</w:t>
-      </w:r>
-    </w:p>
-    <w:p>
-      <w:pPr>
-        <w:pStyle w:val="BlockQuote"/>
-      </w:pPr>
-      <w:r>
-        <w:t xml:space="preserve"> "client-ip" </w:t>
-      </w:r>
-      <w:proofErr w:type="gramStart"/>
-      <w:r>
-        <w:t>=</w:t>
-      </w:r>
-      <w:proofErr w:type="gramEnd"/>
-      <w:r>
-        <w:t xml:space="preserve">&gt; "66.XX.YY.13", </w:t>
-      </w:r>
-    </w:p>
-    <w:p>
-      <w:pPr>
-        <w:pStyle w:val="BlockQuote"/>
-      </w:pPr>
-      <w:r>
-        <w:t>"</w:t>
-      </w:r>
-      <w:proofErr w:type="spellStart"/>
-      <w:proofErr w:type="gramStart"/>
-      <w:r>
-        <w:t>geoip</w:t>
-      </w:r>
-      <w:proofErr w:type="spellEnd"/>
-      <w:proofErr w:type="gramEnd"/>
-      <w:r>
-        <w:t>" =&gt; {</w:t>
-      </w:r>
-    </w:p>
-    <w:p>
-      <w:pPr>
-        <w:pStyle w:val="BlockQuote"/>
-      </w:pPr>
-      <w:r>
-        <w:t xml:space="preserve"> "</w:t>
-      </w:r>
-      <w:proofErr w:type="spellStart"/>
-      <w:proofErr w:type="gramStart"/>
-      <w:r>
-        <w:t>ip</w:t>
-      </w:r>
-      <w:proofErr w:type="spellEnd"/>
-      <w:proofErr w:type="gramEnd"/>
-      <w:r>
-        <w:t>" =&gt; "66.XX.YY.13",</w:t>
-      </w:r>
-    </w:p>
-    <w:p>
-      <w:pPr>
-        <w:pStyle w:val="BlockQuote"/>
-      </w:pPr>
-      <w:r>
-        <w:t xml:space="preserve"> "country_code2" =&gt; "US", </w:t>
-      </w:r>
-    </w:p>
-    <w:p>
-      <w:pPr>
-        <w:pStyle w:val="BlockQuote"/>
-      </w:pPr>
-      <w:r>
-        <w:t xml:space="preserve"> "country_code3" =&gt; "USA",</w:t>
-      </w:r>
-    </w:p>
-    <w:p>
-      <w:pPr>
-        <w:pStyle w:val="BlockQuote"/>
-      </w:pPr>
-      <w:r>
-        <w:t xml:space="preserve"> "country_name" =&gt; "United States", </w:t>
-      </w:r>
-    </w:p>
-    <w:p>
-      <w:pPr>
-        <w:pStyle w:val="BlockQuote"/>
-      </w:pPr>
-      <w:r>
-        <w:t xml:space="preserve"> "</w:t>
-      </w:r>
-      <w:proofErr w:type="spellStart"/>
-      <w:r>
-        <w:t>continent_code</w:t>
-      </w:r>
-      <w:proofErr w:type="spellEnd"/>
-      <w:r>
-        <w:t>" =&gt; "NA",</w:t>
-      </w:r>
-    </w:p>
-    <w:p>
-      <w:pPr>
-        <w:pStyle w:val="BlockQuote"/>
-      </w:pPr>
-      <w:r>
-        <w:t xml:space="preserve"> "</w:t>
-      </w:r>
-      <w:proofErr w:type="spellStart"/>
-      <w:r>
-        <w:t>region_name</w:t>
-      </w:r>
-      <w:proofErr w:type="spellEnd"/>
-      <w:r>
-        <w:t>" =&gt; "CA",</w:t>
-      </w:r>
-    </w:p>
-    <w:p>
-      <w:pPr>
-        <w:pStyle w:val="BlockQuote"/>
-      </w:pPr>
-      <w:r>
-        <w:t xml:space="preserve"> "</w:t>
-      </w:r>
-      <w:proofErr w:type="spellStart"/>
-      <w:r>
-        <w:t>city_name</w:t>
-      </w:r>
-      <w:proofErr w:type="spellEnd"/>
-      <w:r>
-        <w:t>" =&gt; "Mountain View",</w:t>
-      </w:r>
-    </w:p>
-    <w:p>
-      <w:pPr>
-        <w:pStyle w:val="BlockQuote"/>
-      </w:pPr>
-      <w:r>
-        <w:t xml:space="preserve"> "</w:t>
-      </w:r>
-      <w:proofErr w:type="gramStart"/>
-      <w:r>
-        <w:t>latitude</w:t>
-      </w:r>
-      <w:proofErr w:type="gramEnd"/>
-      <w:r>
-        <w:t>" =&gt; 37.385999999999996,</w:t>
-      </w:r>
-    </w:p>
-    <w:p>
-      <w:pPr>
-        <w:pStyle w:val="BlockQuote"/>
-      </w:pPr>
-      <w:r>
-        <w:lastRenderedPageBreak/>
-        <w:t xml:space="preserve"> "</w:t>
-      </w:r>
-      <w:proofErr w:type="gramStart"/>
-      <w:r>
-        <w:t>longitude</w:t>
-      </w:r>
-      <w:proofErr w:type="gramEnd"/>
-      <w:r>
-        <w:t>" =&gt; -122.0838,</w:t>
-      </w:r>
-    </w:p>
-    <w:p>
-      <w:pPr>
-        <w:pStyle w:val="BlockQuote"/>
-      </w:pPr>
-      <w:r>
-        <w:t xml:space="preserve"> "</w:t>
-      </w:r>
-      <w:proofErr w:type="spellStart"/>
-      <w:r>
-        <w:t>dma_code</w:t>
-      </w:r>
-      <w:proofErr w:type="spellEnd"/>
-      <w:r>
-        <w:t>" =&gt; 807,</w:t>
-      </w:r>
-    </w:p>
-    <w:p>
-      <w:pPr>
-        <w:pStyle w:val="BlockQuote"/>
-      </w:pPr>
-      <w:r>
-        <w:t xml:space="preserve"> "</w:t>
-      </w:r>
-      <w:proofErr w:type="spellStart"/>
-      <w:r>
-        <w:t>area_code</w:t>
-      </w:r>
-      <w:proofErr w:type="spellEnd"/>
-      <w:r>
-        <w:t>" =&gt; 650,</w:t>
-      </w:r>
-    </w:p>
-    <w:p>
-      <w:pPr>
-        <w:pStyle w:val="BlockQuote"/>
-      </w:pPr>
-      <w:r>
-        <w:t xml:space="preserve"> "</w:t>
-      </w:r>
-      <w:proofErr w:type="spellStart"/>
-      <w:proofErr w:type="gramStart"/>
-      <w:r>
-        <w:t>timezone</w:t>
-      </w:r>
-      <w:proofErr w:type="spellEnd"/>
-      <w:proofErr w:type="gramEnd"/>
-      <w:r>
-        <w:t>" =&gt; "America/</w:t>
-      </w:r>
-      <w:proofErr w:type="spellStart"/>
-      <w:r>
-        <w:t>Los_Angeles</w:t>
-      </w:r>
-      <w:proofErr w:type="spellEnd"/>
-      <w:r>
-        <w:t>",</w:t>
-      </w:r>
-    </w:p>
-    <w:p>
-      <w:pPr>
-        <w:pStyle w:val="BlockQuote"/>
-      </w:pPr>
-      <w:r>
-        <w:t xml:space="preserve"> "</w:t>
-      </w:r>
-      <w:proofErr w:type="spellStart"/>
-      <w:r>
-        <w:t>real_region_name</w:t>
-      </w:r>
-      <w:proofErr w:type="spellEnd"/>
-      <w:r>
-        <w:t>" =&gt; "California",</w:t>
-      </w:r>
-    </w:p>
-    <w:p>
-      <w:pPr>
-        <w:pStyle w:val="BlockQuote"/>
-      </w:pPr>
-      <w:r>
-        <w:t xml:space="preserve"> "</w:t>
-      </w:r>
-      <w:proofErr w:type="gramStart"/>
-      <w:r>
-        <w:t>location</w:t>
-      </w:r>
-      <w:proofErr w:type="gramEnd"/>
-      <w:r>
-        <w:t xml:space="preserve">" =&gt; [ [0] -122.0838, [1] 37.385999999999996 ], "coordinates" =&gt; [ [0] -122.0838, [1] 37.385999999999996 ] </w:t>
-      </w:r>
-    </w:p>
-    <w:p>
-      <w:pPr>
-        <w:pStyle w:val="BlockQuote"/>
-      </w:pPr>
-      <w:r>
-        <w:t xml:space="preserve"> }</w:t>
-      </w:r>
-    </w:p>
-    <w:p>
-      <w:pPr>
-        <w:pStyle w:val="BlockQuote"/>
-      </w:pPr>
-      <w:r>
-        <w:t xml:space="preserve">} </w:t>
-      </w:r>
-    </w:p>
-    <w:p/>
-    <w:p>
-      <w:r>
-        <w:t xml:space="preserve">All those fields are available in Kibana, and as you can see they contain </w:t>
-      </w:r>
-      <w:proofErr w:type="gramStart"/>
-      <w:r>
-        <w:t>several geographical information on the client, starting just from the IP address</w:t>
-      </w:r>
-      <w:proofErr w:type="gramEnd"/>
-      <w:r>
-        <w:t>.</w:t>
-      </w:r>
-      <w:r>
-        <w:t xml:space="preserve"> </w:t>
-      </w:r>
-    </w:p>
-    <w:p/>
-    <w:p>
-      <w:pPr>
-        <w:pStyle w:val="Heading2"/>
-      </w:pPr>
-      <w:r>
-        <w:t xml:space="preserve"> </w:t>
-      </w:r>
-      <w:bookmarkStart w:id="17" w:name="_Toc423931759"/>
-      <w:proofErr w:type="spellStart"/>
-      <w:r>
-        <w:t>Kibana</w:t>
-      </w:r>
-      <w:bookmarkEnd w:id="17"/>
-      <w:proofErr w:type="spellEnd"/>
-    </w:p>
-    <w:p>
-      <w:r>
-        <w:t>Kibana is the third and last element of the ELK stack and works with Elasticsearch from which it retrieves the data. Kibana is the analytics and visualization tool of the ELK stack that lets you search, view, and interact with data stored in Elasticsearch indices.</w:t>
-      </w:r>
-    </w:p>
-    <w:p>
-      <w:r>
-        <w:t xml:space="preserve">It offers several aggregation tools, search </w:t>
-      </w:r>
-      <w:r>
-        <w:t xml:space="preserve">facilities and various different visualization widgets. By </w:t>
-      </w:r>
-      <w:r>
-        <w:t xml:space="preserve">preparing </w:t>
-      </w:r>
-      <w:r>
-        <w:t>the s</w:t>
-      </w:r>
-      <w:r>
-        <w:t>earches and the visualizations widgets you can prepare a Dashboard showing the most useful facts retrieved from the logs, study the accesses to the platform in a given time frame, show the most accessed services, the most common terms used, compare time frames, and so on.</w:t>
-      </w:r>
-    </w:p>
-    <w:p>
-      <w:r>
-        <w:t xml:space="preserve">In the </w:t>
-      </w:r>
-      <w:r>
-        <w:t>“</w:t>
-      </w:r>
-      <w:r>
-        <w:fldChar w:fldCharType="begin"/>
-      </w:r>
-      <w:r>
-        <w:instrText xml:space="preserve"> REF _Ref424021066 \h </w:instrText>
-      </w:r>
-      <w:r>
-        <w:fldChar w:fldCharType="separate"/>
-      </w:r>
-      <w:r>
-        <w:t>Logs analysis example</w:t>
-      </w:r>
-      <w:r>
-        <w:fldChar w:fldCharType="end"/>
-      </w:r>
-      <w:r>
-        <w:t>”</w:t>
-      </w:r>
-      <w:r>
-        <w:t xml:space="preserve"> section some example of the possible uses are shown. </w:t>
-      </w:r>
-    </w:p>
-    <w:p>
-      <w:pPr>
-        <w:pStyle w:val="Heading1"/>
-      </w:pPr>
-      <w:bookmarkStart w:id="18" w:name="_Toc423931761"/>
-      <w:proofErr w:type="spellStart"/>
-      <w:r>
-        <w:t>Fusepool</w:t>
-      </w:r>
-      <w:proofErr w:type="spellEnd"/>
-      <w:r>
-        <w:t xml:space="preserve"> P3 platform reference implementation docker image</w:t>
-      </w:r>
-      <w:bookmarkEnd w:id="18"/>
-    </w:p>
-    <w:p>
-      <w:r>
-        <w:t xml:space="preserve">In the </w:t>
-      </w:r>
-      <w:proofErr w:type="spellStart"/>
-      <w:r>
-        <w:t>Fusepool</w:t>
-      </w:r>
-      <w:proofErr w:type="spellEnd"/>
-      <w:r>
-        <w:t xml:space="preserve"> P3 platform reference implementation docker image (https://github.com/fusepoolP3/p3-platform-reference-implementation) the ELK stack is distributed as a docker compose multi-container application, setting up and running the three core components, </w:t>
-      </w:r>
-      <w:proofErr w:type="spellStart"/>
-      <w:r>
-        <w:t>Elasticsearch</w:t>
-      </w:r>
-      <w:proofErr w:type="spellEnd"/>
-      <w:r>
-        <w:t xml:space="preserve">, </w:t>
-      </w:r>
-      <w:proofErr w:type="spellStart"/>
-      <w:r>
-        <w:t>L</w:t>
-      </w:r>
-      <w:r>
-        <w:t>ogstash</w:t>
-      </w:r>
-      <w:proofErr w:type="spellEnd"/>
-      <w:r>
-        <w:t xml:space="preserve"> and </w:t>
-      </w:r>
-      <w:proofErr w:type="spellStart"/>
-      <w:r>
-        <w:t>K</w:t>
-      </w:r>
-      <w:r>
-        <w:t>ibana</w:t>
-      </w:r>
-      <w:proofErr w:type="spellEnd"/>
-      <w:r>
-        <w:t xml:space="preserve">. It has been configured with </w:t>
-      </w:r>
-      <w:proofErr w:type="gramStart"/>
-      <w:r>
-        <w:t>a</w:t>
-      </w:r>
-      <w:proofErr w:type="gramEnd"/>
-      <w:r>
-        <w:t xml:space="preserve"> ssl certificate/key couple created using "localhost" as the hostname, specifically with the following command:</w:t>
-      </w:r>
-    </w:p>
-    <w:p>
-      <w:pPr>
-        <w:pStyle w:val="BlockQuote"/>
-      </w:pPr>
-      <w:proofErr w:type="spellStart"/>
-      <w:proofErr w:type="gramStart"/>
-      <w:r>
-        <w:rPr>
-          <w:rStyle w:val="VerbatimChar"/>
-          <w:rFonts w:asciiTheme="majorHAnsi" w:hAnsiTheme="majorHAnsi"/>
-          <w:sz w:val="20"/>
-        </w:rPr>
-        <w:t>openssl</w:t>
-      </w:r>
-      <w:proofErr w:type="spellEnd"/>
-      <w:proofErr w:type="gramEnd"/>
-      <w:r>
-        <w:rPr>
-          <w:rStyle w:val="VerbatimChar"/>
-          <w:rFonts w:asciiTheme="majorHAnsi" w:hAnsiTheme="majorHAnsi"/>
-          <w:sz w:val="20"/>
-        </w:rPr>
-        <w:t xml:space="preserve"> </w:t>
-      </w:r>
-      <w:proofErr w:type="spellStart"/>
-      <w:r>
-        <w:rPr>
-          <w:rStyle w:val="VerbatimChar"/>
-          <w:rFonts w:asciiTheme="majorHAnsi" w:hAnsiTheme="majorHAnsi"/>
-          <w:sz w:val="20"/>
-        </w:rPr>
-        <w:t>req</w:t>
-      </w:r>
-      <w:proofErr w:type="spellEnd"/>
-      <w:r>
-        <w:rPr>
-          <w:rStyle w:val="VerbatimChar"/>
-          <w:rFonts w:asciiTheme="majorHAnsi" w:hAnsiTheme="majorHAnsi"/>
-          <w:sz w:val="20"/>
-        </w:rPr>
-        <w:t xml:space="preserve"> -x509 -batch -nodes -</w:t>
-      </w:r>
-      <w:proofErr w:type="spellStart"/>
-      <w:r>
-        <w:rPr>
-          <w:rStyle w:val="VerbatimChar"/>
-          <w:rFonts w:asciiTheme="majorHAnsi" w:hAnsiTheme="majorHAnsi"/>
-          <w:sz w:val="20"/>
-        </w:rPr>
-        <w:t>newkey</w:t>
-      </w:r>
-      <w:proofErr w:type="spellEnd"/>
-      <w:r>
-        <w:rPr>
-          <w:rStyle w:val="VerbatimChar"/>
-          <w:rFonts w:asciiTheme="majorHAnsi" w:hAnsiTheme="majorHAnsi"/>
-          <w:sz w:val="20"/>
-        </w:rPr>
-        <w:t xml:space="preserve"> rsa:2048 -</w:t>
-      </w:r>
-      <w:proofErr w:type="spellStart"/>
-      <w:r>
-        <w:rPr>
-          <w:rStyle w:val="VerbatimChar"/>
-          <w:rFonts w:asciiTheme="majorHAnsi" w:hAnsiTheme="majorHAnsi"/>
-          <w:sz w:val="20"/>
-        </w:rPr>
-        <w:t>keyout</w:t>
-      </w:r>
-      <w:proofErr w:type="spellEnd"/>
-      <w:r>
-        <w:rPr>
-          <w:rStyle w:val="VerbatimChar"/>
-          <w:rFonts w:asciiTheme="majorHAnsi" w:hAnsiTheme="majorHAnsi"/>
-          <w:sz w:val="20"/>
-        </w:rPr>
-        <w:t xml:space="preserve"> </w:t>
-      </w:r>
-      <w:proofErr w:type="spellStart"/>
-      <w:r>
-        <w:rPr>
-          <w:rStyle w:val="VerbatimChar"/>
-          <w:rFonts w:asciiTheme="majorHAnsi" w:hAnsiTheme="majorHAnsi"/>
-          <w:sz w:val="20"/>
-        </w:rPr>
-        <w:t>logstash-forwarder.key</w:t>
-      </w:r>
-      <w:proofErr w:type="spellEnd"/>
-      <w:r>
-        <w:rPr>
-          <w:rStyle w:val="VerbatimChar"/>
-          <w:rFonts w:asciiTheme="majorHAnsi" w:hAnsiTheme="majorHAnsi"/>
-          <w:sz w:val="20"/>
-        </w:rPr>
-        <w:t xml:space="preserve"> -out logstash-forwarder.crt -days 3650 -</w:t>
-      </w:r>
-      <w:proofErr w:type="spellStart"/>
-      <w:r>
-        <w:rPr>
-          <w:rStyle w:val="VerbatimChar"/>
-          <w:rFonts w:asciiTheme="majorHAnsi" w:hAnsiTheme="majorHAnsi"/>
-          <w:sz w:val="20"/>
-        </w:rPr>
-        <w:t>subj</w:t>
-      </w:r>
-      <w:proofErr w:type="spellEnd"/>
-      <w:r>
-        <w:rPr>
-          <w:rStyle w:val="VerbatimChar"/>
-          <w:rFonts w:asciiTheme="majorHAnsi" w:hAnsiTheme="majorHAnsi"/>
-          <w:sz w:val="20"/>
-        </w:rPr>
-        <w:t xml:space="preserve"> /CN=</w:t>
-      </w:r>
-      <w:proofErr w:type="spellStart"/>
-      <w:r>
-        <w:rPr>
-          <w:rStyle w:val="VerbatimChar"/>
-          <w:rFonts w:asciiTheme="majorHAnsi" w:hAnsiTheme="majorHAnsi"/>
-          <w:sz w:val="20"/>
-        </w:rPr>
-        <w:t>localhost</w:t>
-      </w:r>
-      <w:proofErr w:type="spellEnd"/>
-    </w:p>
-    <w:p>
-      <w:r>
-        <w:t>The command creates an SSL certificate/key pair that is valid for ten years</w:t>
-      </w:r>
-      <w:r>
-        <w:t xml:space="preserve"> to be used on a machine called "</w:t>
-      </w:r>
-      <w:proofErr w:type="spellStart"/>
-      <w:r>
-        <w:t>localhost</w:t>
-      </w:r>
-      <w:proofErr w:type="spellEnd"/>
-      <w:r>
-        <w:t>"</w:t>
-      </w:r>
-    </w:p>
-    <w:p>
-      <w:pPr>
-        <w:rPr>
-          <w:rStyle w:val="VerbatimChar"/>
-          <w:rFonts w:asciiTheme="minorHAnsi" w:hAnsiTheme="minorHAnsi"/>
-          <w:sz w:val="24"/>
-        </w:rPr>
-      </w:pPr>
-      <w:r>
-        <w:t xml:space="preserve">Then, in the platform reference implementation, the Httpry is ran at startup time along with </w:t>
-      </w:r>
-      <w:proofErr w:type="spellStart"/>
-      <w:r>
-        <w:t>Logstash</w:t>
-      </w:r>
-      <w:proofErr w:type="spellEnd"/>
-      <w:r>
-        <w:t>-</w:t>
-      </w:r>
-      <w:r>
-        <w:t>forwarder which has been configured to watch the Httpry log file and send everything written there to the Logstash, in the ELK stack. The startup command for Httpry, as found in the platform reference implementation is the following:</w:t>
-      </w:r>
-    </w:p>
-    <w:p>
-      <w:pPr>
-        <w:pStyle w:val="BlockQuote"/>
-      </w:pPr>
-      <w:proofErr w:type="spellStart"/>
-      <w:proofErr w:type="gramStart"/>
-      <w:r>
-        <w:rPr>
-          <w:rStyle w:val="VerbatimChar"/>
-          <w:rFonts w:asciiTheme="majorHAnsi" w:hAnsiTheme="majorHAnsi"/>
-          <w:sz w:val="20"/>
-        </w:rPr>
-        <w:t>httpry</w:t>
-      </w:r>
-      <w:proofErr w:type="spellEnd"/>
-      <w:proofErr w:type="gramEnd"/>
-      <w:r>
-        <w:rPr>
-          <w:rStyle w:val="VerbatimChar"/>
-          <w:rFonts w:asciiTheme="majorHAnsi" w:hAnsiTheme="majorHAnsi"/>
-          <w:sz w:val="20"/>
-        </w:rPr>
-        <w:t xml:space="preserve"> -f source-</w:t>
-      </w:r>
-      <w:proofErr w:type="spellStart"/>
-      <w:r>
-        <w:rPr>
-          <w:rStyle w:val="VerbatimChar"/>
-          <w:rFonts w:asciiTheme="majorHAnsi" w:hAnsiTheme="majorHAnsi"/>
-          <w:sz w:val="20"/>
-        </w:rPr>
-        <w:t>ip,request</w:t>
-      </w:r>
-      <w:proofErr w:type="spellEnd"/>
-      <w:r>
-        <w:rPr>
-          <w:rStyle w:val="VerbatimChar"/>
-          <w:rFonts w:asciiTheme="majorHAnsi" w:hAnsiTheme="majorHAnsi"/>
-          <w:sz w:val="20"/>
-        </w:rPr>
-        <w:t>-</w:t>
-      </w:r>
-      <w:proofErr w:type="spellStart"/>
-      <w:r>
-        <w:rPr>
-          <w:rStyle w:val="VerbatimChar"/>
-          <w:rFonts w:asciiTheme="majorHAnsi" w:hAnsiTheme="majorHAnsi"/>
-          <w:sz w:val="20"/>
-        </w:rPr>
-        <w:t>uri</w:t>
-      </w:r>
-      <w:proofErr w:type="spellEnd"/>
-      <w:r>
-        <w:rPr>
-          <w:rStyle w:val="VerbatimChar"/>
-          <w:rFonts w:asciiTheme="majorHAnsi" w:hAnsiTheme="majorHAnsi"/>
-          <w:sz w:val="20"/>
-        </w:rPr>
-        <w:t xml:space="preserve"> -d -i eth0 '</w:t>
-      </w:r>
-      <w:proofErr w:type="spellStart"/>
-      <w:r>
-        <w:rPr>
-          <w:rStyle w:val="VerbatimChar"/>
-          <w:rFonts w:asciiTheme="majorHAnsi" w:hAnsiTheme="majorHAnsi"/>
-          <w:sz w:val="20"/>
-        </w:rPr>
-        <w:t>tcp</w:t>
-      </w:r>
-      <w:proofErr w:type="spellEnd"/>
-      <w:r>
-        <w:rPr>
-          <w:rStyle w:val="VerbatimChar"/>
-          <w:rFonts w:asciiTheme="majorHAnsi" w:hAnsiTheme="majorHAnsi"/>
-          <w:sz w:val="20"/>
-        </w:rPr>
-        <w:t xml:space="preserve"> port 8080 or 8181 or 8151 or 8200 or 8201 or 8202 or 8203 or 8204 or 8205 or 8300 or 8301 or 8302 or 8303 or 8304 or 8305 or 8306 or 8307 or 8308 or 8310 or 8386' -o /</w:t>
-      </w:r>
-      <w:proofErr w:type="spellStart"/>
-      <w:r>
-        <w:rPr>
-          <w:rStyle w:val="VerbatimChar"/>
-          <w:rFonts w:asciiTheme="majorHAnsi" w:hAnsiTheme="majorHAnsi"/>
-          <w:sz w:val="20"/>
-        </w:rPr>
-        <w:t>var</w:t>
-      </w:r>
-      <w:proofErr w:type="spellEnd"/>
-      <w:r>
-        <w:rPr>
-          <w:rStyle w:val="VerbatimChar"/>
-          <w:rFonts w:asciiTheme="majorHAnsi" w:hAnsiTheme="majorHAnsi"/>
-          <w:sz w:val="20"/>
-        </w:rPr>
-        <w:t>/log/httpry.log</w:t>
-      </w:r>
-    </w:p>
-    <w:p>
-      <w:proofErr w:type="gramStart"/>
-      <w:r>
-        <w:t>which</w:t>
-      </w:r>
-      <w:proofErr w:type="gramEnd"/>
-      <w:r>
-        <w:t xml:space="preserve"> tells the </w:t>
-      </w:r>
-      <w:proofErr w:type="spellStart"/>
-      <w:r>
-        <w:t>Httpry</w:t>
-      </w:r>
-      <w:proofErr w:type="spellEnd"/>
-      <w:r>
-        <w:t xml:space="preserve"> service to watch the eth0 interface for accesses on the port</w:t>
+        <w:t>httpry -f source-ip,request-uri -d -i eth0 'tcp port 8080 or 8181 or 8151 or 8200 or 8201 or 8202 or 8203 or 8204 or 8205 or 8300 or 8301 or 8302 or 8303 or 8304 or 8305 or 8306 or 8307 or 8308 or 8310 or 8386' -o /var/log/httpry.log</w:t>
+      </w:r>
+    </w:p>
+    <w:p>
+      <w:r>
+        <w:t>which tells the Httpry service to watch the eth0 interface for accesses on the port</w:t>
       </w:r>
       <w:r>
         <w:t>s</w:t>
       </w:r>
       <w:r>
-        <w:t xml:space="preserve"> listed, logging the request URI and the IP of the user. With </w:t>
-      </w:r>
-      <w:proofErr w:type="gramStart"/>
-      <w:r>
-        <w:t>those</w:t>
-      </w:r>
-      <w:proofErr w:type="gramEnd"/>
-      <w:r>
-        <w:t xml:space="preserve"> information we can understand which services are accessed and also recognise the geographic zone generating each request, based on the client IP address (the source-</w:t>
-      </w:r>
-      <w:proofErr w:type="spellStart"/>
-      <w:r>
-        <w:t>ip</w:t>
-      </w:r>
-      <w:proofErr w:type="spellEnd"/>
-      <w:r>
-        <w:t xml:space="preserve"> field).</w:t>
+        <w:t xml:space="preserve"> listed, logging the request URI and the IP of the user. With those information we can understand which services are accessed and also recognise the geographic zone generating each request, based on the client IP address (the source-ip field).</w:t>
       </w:r>
     </w:p>
     <w:p/>
@@ -5276,15 +4137,7 @@
     </w:p>
     <w:p>
       <w:r>
-        <w:t xml:space="preserve">The logs gathered with the tools just described are visualized using the </w:t>
-      </w:r>
-      <w:proofErr w:type="spellStart"/>
-      <w:r>
-        <w:t>Kibana</w:t>
-      </w:r>
-      <w:proofErr w:type="spellEnd"/>
-      <w:r>
-        <w:t xml:space="preserve"> tool, which offer</w:t>
+        <w:t>The logs gathered with the tools just described are visualized using the Kibana tool, which offer</w:t>
       </w:r>
       <w:r>
         <w:t>s</w:t>
@@ -5299,11 +4152,7 @@
         <w:t>sandbox</w:t>
       </w:r>
       <w:r>
-        <w:t xml:space="preserve"> contains all the tools and can </w:t>
-      </w:r>
-      <w:r>
-        <w:lastRenderedPageBreak/>
-        <w:t xml:space="preserve">be used as an example of what can be achieved with the tools. A starting point can be the Dashboard </w:t>
+        <w:t xml:space="preserve"> contains all the tools and can be used as an example of what can be achieved with the tools. A starting point can be the Dashboard </w:t>
       </w:r>
       <w:r>
         <w:rPr>
@@ -5321,6 +4170,7 @@
         <w:rPr>
           <w:noProof/>
         </w:rPr>
+        <w:lastRenderedPageBreak/>
         <w:drawing>
           <wp:inline distT="0" distB="0" distL="0" distR="0">
             <wp:extent cx="5943600" cy="4143375"/>
@@ -5371,15 +4221,7 @@
     </w:p>
     <w:p>
       <w:r>
-        <w:t xml:space="preserve">It opens up a panel with several </w:t>
-      </w:r>
-      <w:proofErr w:type="gramStart"/>
-      <w:r>
-        <w:t>possibility</w:t>
-      </w:r>
-      <w:proofErr w:type="gramEnd"/>
-      <w:r>
-        <w:t>, clicking on them the widgets will be updated with the logs from the selected time frame. The following image shows them.</w:t>
+        <w:t>It opens up a panel with several possibility, clicking on them the widgets will be updated with the logs from the selected time frame. The following image shows them.</w:t>
       </w:r>
     </w:p>
     <w:p>
@@ -5435,7 +4277,11 @@
     </w:p>
     <w:p>
       <w:r>
-        <w:t>The second widget on the top row, "Access modes", the pie chart, shows the top ten access modes taken from the logged request. The legend shows the service requested, moving the mouse over them, the related slice of the chart is highlighted. The same happens when the mouse is over a slice, the related legend entry is highlighted.</w:t>
+        <w:t xml:space="preserve">The second widget on the top row, "Access modes", the pie chart, shows the top ten access modes taken from the logged request. The legend shows the service requested, moving the </w:t>
+      </w:r>
+      <w:r>
+        <w:lastRenderedPageBreak/>
+        <w:t>mouse over them, the related slice of the chart is highlighted. The same happens when the mouse is over a slice, the related legend entry is highlighted.</w:t>
       </w:r>
     </w:p>
     <w:p>
@@ -5524,10 +4370,15 @@
         <w:rPr>
           <w:highlight w:val="yellow"/>
         </w:rPr>
-        <w:t>http://sandbox.fusepool.info:8200/index.html?platformURI=http://sandbox.fusepool.info:8181/ldp/platform</w:t>
-      </w:r>
-      <w:bookmarkStart w:id="22" w:name="_GoBack"/>
-      <w:bookmarkEnd w:id="22"/>
+        <w:t>http://sandbox.fusepool.info:8200/index.html?platformURI=http://sandbox.fusepool.info</w:t>
+      </w:r>
+      <w:r>
+        <w:rPr>
+          <w:highlight w:val="yellow"/>
+        </w:rPr>
+        <w:lastRenderedPageBreak/>
+        <w:t>:8181/ldp/platform</w:t>
+      </w:r>
       <w:r>
         <w:t>) at the time of this writing, we see there are three widgets used for importing some data. The following image shows the situation at present time.</w:t>
       </w:r>
@@ -5591,7 +4442,15 @@
     </w:p>
     <w:p>
       <w:r>
-        <w:t>The central textbox, containig just an asterisk is the filter text field, there we'll write the text we want to filter on, in our case we'll write "eventi-xml" and we'll choose "This week" as a time frame, the result is shown in the following image:</w:t>
+        <w:t>The central textbox, containi</w:t>
+      </w:r>
+      <w:r>
+        <w:t>n</w:t>
+      </w:r>
+      <w:bookmarkStart w:id="22" w:name="_GoBack"/>
+      <w:bookmarkEnd w:id="22"/>
+      <w:r>
+        <w:t>g just an asterisk is the filter text field, there we'll write the text we want to filter on, in our case we'll write "eventi-xml" and we'll choose "This week" as a time frame, the result is shown in the following image:</w:t>
       </w:r>
     </w:p>
     <w:p>
@@ -5653,6 +4512,7 @@
     </w:p>
     <w:p>
       <w:r>
+        <w:lastRenderedPageBreak/>
         <w:t xml:space="preserve">Lastly a visualization prepared as we've just seen can be saved for later re-use, or even </w:t>
       </w:r>
       <w:r>
@@ -5677,7 +4537,19 @@
     </w:p>
     <w:p>
       <w:r>
-        <w:t>What has been shown so far in this document represent some of the possibilities tools offer, identified as interesting for the analysis of the platform usage. The configurations of the Httpry software and the logstash tranformations are still in progress as we will need to fine tune the logged fields and the visualization widgets in order to show intersting facts.</w:t>
+        <w:t>What has been shown so far in this document represent some of the possibilities tools offer, identified as interesting for the analysis of the platform usage. The configurations of the Httpry software and the logstash tran</w:t>
+      </w:r>
+      <w:r>
+        <w:t>s</w:t>
+      </w:r>
+      <w:r>
+        <w:t>formations are still in progress as we will need to fine tune the logged fields and the visualization widgets in order to show inter</w:t>
+      </w:r>
+      <w:r>
+        <w:t>e</w:t>
+      </w:r>
+      <w:r>
+        <w:t>sting facts.</w:t>
       </w:r>
     </w:p>
     <w:p>
@@ -5687,7 +4559,6 @@
     </w:p>
     <w:p>
       <w:r>
-        <w:lastRenderedPageBreak/>
         <w:t>All the tools discussed in the present document were added to the platform reference implementation only recently, the project partners haven't had enough time at this to study them and to give suggestions about what could be interesting to have, which fields would add valuable information, what visualizations may expresses interesting information and so on so forth.</w:t>
       </w:r>
     </w:p>
@@ -6246,6 +5117,7 @@
   <w:style w:type="character" w:default="1" w:styleId="DefaultParagraphFont">
     <w:name w:val="Default Paragraph Font"/>
     <w:uiPriority w:val="1"/>
+    <w:semiHidden/>
     <w:unhideWhenUsed/>
   </w:style>
   <w:style w:type="table" w:default="1" w:styleId="TableNormal">
@@ -7033,521 +5905,6 @@
 </w:styles>
 </file>
 
-<file path=word/glossary/document.xml><?xml version="1.0" encoding="utf-8"?>
-<w:glossaryDocument xmlns:wpc="http://schemas.microsoft.com/office/word/2010/wordprocessingCanvas" xmlns:mc="http://schemas.openxmlformats.org/markup-compatibility/2006" xmlns:o="urn:schemas-microsoft-com:office:office" xmlns:r="http://schemas.openxmlformats.org/officeDocument/2006/relationships" xmlns:m="http://schemas.openxmlformats.org/officeDocument/2006/math" xmlns:v="urn:schemas-microsoft-com:vml" xmlns:wp14="http://schemas.microsoft.com/office/word/2010/wordprocessingDrawing" xmlns:wp="http://schemas.openxmlformats.org/drawingml/2006/wordprocessingDrawing" xmlns:w10="urn:schemas-microsoft-com:office:word" xmlns:w="http://schemas.openxmlformats.org/wordprocessingml/2006/main" xmlns:w14="http://schemas.microsoft.com/office/word/2010/wordml" xmlns:wpg="http://schemas.microsoft.com/office/word/2010/wordprocessingGroup" xmlns:wpi="http://schemas.microsoft.com/office/word/2010/wordprocessingInk" xmlns:wne="http://schemas.microsoft.com/office/word/2006/wordml" xmlns:wps="http://schemas.microsoft.com/office/word/2010/wordprocessingShape" mc:Ignorable="w14 wp14"/>
-</file>
-
-<file path=word/glossary/fontTable.xml><?xml version="1.0" encoding="utf-8"?>
-<w:fonts xmlns:mc="http://schemas.openxmlformats.org/markup-compatibility/2006" xmlns:r="http://schemas.openxmlformats.org/officeDocument/2006/relationships" xmlns:w="http://schemas.openxmlformats.org/wordprocessingml/2006/main" xmlns:w14="http://schemas.microsoft.com/office/word/2010/wordml" mc:Ignorable="w14">
-  <w:font w:name="Times New Roman">
-    <w:panose1 w:val="02020603050405020304"/>
-    <w:charset w:val="00"/>
-    <w:family w:val="roman"/>
-    <w:pitch w:val="variable"/>
-    <w:sig w:usb0="E0002AFF" w:usb1="C0007841" w:usb2="00000009" w:usb3="00000000" w:csb0="000001FF" w:csb1="00000000"/>
-  </w:font>
-  <w:font w:name="Cambria">
-    <w:panose1 w:val="02040503050406030204"/>
-    <w:charset w:val="00"/>
-    <w:family w:val="roman"/>
-    <w:pitch w:val="variable"/>
-    <w:sig w:usb0="E00002FF" w:usb1="400004FF" w:usb2="00000000" w:usb3="00000000" w:csb0="0000019F" w:csb1="00000000"/>
-  </w:font>
-  <w:font w:name="Calibri">
-    <w:panose1 w:val="020F0502020204030204"/>
-    <w:charset w:val="00"/>
-    <w:family w:val="swiss"/>
-    <w:pitch w:val="variable"/>
-    <w:sig w:usb0="E10002FF" w:usb1="4000ACFF" w:usb2="00000009" w:usb3="00000000" w:csb0="0000019F" w:csb1="00000000"/>
-  </w:font>
-  <w:font w:name="Consolas">
-    <w:panose1 w:val="020B0609020204030204"/>
-    <w:charset w:val="00"/>
-    <w:family w:val="modern"/>
-    <w:pitch w:val="fixed"/>
-    <w:sig w:usb0="E10002FF" w:usb1="4000FCFF" w:usb2="00000009" w:usb3="00000000" w:csb0="0000019F" w:csb1="00000000"/>
-  </w:font>
-  <w:font w:name="Tahoma">
-    <w:panose1 w:val="020B0604030504040204"/>
-    <w:charset w:val="00"/>
-    <w:family w:val="swiss"/>
-    <w:pitch w:val="variable"/>
-    <w:sig w:usb0="E1002EFF" w:usb1="C000605B" w:usb2="00000029" w:usb3="00000000" w:csb0="000101FF" w:csb1="00000000"/>
-  </w:font>
-</w:fonts>
-</file>
-
-<file path=word/glossary/settings.xml><?xml version="1.0" encoding="utf-8"?>
-<w:settings xmlns:mc="http://schemas.openxmlformats.org/markup-compatibility/2006" xmlns:o="urn:schemas-microsoft-com:office:office" xmlns:r="http://schemas.openxmlformats.org/officeDocument/2006/relationships" xmlns:m="http://schemas.openxmlformats.org/officeDocument/2006/math" xmlns:v="urn:schemas-microsoft-com:vml" xmlns:w10="urn:schemas-microsoft-com:office:word" xmlns:w="http://schemas.openxmlformats.org/wordprocessingml/2006/main" xmlns:w14="http://schemas.microsoft.com/office/word/2010/wordml" xmlns:sl="http://schemas.openxmlformats.org/schemaLibrary/2006/main" mc:Ignorable="w14">
-  <w:view w:val="normal"/>
-  <w:defaultTabStop w:val="720"/>
-  <w:characterSpacingControl w:val="doNotCompress"/>
-  <w:compat>
-    <w:useFELayout/>
-    <w:compatSetting w:name="compatibilityMode" w:uri="http://schemas.microsoft.com/office/word" w:val="14"/>
-    <w:compatSetting w:name="overrideTableStyleFontSizeAndJustification" w:uri="http://schemas.microsoft.com/office/word" w:val="1"/>
-    <w:compatSetting w:name="enableOpenTypeFeatures" w:uri="http://schemas.microsoft.com/office/word" w:val="1"/>
-    <w:compatSetting w:name="doNotFlipMirrorIndents" w:uri="http://schemas.microsoft.com/office/word" w:val="1"/>
-  </w:compat>
-  <w:rsids>
-    <w:rsidRoot w:val="007B43B4"/>
-    <w:rsid w:val="007B43B4"/>
-  </w:rsids>
-  <m:mathPr>
-    <m:mathFont m:val="Cambria Math"/>
-    <m:brkBin m:val="before"/>
-    <m:brkBinSub m:val="--"/>
-    <m:smallFrac m:val="0"/>
-    <m:dispDef/>
-    <m:lMargin m:val="0"/>
-    <m:rMargin m:val="0"/>
-    <m:defJc m:val="centerGroup"/>
-    <m:wrapIndent m:val="1440"/>
-    <m:intLim m:val="subSup"/>
-    <m:naryLim m:val="undOvr"/>
-  </m:mathPr>
-  <w:themeFontLang w:val="en-US"/>
-  <w:clrSchemeMapping w:bg1="light1" w:t1="dark1" w:bg2="light2" w:t2="dark2" w:accent1="accent1" w:accent2="accent2" w:accent3="accent3" w:accent4="accent4" w:accent5="accent5" w:accent6="accent6" w:hyperlink="hyperlink" w:followedHyperlink="followedHyperlink"/>
-  <w:decimalSymbol w:val="."/>
-  <w:listSeparator w:val=","/>
-</w:settings>
-</file>
-
-<file path=word/glossary/styles.xml><?xml version="1.0" encoding="utf-8"?>
-<w:styles xmlns:mc="http://schemas.openxmlformats.org/markup-compatibility/2006" xmlns:r="http://schemas.openxmlformats.org/officeDocument/2006/relationships" xmlns:w="http://schemas.openxmlformats.org/wordprocessingml/2006/main" xmlns:w14="http://schemas.microsoft.com/office/word/2010/wordml" mc:Ignorable="w14">
-  <w:docDefaults>
-    <w:rPrDefault>
-      <w:rPr>
-        <w:rFonts w:asciiTheme="minorHAnsi" w:eastAsiaTheme="minorEastAsia" w:hAnsiTheme="minorHAnsi" w:cstheme="minorBidi"/>
-        <w:sz w:val="22"/>
-        <w:szCs w:val="22"/>
-        <w:lang w:val="en-US" w:eastAsia="en-US" w:bidi="ar-SA"/>
-      </w:rPr>
-    </w:rPrDefault>
-    <w:pPrDefault>
-      <w:pPr>
-        <w:spacing w:after="200" w:line="276" w:lineRule="auto"/>
-      </w:pPr>
-    </w:pPrDefault>
-  </w:docDefaults>
-  <w:latentStyles w:defLockedState="0" w:defUIPriority="99" w:defSemiHidden="1" w:defUnhideWhenUsed="1" w:defQFormat="0" w:count="267">
-    <w:lsdException w:name="Normal" w:semiHidden="0" w:uiPriority="0" w:unhideWhenUsed="0" w:qFormat="1"/>
-    <w:lsdException w:name="heading 1" w:semiHidden="0" w:uiPriority="9" w:unhideWhenUsed="0" w:qFormat="1"/>
-    <w:lsdException w:name="heading 2" w:uiPriority="9" w:qFormat="1"/>
-    <w:lsdException w:name="heading 3" w:uiPriority="9" w:qFormat="1"/>
-    <w:lsdException w:name="heading 4" w:uiPriority="9" w:qFormat="1"/>
-    <w:lsdException w:name="heading 5" w:uiPriority="9" w:qFormat="1"/>
-    <w:lsdException w:name="heading 6" w:uiPriority="9" w:qFormat="1"/>
-    <w:lsdException w:name="heading 7" w:uiPriority="9" w:qFormat="1"/>
-    <w:lsdException w:name="heading 8" w:uiPriority="9" w:qFormat="1"/>
-    <w:lsdException w:name="heading 9" w:uiPriority="9" w:qFormat="1"/>
-    <w:lsdException w:name="toc 1" w:uiPriority="39"/>
-    <w:lsdException w:name="toc 2" w:uiPriority="39"/>
-    <w:lsdException w:name="toc 3" w:uiPriority="39"/>
-    <w:lsdException w:name="toc 4" w:uiPriority="39"/>
-    <w:lsdException w:name="toc 5" w:uiPriority="39"/>
-    <w:lsdException w:name="toc 6" w:uiPriority="39"/>
-    <w:lsdException w:name="toc 7" w:uiPriority="39"/>
-    <w:lsdException w:name="toc 8" w:uiPriority="39"/>
-    <w:lsdException w:name="toc 9" w:uiPriority="39"/>
-    <w:lsdException w:name="caption" w:uiPriority="35" w:qFormat="1"/>
-    <w:lsdException w:name="Title" w:semiHidden="0" w:uiPriority="10" w:unhideWhenUsed="0" w:qFormat="1"/>
-    <w:lsdException w:name="Default Paragraph Font" w:uiPriority="1"/>
-    <w:lsdException w:name="Subtitle" w:semiHidden="0" w:uiPriority="11" w:unhideWhenUsed="0" w:qFormat="1"/>
-    <w:lsdException w:name="Strong" w:semiHidden="0" w:uiPriority="22" w:unhideWhenUsed="0" w:qFormat="1"/>
-    <w:lsdException w:name="Emphasis" w:semiHidden="0" w:uiPriority="20" w:unhideWhenUsed="0" w:qFormat="1"/>
-    <w:lsdException w:name="Table Grid" w:semiHidden="0" w:uiPriority="59" w:unhideWhenUsed="0"/>
-    <w:lsdException w:name="Placeholder Text" w:unhideWhenUsed="0"/>
-    <w:lsdException w:name="No Spacing" w:semiHidden="0" w:uiPriority="1" w:unhideWhenUsed="0" w:qFormat="1"/>
-    <w:lsdException w:name="Light Shading" w:semiHidden="0" w:uiPriority="60" w:unhideWhenUsed="0"/>
-    <w:lsdException w:name="Light List" w:semiHidden="0" w:uiPriority="61" w:unhideWhenUsed="0"/>
-    <w:lsdException w:name="Light Grid" w:semiHidden="0" w:uiPriority="62" w:unhideWhenUsed="0"/>
-    <w:lsdException w:name="Medium Shading 1" w:semiHidden="0" w:uiPriority="63" w:unhideWhenUsed="0"/>
-    <w:lsdException w:name="Medium Shading 2" w:semiHidden="0" w:uiPriority="64" w:unhideWhenUsed="0"/>
-    <w:lsdException w:name="Medium List 1" w:semiHidden="0" w:uiPriority="65" w:unhideWhenUsed="0"/>
-    <w:lsdException w:name="Medium List 2" w:semiHidden="0" w:uiPriority="66" w:unhideWhenUsed="0"/>
-    <w:lsdException w:name="Medium Grid 1" w:semiHidden="0" w:uiPriority="67" w:unhideWhenUsed="0"/>
-    <w:lsdException w:name="Medium Grid 2" w:semiHidden="0" w:uiPriority="68" w:unhideWhenUsed="0"/>
-    <w:lsdException w:name="Medium Grid 3" w:semiHidden="0" w:uiPriority="69" w:unhideWhenUsed="0"/>
-    <w:lsdException w:name="Dark List" w:semiHidden="0" w:uiPriority="70" w:unhideWhenUsed="0"/>
-    <w:lsdException w:name="Colorful Shading" w:semiHidden="0" w:uiPriority="71" w:unhideWhenUsed="0"/>
-    <w:lsdException w:name="Colorful List" w:semiHidden="0" w:uiPriority="72" w:unhideWhenUsed="0"/>
-    <w:lsdException w:name="Colorful Grid" w:semiHidden="0" w:uiPriority="73" w:unhideWhenUsed="0"/>
-    <w:lsdException w:name="Light Shading Accent 1" w:semiHidden="0" w:uiPriority="60" w:unhideWhenUsed="0"/>
-    <w:lsdException w:name="Light List Accent 1" w:semiHidden="0" w:uiPriority="61" w:unhideWhenUsed="0"/>
-    <w:lsdException w:name="Light Grid Accent 1" w:semiHidden="0" w:uiPriority="62" w:unhideWhenUsed="0"/>
-    <w:lsdException w:name="Medium Shading 1 Accent 1" w:semiHidden="0" w:uiPriority="63" w:unhideWhenUsed="0"/>
-    <w:lsdException w:name="Medium Shading 2 Accent 1" w:semiHidden="0" w:uiPriority="64" w:unhideWhenUsed="0"/>
-    <w:lsdException w:name="Medium List 1 Accent 1" w:semiHidden="0" w:uiPriority="65" w:unhideWhenUsed="0"/>
-    <w:lsdException w:name="Revision" w:unhideWhenUsed="0"/>
-    <w:lsdException w:name="List Paragraph" w:semiHidden="0" w:uiPriority="34" w:unhideWhenUsed="0" w:qFormat="1"/>
-    <w:lsdException w:name="Quote" w:semiHidden="0" w:uiPriority="29" w:unhideWhenUsed="0" w:qFormat="1"/>
-    <w:lsdException w:name="Intense Quote" w:semiHidden="0" w:uiPriority="30" w:unhideWhenUsed="0" w:qFormat="1"/>
-    <w:lsdException w:name="Medium List 2 Accent 1" w:semiHidden="0" w:uiPriority="66" w:unhideWhenUsed="0"/>
-    <w:lsdException w:name="Medium Grid 1 Accent 1" w:semiHidden="0" w:uiPriority="67" w:unhideWhenUsed="0"/>
-    <w:lsdException w:name="Medium Grid 2 Accent 1" w:semiHidden="0" w:uiPriority="68" w:unhideWhenUsed="0"/>
-    <w:lsdException w:name="Medium Grid 3 Accent 1" w:semiHidden="0" w:uiPriority="69" w:unhideWhenUsed="0"/>
-    <w:lsdException w:name="Dark List Accent 1" w:semiHidden="0" w:uiPriority="70" w:unhideWhenUsed="0"/>
-    <w:lsdException w:name="Colorful Shading Accent 1" w:semiHidden="0" w:uiPriority="71" w:unhideWhenUsed="0"/>
-    <w:lsdException w:name="Colorful List Accent 1" w:semiHidden="0" w:uiPriority="72" w:unhideWhenUsed="0"/>
-    <w:lsdException w:name="Colorful Grid Accent 1" w:semiHidden="0" w:uiPriority="73" w:unhideWhenUsed="0"/>
-    <w:lsdException w:name="Light Shading Accent 2" w:semiHidden="0" w:uiPriority="60" w:unhideWhenUsed="0"/>
-    <w:lsdException w:name="Light List Accent 2" w:semiHidden="0" w:uiPriority="61" w:unhideWhenUsed="0"/>
-    <w:lsdException w:name="Light Grid Accent 2" w:semiHidden="0" w:uiPriority="62" w:unhideWhenUsed="0"/>
-    <w:lsdException w:name="Medium Shading 1 Accent 2" w:semiHidden="0" w:uiPriority="63" w:unhideWhenUsed="0"/>
-    <w:lsdException w:name="Medium Shading 2 Accent 2" w:semiHidden="0" w:uiPriority="64" w:unhideWhenUsed="0"/>
-    <w:lsdException w:name="Medium List 1 Accent 2" w:semiHidden="0" w:uiPriority="65" w:unhideWhenUsed="0"/>
-    <w:lsdException w:name="Medium List 2 Accent 2" w:semiHidden="0" w:uiPriority="66" w:unhideWhenUsed="0"/>
-    <w:lsdException w:name="Medium Grid 1 Accent 2" w:semiHidden="0" w:uiPriority="67" w:unhideWhenUsed="0"/>
-    <w:lsdException w:name="Medium Grid 2 Accent 2" w:semiHidden="0" w:uiPriority="68" w:unhideWhenUsed="0"/>
-    <w:lsdException w:name="Medium Grid 3 Accent 2" w:semiHidden="0" w:uiPriority="69" w:unhideWhenUsed="0"/>
-    <w:lsdException w:name="Dark List Accent 2" w:semiHidden="0" w:uiPriority="70" w:unhideWhenUsed="0"/>
-    <w:lsdException w:name="Colorful Shading Accent 2" w:semiHidden="0" w:uiPriority="71" w:unhideWhenUsed="0"/>
-    <w:lsdException w:name="Colorful List Accent 2" w:semiHidden="0" w:uiPriority="72" w:unhideWhenUsed="0"/>
-    <w:lsdException w:name="Colorful Grid Accent 2" w:semiHidden="0" w:uiPriority="73" w:unhideWhenUsed="0"/>
-    <w:lsdException w:name="Light Shading Accent 3" w:semiHidden="0" w:uiPriority="60" w:unhideWhenUsed="0"/>
-    <w:lsdException w:name="Light List Accent 3" w:semiHidden="0" w:uiPriority="61" w:unhideWhenUsed="0"/>
-    <w:lsdException w:name="Light Grid Accent 3" w:semiHidden="0" w:uiPriority="62" w:unhideWhenUsed="0"/>
-    <w:lsdException w:name="Medium Shading 1 Accent 3" w:semiHidden="0" w:uiPriority="63" w:unhideWhenUsed="0"/>
-    <w:lsdException w:name="Medium Shading 2 Accent 3" w:semiHidden="0" w:uiPriority="64" w:unhideWhenUsed="0"/>
-    <w:lsdException w:name="Medium List 1 Accent 3" w:semiHidden="0" w:uiPriority="65" w:unhideWhenUsed="0"/>
-    <w:lsdException w:name="Medium List 2 Accent 3" w:semiHidden="0" w:uiPriority="66" w:unhideWhenUsed="0"/>
-    <w:lsdException w:name="Medium Grid 1 Accent 3" w:semiHidden="0" w:uiPriority="67" w:unhideWhenUsed="0"/>
-    <w:lsdException w:name="Medium Grid 2 Accent 3" w:semiHidden="0" w:uiPriority="68" w:unhideWhenUsed="0"/>
-    <w:lsdException w:name="Medium Grid 3 Accent 3" w:semiHidden="0" w:uiPriority="69" w:unhideWhenUsed="0"/>
-    <w:lsdException w:name="Dark List Accent 3" w:semiHidden="0" w:uiPriority="70" w:unhideWhenUsed="0"/>
-    <w:lsdException w:name="Colorful Shading Accent 3" w:semiHidden="0" w:uiPriority="71" w:unhideWhenUsed="0"/>
-    <w:lsdException w:name="Colorful List Accent 3" w:semiHidden="0" w:uiPriority="72" w:unhideWhenUsed="0"/>
-    <w:lsdException w:name="Colorful Grid Accent 3" w:semiHidden="0" w:uiPriority="73" w:unhideWhenUsed="0"/>
-    <w:lsdException w:name="Light Shading Accent 4" w:semiHidden="0" w:uiPriority="60" w:unhideWhenUsed="0"/>
-    <w:lsdException w:name="Light List Accent 4" w:semiHidden="0" w:uiPriority="61" w:unhideWhenUsed="0"/>
-    <w:lsdException w:name="Light Grid Accent 4" w:semiHidden="0" w:uiPriority="62" w:unhideWhenUsed="0"/>
-    <w:lsdException w:name="Medium Shading 1 Accent 4" w:semiHidden="0" w:uiPriority="63" w:unhideWhenUsed="0"/>
-    <w:lsdException w:name="Medium Shading 2 Accent 4" w:semiHidden="0" w:uiPriority="64" w:unhideWhenUsed="0"/>
-    <w:lsdException w:name="Medium List 1 Accent 4" w:semiHidden="0" w:uiPriority="65" w:unhideWhenUsed="0"/>
-    <w:lsdException w:name="Medium List 2 Accent 4" w:semiHidden="0" w:uiPriority="66" w:unhideWhenUsed="0"/>
-    <w:lsdException w:name="Medium Grid 1 Accent 4" w:semiHidden="0" w:uiPriority="67" w:unhideWhenUsed="0"/>
-    <w:lsdException w:name="Medium Grid 2 Accent 4" w:semiHidden="0" w:uiPriority="68" w:unhideWhenUsed="0"/>
-    <w:lsdException w:name="Medium Grid 3 Accent 4" w:semiHidden="0" w:uiPriority="69" w:unhideWhenUsed="0"/>
-    <w:lsdException w:name="Dark List Accent 4" w:semiHidden="0" w:uiPriority="70" w:unhideWhenUsed="0"/>
-    <w:lsdException w:name="Colorful Shading Accent 4" w:semiHidden="0" w:uiPriority="71" w:unhideWhenUsed="0"/>
-    <w:lsdException w:name="Colorful List Accent 4" w:semiHidden="0" w:uiPriority="72" w:unhideWhenUsed="0"/>
-    <w:lsdException w:name="Colorful Grid Accent 4" w:semiHidden="0" w:uiPriority="73" w:unhideWhenUsed="0"/>
-    <w:lsdException w:name="Light Shading Accent 5" w:semiHidden="0" w:uiPriority="60" w:unhideWhenUsed="0"/>
-    <w:lsdException w:name="Light List Accent 5" w:semiHidden="0" w:uiPriority="61" w:unhideWhenUsed="0"/>
-    <w:lsdException w:name="Light Grid Accent 5" w:semiHidden="0" w:uiPriority="62" w:unhideWhenUsed="0"/>
-    <w:lsdException w:name="Medium Shading 1 Accent 5" w:semiHidden="0" w:uiPriority="63" w:unhideWhenUsed="0"/>
-    <w:lsdException w:name="Medium Shading 2 Accent 5" w:semiHidden="0" w:uiPriority="64" w:unhideWhenUsed="0"/>
-    <w:lsdException w:name="Medium List 1 Accent 5" w:semiHidden="0" w:uiPriority="65" w:unhideWhenUsed="0"/>
-    <w:lsdException w:name="Medium List 2 Accent 5" w:semiHidden="0" w:uiPriority="66" w:unhideWhenUsed="0"/>
-    <w:lsdException w:name="Medium Grid 1 Accent 5" w:semiHidden="0" w:uiPriority="67" w:unhideWhenUsed="0"/>
-    <w:lsdException w:name="Medium Grid 2 Accent 5" w:semiHidden="0" w:uiPriority="68" w:unhideWhenUsed="0"/>
-    <w:lsdException w:name="Medium Grid 3 Accent 5" w:semiHidden="0" w:uiPriority="69" w:unhideWhenUsed="0"/>
-    <w:lsdException w:name="Dark List Accent 5" w:semiHidden="0" w:uiPriority="70" w:unhideWhenUsed="0"/>
-    <w:lsdException w:name="Colorful Shading Accent 5" w:semiHidden="0" w:uiPriority="71" w:unhideWhenUsed="0"/>
-    <w:lsdException w:name="Colorful List Accent 5" w:semiHidden="0" w:uiPriority="72" w:unhideWhenUsed="0"/>
-    <w:lsdException w:name="Colorful Grid Accent 5" w:semiHidden="0" w:uiPriority="73" w:unhideWhenUsed="0"/>
-    <w:lsdException w:name="Light Shading Accent 6" w:semiHidden="0" w:uiPriority="60" w:unhideWhenUsed="0"/>
-    <w:lsdException w:name="Light List Accent 6" w:semiHidden="0" w:uiPriority="61" w:unhideWhenUsed="0"/>
-    <w:lsdException w:name="Light Grid Accent 6" w:semiHidden="0" w:uiPriority="62" w:unhideWhenUsed="0"/>
-    <w:lsdException w:name="Medium Shading 1 Accent 6" w:semiHidden="0" w:uiPriority="63" w:unhideWhenUsed="0"/>
-    <w:lsdException w:name="Medium Shading 2 Accent 6" w:semiHidden="0" w:uiPriority="64" w:unhideWhenUsed="0"/>
-    <w:lsdException w:name="Medium List 1 Accent 6" w:semiHidden="0" w:uiPriority="65" w:unhideWhenUsed="0"/>
-    <w:lsdException w:name="Medium List 2 Accent 6" w:semiHidden="0" w:uiPriority="66" w:unhideWhenUsed="0"/>
-    <w:lsdException w:name="Medium Grid 1 Accent 6" w:semiHidden="0" w:uiPriority="67" w:unhideWhenUsed="0"/>
-    <w:lsdException w:name="Medium Grid 2 Accent 6" w:semiHidden="0" w:uiPriority="68" w:unhideWhenUsed="0"/>
-    <w:lsdException w:name="Medium Grid 3 Accent 6" w:semiHidden="0" w:uiPriority="69" w:unhideWhenUsed="0"/>
-    <w:lsdException w:name="Dark List Accent 6" w:semiHidden="0" w:uiPriority="70" w:unhideWhenUsed="0"/>
-    <w:lsdException w:name="Colorful Shading Accent 6" w:semiHidden="0" w:uiPriority="71" w:unhideWhenUsed="0"/>
-    <w:lsdException w:name="Colorful List Accent 6" w:semiHidden="0" w:uiPriority="72" w:unhideWhenUsed="0"/>
-    <w:lsdException w:name="Colorful Grid Accent 6" w:semiHidden="0" w:uiPriority="73" w:unhideWhenUsed="0"/>
-    <w:lsdException w:name="Subtle Emphasis" w:semiHidden="0" w:uiPriority="19" w:unhideWhenUsed="0" w:qFormat="1"/>
-    <w:lsdException w:name="Intense Emphasis" w:semiHidden="0" w:uiPriority="21" w:unhideWhenUsed="0" w:qFormat="1"/>
-    <w:lsdException w:name="Subtle Reference" w:semiHidden="0" w:uiPriority="31" w:unhideWhenUsed="0" w:qFormat="1"/>
-    <w:lsdException w:name="Intense Reference" w:semiHidden="0" w:uiPriority="32" w:unhideWhenUsed="0" w:qFormat="1"/>
-    <w:lsdException w:name="Book Title" w:semiHidden="0" w:uiPriority="33" w:unhideWhenUsed="0" w:qFormat="1"/>
-    <w:lsdException w:name="Bibliography" w:uiPriority="37"/>
-    <w:lsdException w:name="TOC Heading" w:uiPriority="39" w:qFormat="1"/>
-  </w:latentStyles>
-  <w:style w:type="paragraph" w:default="1" w:styleId="Normal">
-    <w:name w:val="Normal"/>
-    <w:qFormat/>
-  </w:style>
-  <w:style w:type="character" w:default="1" w:styleId="DefaultParagraphFont">
-    <w:name w:val="Default Paragraph Font"/>
-    <w:uiPriority w:val="1"/>
-    <w:semiHidden/>
-    <w:unhideWhenUsed/>
-  </w:style>
-  <w:style w:type="table" w:default="1" w:styleId="TableNormal">
-    <w:name w:val="Normal Table"/>
-    <w:uiPriority w:val="99"/>
-    <w:semiHidden/>
-    <w:unhideWhenUsed/>
-    <w:tblPr>
-      <w:tblInd w:w="0" w:type="dxa"/>
-      <w:tblCellMar>
-        <w:top w:w="0" w:type="dxa"/>
-        <w:left w:w="108" w:type="dxa"/>
-        <w:bottom w:w="0" w:type="dxa"/>
-        <w:right w:w="108" w:type="dxa"/>
-      </w:tblCellMar>
-    </w:tblPr>
-  </w:style>
-  <w:style w:type="numbering" w:default="1" w:styleId="NoList">
-    <w:name w:val="No List"/>
-    <w:uiPriority w:val="99"/>
-    <w:semiHidden/>
-    <w:unhideWhenUsed/>
-  </w:style>
-  <w:style w:type="paragraph" w:customStyle="1" w:styleId="104DFE5C341C4E81AFD0031A2FFB1074">
-    <w:name w:val="104DFE5C341C4E81AFD0031A2FFB1074"/>
-    <w:rsid w:val="007B43B4"/>
-  </w:style>
-  <w:style w:type="paragraph" w:customStyle="1" w:styleId="794EF9BE6B3042439BFD305545751DCD">
-    <w:name w:val="794EF9BE6B3042439BFD305545751DCD"/>
-    <w:rsid w:val="007B43B4"/>
-  </w:style>
-  <w:style w:type="paragraph" w:customStyle="1" w:styleId="3D6E3386FBB2446797A1DBB65D3B0C8A">
-    <w:name w:val="3D6E3386FBB2446797A1DBB65D3B0C8A"/>
-    <w:rsid w:val="007B43B4"/>
-  </w:style>
-  <w:style w:type="paragraph" w:customStyle="1" w:styleId="1AA9FBE5565C4EE783F27D2D2D01BC78">
-    <w:name w:val="1AA9FBE5565C4EE783F27D2D2D01BC78"/>
-    <w:rsid w:val="007B43B4"/>
-  </w:style>
-  <w:style w:type="paragraph" w:customStyle="1" w:styleId="C0CBDAB94DA64F478BE0698C174D1D86">
-    <w:name w:val="C0CBDAB94DA64F478BE0698C174D1D86"/>
-    <w:rsid w:val="007B43B4"/>
-  </w:style>
-  <w:style w:type="paragraph" w:customStyle="1" w:styleId="9954FFCC83844E38B1EC645E360C5B56">
-    <w:name w:val="9954FFCC83844E38B1EC645E360C5B56"/>
-    <w:rsid w:val="007B43B4"/>
-  </w:style>
-</w:styles>
-</file>
-
-<file path=word/glossary/stylesWithEffects.xml><?xml version="1.0" encoding="utf-8"?>
-<w:styles xmlns:wpc="http://schemas.microsoft.com/office/word/2010/wordprocessingCanvas" xmlns:mc="http://schemas.openxmlformats.org/markup-compatibility/2006" xmlns:o="urn:schemas-microsoft-com:office:office" xmlns:r="http://schemas.openxmlformats.org/officeDocument/2006/relationships" xmlns:m="http://schemas.openxmlformats.org/officeDocument/2006/math" xmlns:v="urn:schemas-microsoft-com:vml" xmlns:wp14="http://schemas.microsoft.com/office/word/2010/wordprocessingDrawing" xmlns:wp="http://schemas.openxmlformats.org/drawingml/2006/wordprocessingDrawing" xmlns:w10="urn:schemas-microsoft-com:office:word" xmlns:w="http://schemas.openxmlformats.org/wordprocessingml/2006/main" xmlns:w14="http://schemas.microsoft.com/office/word/2010/wordml" xmlns:wpg="http://schemas.microsoft.com/office/word/2010/wordprocessingGroup" xmlns:wpi="http://schemas.microsoft.com/office/word/2010/wordprocessingInk" xmlns:wne="http://schemas.microsoft.com/office/word/2006/wordml" xmlns:wps="http://schemas.microsoft.com/office/word/2010/wordprocessingShape" mc:Ignorable="w14 wp14">
-  <w:docDefaults>
-    <w:rPrDefault>
-      <w:rPr>
-        <w:rFonts w:asciiTheme="minorHAnsi" w:eastAsiaTheme="minorEastAsia" w:hAnsiTheme="minorHAnsi" w:cstheme="minorBidi"/>
-        <w:sz w:val="22"/>
-        <w:szCs w:val="22"/>
-        <w:lang w:val="en-US" w:eastAsia="en-US" w:bidi="ar-SA"/>
-      </w:rPr>
-    </w:rPrDefault>
-    <w:pPrDefault>
-      <w:pPr>
-        <w:spacing w:after="200" w:line="276" w:lineRule="auto"/>
-      </w:pPr>
-    </w:pPrDefault>
-  </w:docDefaults>
-  <w:latentStyles w:defLockedState="0" w:defUIPriority="99" w:defSemiHidden="1" w:defUnhideWhenUsed="1" w:defQFormat="0" w:count="267">
-    <w:lsdException w:name="Normal" w:semiHidden="0" w:uiPriority="0" w:unhideWhenUsed="0" w:qFormat="1"/>
-    <w:lsdException w:name="heading 1" w:semiHidden="0" w:uiPriority="9" w:unhideWhenUsed="0" w:qFormat="1"/>
-    <w:lsdException w:name="heading 2" w:uiPriority="9" w:qFormat="1"/>
-    <w:lsdException w:name="heading 3" w:uiPriority="9" w:qFormat="1"/>
-    <w:lsdException w:name="heading 4" w:uiPriority="9" w:qFormat="1"/>
-    <w:lsdException w:name="heading 5" w:uiPriority="9" w:qFormat="1"/>
-    <w:lsdException w:name="heading 6" w:uiPriority="9" w:qFormat="1"/>
-    <w:lsdException w:name="heading 7" w:uiPriority="9" w:qFormat="1"/>
-    <w:lsdException w:name="heading 8" w:uiPriority="9" w:qFormat="1"/>
-    <w:lsdException w:name="heading 9" w:uiPriority="9" w:qFormat="1"/>
-    <w:lsdException w:name="toc 1" w:uiPriority="39"/>
-    <w:lsdException w:name="toc 2" w:uiPriority="39"/>
-    <w:lsdException w:name="toc 3" w:uiPriority="39"/>
-    <w:lsdException w:name="toc 4" w:uiPriority="39"/>
-    <w:lsdException w:name="toc 5" w:uiPriority="39"/>
-    <w:lsdException w:name="toc 6" w:uiPriority="39"/>
-    <w:lsdException w:name="toc 7" w:uiPriority="39"/>
-    <w:lsdException w:name="toc 8" w:uiPriority="39"/>
-    <w:lsdException w:name="toc 9" w:uiPriority="39"/>
-    <w:lsdException w:name="caption" w:uiPriority="35" w:qFormat="1"/>
-    <w:lsdException w:name="Title" w:semiHidden="0" w:uiPriority="10" w:unhideWhenUsed="0" w:qFormat="1"/>
-    <w:lsdException w:name="Default Paragraph Font" w:uiPriority="1"/>
-    <w:lsdException w:name="Subtitle" w:semiHidden="0" w:uiPriority="11" w:unhideWhenUsed="0" w:qFormat="1"/>
-    <w:lsdException w:name="Strong" w:semiHidden="0" w:uiPriority="22" w:unhideWhenUsed="0" w:qFormat="1"/>
-    <w:lsdException w:name="Emphasis" w:semiHidden="0" w:uiPriority="20" w:unhideWhenUsed="0" w:qFormat="1"/>
-    <w:lsdException w:name="Table Grid" w:semiHidden="0" w:uiPriority="59" w:unhideWhenUsed="0"/>
-    <w:lsdException w:name="Placeholder Text" w:unhideWhenUsed="0"/>
-    <w:lsdException w:name="No Spacing" w:semiHidden="0" w:uiPriority="1" w:unhideWhenUsed="0" w:qFormat="1"/>
-    <w:lsdException w:name="Light Shading" w:semiHidden="0" w:uiPriority="60" w:unhideWhenUsed="0"/>
-    <w:lsdException w:name="Light List" w:semiHidden="0" w:uiPriority="61" w:unhideWhenUsed="0"/>
-    <w:lsdException w:name="Light Grid" w:semiHidden="0" w:uiPriority="62" w:unhideWhenUsed="0"/>
-    <w:lsdException w:name="Medium Shading 1" w:semiHidden="0" w:uiPriority="63" w:unhideWhenUsed="0"/>
-    <w:lsdException w:name="Medium Shading 2" w:semiHidden="0" w:uiPriority="64" w:unhideWhenUsed="0"/>
-    <w:lsdException w:name="Medium List 1" w:semiHidden="0" w:uiPriority="65" w:unhideWhenUsed="0"/>
-    <w:lsdException w:name="Medium List 2" w:semiHidden="0" w:uiPriority="66" w:unhideWhenUsed="0"/>
-    <w:lsdException w:name="Medium Grid 1" w:semiHidden="0" w:uiPriority="67" w:unhideWhenUsed="0"/>
-    <w:lsdException w:name="Medium Grid 2" w:semiHidden="0" w:uiPriority="68" w:unhideWhenUsed="0"/>
-    <w:lsdException w:name="Medium Grid 3" w:semiHidden="0" w:uiPriority="69" w:unhideWhenUsed="0"/>
-    <w:lsdException w:name="Dark List" w:semiHidden="0" w:uiPriority="70" w:unhideWhenUsed="0"/>
-    <w:lsdException w:name="Colorful Shading" w:semiHidden="0" w:uiPriority="71" w:unhideWhenUsed="0"/>
-    <w:lsdException w:name="Colorful List" w:semiHidden="0" w:uiPriority="72" w:unhideWhenUsed="0"/>
-    <w:lsdException w:name="Colorful Grid" w:semiHidden="0" w:uiPriority="73" w:unhideWhenUsed="0"/>
-    <w:lsdException w:name="Light Shading Accent 1" w:semiHidden="0" w:uiPriority="60" w:unhideWhenUsed="0"/>
-    <w:lsdException w:name="Light List Accent 1" w:semiHidden="0" w:uiPriority="61" w:unhideWhenUsed="0"/>
-    <w:lsdException w:name="Light Grid Accent 1" w:semiHidden="0" w:uiPriority="62" w:unhideWhenUsed="0"/>
-    <w:lsdException w:name="Medium Shading 1 Accent 1" w:semiHidden="0" w:uiPriority="63" w:unhideWhenUsed="0"/>
-    <w:lsdException w:name="Medium Shading 2 Accent 1" w:semiHidden="0" w:uiPriority="64" w:unhideWhenUsed="0"/>
-    <w:lsdException w:name="Medium List 1 Accent 1" w:semiHidden="0" w:uiPriority="65" w:unhideWhenUsed="0"/>
-    <w:lsdException w:name="Revision" w:unhideWhenUsed="0"/>
-    <w:lsdException w:name="List Paragraph" w:semiHidden="0" w:uiPriority="34" w:unhideWhenUsed="0" w:qFormat="1"/>
-    <w:lsdException w:name="Quote" w:semiHidden="0" w:uiPriority="29" w:unhideWhenUsed="0" w:qFormat="1"/>
-    <w:lsdException w:name="Intense Quote" w:semiHidden="0" w:uiPriority="30" w:unhideWhenUsed="0" w:qFormat="1"/>
-    <w:lsdException w:name="Medium List 2 Accent 1" w:semiHidden="0" w:uiPriority="66" w:unhideWhenUsed="0"/>
-    <w:lsdException w:name="Medium Grid 1 Accent 1" w:semiHidden="0" w:uiPriority="67" w:unhideWhenUsed="0"/>
-    <w:lsdException w:name="Medium Grid 2 Accent 1" w:semiHidden="0" w:uiPriority="68" w:unhideWhenUsed="0"/>
-    <w:lsdException w:name="Medium Grid 3 Accent 1" w:semiHidden="0" w:uiPriority="69" w:unhideWhenUsed="0"/>
-    <w:lsdException w:name="Dark List Accent 1" w:semiHidden="0" w:uiPriority="70" w:unhideWhenUsed="0"/>
-    <w:lsdException w:name="Colorful Shading Accent 1" w:semiHidden="0" w:uiPriority="71" w:unhideWhenUsed="0"/>
-    <w:lsdException w:name="Colorful List Accent 1" w:semiHidden="0" w:uiPriority="72" w:unhideWhenUsed="0"/>
-    <w:lsdException w:name="Colorful Grid Accent 1" w:semiHidden="0" w:uiPriority="73" w:unhideWhenUsed="0"/>
-    <w:lsdException w:name="Light Shading Accent 2" w:semiHidden="0" w:uiPriority="60" w:unhideWhenUsed="0"/>
-    <w:lsdException w:name="Light List Accent 2" w:semiHidden="0" w:uiPriority="61" w:unhideWhenUsed="0"/>
-    <w:lsdException w:name="Light Grid Accent 2" w:semiHidden="0" w:uiPriority="62" w:unhideWhenUsed="0"/>
-    <w:lsdException w:name="Medium Shading 1 Accent 2" w:semiHidden="0" w:uiPriority="63" w:unhideWhenUsed="0"/>
-    <w:lsdException w:name="Medium Shading 2 Accent 2" w:semiHidden="0" w:uiPriority="64" w:unhideWhenUsed="0"/>
-    <w:lsdException w:name="Medium List 1 Accent 2" w:semiHidden="0" w:uiPriority="65" w:unhideWhenUsed="0"/>
-    <w:lsdException w:name="Medium List 2 Accent 2" w:semiHidden="0" w:uiPriority="66" w:unhideWhenUsed="0"/>
-    <w:lsdException w:name="Medium Grid 1 Accent 2" w:semiHidden="0" w:uiPriority="67" w:unhideWhenUsed="0"/>
-    <w:lsdException w:name="Medium Grid 2 Accent 2" w:semiHidden="0" w:uiPriority="68" w:unhideWhenUsed="0"/>
-    <w:lsdException w:name="Medium Grid 3 Accent 2" w:semiHidden="0" w:uiPriority="69" w:unhideWhenUsed="0"/>
-    <w:lsdException w:name="Dark List Accent 2" w:semiHidden="0" w:uiPriority="70" w:unhideWhenUsed="0"/>
-    <w:lsdException w:name="Colorful Shading Accent 2" w:semiHidden="0" w:uiPriority="71" w:unhideWhenUsed="0"/>
-    <w:lsdException w:name="Colorful List Accent 2" w:semiHidden="0" w:uiPriority="72" w:unhideWhenUsed="0"/>
-    <w:lsdException w:name="Colorful Grid Accent 2" w:semiHidden="0" w:uiPriority="73" w:unhideWhenUsed="0"/>
-    <w:lsdException w:name="Light Shading Accent 3" w:semiHidden="0" w:uiPriority="60" w:unhideWhenUsed="0"/>
-    <w:lsdException w:name="Light List Accent 3" w:semiHidden="0" w:uiPriority="61" w:unhideWhenUsed="0"/>
-    <w:lsdException w:name="Light Grid Accent 3" w:semiHidden="0" w:uiPriority="62" w:unhideWhenUsed="0"/>
-    <w:lsdException w:name="Medium Shading 1 Accent 3" w:semiHidden="0" w:uiPriority="63" w:unhideWhenUsed="0"/>
-    <w:lsdException w:name="Medium Shading 2 Accent 3" w:semiHidden="0" w:uiPriority="64" w:unhideWhenUsed="0"/>
-    <w:lsdException w:name="Medium List 1 Accent 3" w:semiHidden="0" w:uiPriority="65" w:unhideWhenUsed="0"/>
-    <w:lsdException w:name="Medium List 2 Accent 3" w:semiHidden="0" w:uiPriority="66" w:unhideWhenUsed="0"/>
-    <w:lsdException w:name="Medium Grid 1 Accent 3" w:semiHidden="0" w:uiPriority="67" w:unhideWhenUsed="0"/>
-    <w:lsdException w:name="Medium Grid 2 Accent 3" w:semiHidden="0" w:uiPriority="68" w:unhideWhenUsed="0"/>
-    <w:lsdException w:name="Medium Grid 3 Accent 3" w:semiHidden="0" w:uiPriority="69" w:unhideWhenUsed="0"/>
-    <w:lsdException w:name="Dark List Accent 3" w:semiHidden="0" w:uiPriority="70" w:unhideWhenUsed="0"/>
-    <w:lsdException w:name="Colorful Shading Accent 3" w:semiHidden="0" w:uiPriority="71" w:unhideWhenUsed="0"/>
-    <w:lsdException w:name="Colorful List Accent 3" w:semiHidden="0" w:uiPriority="72" w:unhideWhenUsed="0"/>
-    <w:lsdException w:name="Colorful Grid Accent 3" w:semiHidden="0" w:uiPriority="73" w:unhideWhenUsed="0"/>
-    <w:lsdException w:name="Light Shading Accent 4" w:semiHidden="0" w:uiPriority="60" w:unhideWhenUsed="0"/>
-    <w:lsdException w:name="Light List Accent 4" w:semiHidden="0" w:uiPriority="61" w:unhideWhenUsed="0"/>
-    <w:lsdException w:name="Light Grid Accent 4" w:semiHidden="0" w:uiPriority="62" w:unhideWhenUsed="0"/>
-    <w:lsdException w:name="Medium Shading 1 Accent 4" w:semiHidden="0" w:uiPriority="63" w:unhideWhenUsed="0"/>
-    <w:lsdException w:name="Medium Shading 2 Accent 4" w:semiHidden="0" w:uiPriority="64" w:unhideWhenUsed="0"/>
-    <w:lsdException w:name="Medium List 1 Accent 4" w:semiHidden="0" w:uiPriority="65" w:unhideWhenUsed="0"/>
-    <w:lsdException w:name="Medium List 2 Accent 4" w:semiHidden="0" w:uiPriority="66" w:unhideWhenUsed="0"/>
-    <w:lsdException w:name="Medium Grid 1 Accent 4" w:semiHidden="0" w:uiPriority="67" w:unhideWhenUsed="0"/>
-    <w:lsdException w:name="Medium Grid 2 Accent 4" w:semiHidden="0" w:uiPriority="68" w:unhideWhenUsed="0"/>
-    <w:lsdException w:name="Medium Grid 3 Accent 4" w:semiHidden="0" w:uiPriority="69" w:unhideWhenUsed="0"/>
-    <w:lsdException w:name="Dark List Accent 4" w:semiHidden="0" w:uiPriority="70" w:unhideWhenUsed="0"/>
-    <w:lsdException w:name="Colorful Shading Accent 4" w:semiHidden="0" w:uiPriority="71" w:unhideWhenUsed="0"/>
-    <w:lsdException w:name="Colorful List Accent 4" w:semiHidden="0" w:uiPriority="72" w:unhideWhenUsed="0"/>
-    <w:lsdException w:name="Colorful Grid Accent 4" w:semiHidden="0" w:uiPriority="73" w:unhideWhenUsed="0"/>
-    <w:lsdException w:name="Light Shading Accent 5" w:semiHidden="0" w:uiPriority="60" w:unhideWhenUsed="0"/>
-    <w:lsdException w:name="Light List Accent 5" w:semiHidden="0" w:uiPriority="61" w:unhideWhenUsed="0"/>
-    <w:lsdException w:name="Light Grid Accent 5" w:semiHidden="0" w:uiPriority="62" w:unhideWhenUsed="0"/>
-    <w:lsdException w:name="Medium Shading 1 Accent 5" w:semiHidden="0" w:uiPriority="63" w:unhideWhenUsed="0"/>
-    <w:lsdException w:name="Medium Shading 2 Accent 5" w:semiHidden="0" w:uiPriority="64" w:unhideWhenUsed="0"/>
-    <w:lsdException w:name="Medium List 1 Accent 5" w:semiHidden="0" w:uiPriority="65" w:unhideWhenUsed="0"/>
-    <w:lsdException w:name="Medium List 2 Accent 5" w:semiHidden="0" w:uiPriority="66" w:unhideWhenUsed="0"/>
-    <w:lsdException w:name="Medium Grid 1 Accent 5" w:semiHidden="0" w:uiPriority="67" w:unhideWhenUsed="0"/>
-    <w:lsdException w:name="Medium Grid 2 Accent 5" w:semiHidden="0" w:uiPriority="68" w:unhideWhenUsed="0"/>
-    <w:lsdException w:name="Medium Grid 3 Accent 5" w:semiHidden="0" w:uiPriority="69" w:unhideWhenUsed="0"/>
-    <w:lsdException w:name="Dark List Accent 5" w:semiHidden="0" w:uiPriority="70" w:unhideWhenUsed="0"/>
-    <w:lsdException w:name="Colorful Shading Accent 5" w:semiHidden="0" w:uiPriority="71" w:unhideWhenUsed="0"/>
-    <w:lsdException w:name="Colorful List Accent 5" w:semiHidden="0" w:uiPriority="72" w:unhideWhenUsed="0"/>
-    <w:lsdException w:name="Colorful Grid Accent 5" w:semiHidden="0" w:uiPriority="73" w:unhideWhenUsed="0"/>
-    <w:lsdException w:name="Light Shading Accent 6" w:semiHidden="0" w:uiPriority="60" w:unhideWhenUsed="0"/>
-    <w:lsdException w:name="Light List Accent 6" w:semiHidden="0" w:uiPriority="61" w:unhideWhenUsed="0"/>
-    <w:lsdException w:name="Light Grid Accent 6" w:semiHidden="0" w:uiPriority="62" w:unhideWhenUsed="0"/>
-    <w:lsdException w:name="Medium Shading 1 Accent 6" w:semiHidden="0" w:uiPriority="63" w:unhideWhenUsed="0"/>
-    <w:lsdException w:name="Medium Shading 2 Accent 6" w:semiHidden="0" w:uiPriority="64" w:unhideWhenUsed="0"/>
-    <w:lsdException w:name="Medium List 1 Accent 6" w:semiHidden="0" w:uiPriority="65" w:unhideWhenUsed="0"/>
-    <w:lsdException w:name="Medium List 2 Accent 6" w:semiHidden="0" w:uiPriority="66" w:unhideWhenUsed="0"/>
-    <w:lsdException w:name="Medium Grid 1 Accent 6" w:semiHidden="0" w:uiPriority="67" w:unhideWhenUsed="0"/>
-    <w:lsdException w:name="Medium Grid 2 Accent 6" w:semiHidden="0" w:uiPriority="68" w:unhideWhenUsed="0"/>
-    <w:lsdException w:name="Medium Grid 3 Accent 6" w:semiHidden="0" w:uiPriority="69" w:unhideWhenUsed="0"/>
-    <w:lsdException w:name="Dark List Accent 6" w:semiHidden="0" w:uiPriority="70" w:unhideWhenUsed="0"/>
-    <w:lsdException w:name="Colorful Shading Accent 6" w:semiHidden="0" w:uiPriority="71" w:unhideWhenUsed="0"/>
-    <w:lsdException w:name="Colorful List Accent 6" w:semiHidden="0" w:uiPriority="72" w:unhideWhenUsed="0"/>
-    <w:lsdException w:name="Colorful Grid Accent 6" w:semiHidden="0" w:uiPriority="73" w:unhideWhenUsed="0"/>
-    <w:lsdException w:name="Subtle Emphasis" w:semiHidden="0" w:uiPriority="19" w:unhideWhenUsed="0" w:qFormat="1"/>
-    <w:lsdException w:name="Intense Emphasis" w:semiHidden="0" w:uiPriority="21" w:unhideWhenUsed="0" w:qFormat="1"/>
-    <w:lsdException w:name="Subtle Reference" w:semiHidden="0" w:uiPriority="31" w:unhideWhenUsed="0" w:qFormat="1"/>
-    <w:lsdException w:name="Intense Reference" w:semiHidden="0" w:uiPriority="32" w:unhideWhenUsed="0" w:qFormat="1"/>
-    <w:lsdException w:name="Book Title" w:semiHidden="0" w:uiPriority="33" w:unhideWhenUsed="0" w:qFormat="1"/>
-    <w:lsdException w:name="Bibliography" w:uiPriority="37"/>
-    <w:lsdException w:name="TOC Heading" w:uiPriority="39" w:qFormat="1"/>
-  </w:latentStyles>
-  <w:style w:type="paragraph" w:default="1" w:styleId="Normal">
-    <w:name w:val="Normal"/>
-    <w:qFormat/>
-  </w:style>
-  <w:style w:type="character" w:default="1" w:styleId="DefaultParagraphFont">
-    <w:name w:val="Default Paragraph Font"/>
-    <w:uiPriority w:val="1"/>
-    <w:semiHidden/>
-    <w:unhideWhenUsed/>
-  </w:style>
-  <w:style w:type="table" w:default="1" w:styleId="TableNormal">
-    <w:name w:val="Normal Table"/>
-    <w:uiPriority w:val="99"/>
-    <w:semiHidden/>
-    <w:unhideWhenUsed/>
-    <w:tblPr>
-      <w:tblInd w:w="0" w:type="dxa"/>
-      <w:tblCellMar>
-        <w:top w:w="0" w:type="dxa"/>
-        <w:left w:w="108" w:type="dxa"/>
-        <w:bottom w:w="0" w:type="dxa"/>
-        <w:right w:w="108" w:type="dxa"/>
-      </w:tblCellMar>
-    </w:tblPr>
-  </w:style>
-  <w:style w:type="numbering" w:default="1" w:styleId="NoList">
-    <w:name w:val="No List"/>
-    <w:uiPriority w:val="99"/>
-    <w:semiHidden/>
-    <w:unhideWhenUsed/>
-  </w:style>
-  <w:style w:type="paragraph" w:customStyle="1" w:styleId="104DFE5C341C4E81AFD0031A2FFB1074">
-    <w:name w:val="104DFE5C341C4E81AFD0031A2FFB1074"/>
-    <w:rsid w:val="007B43B4"/>
-  </w:style>
-  <w:style w:type="paragraph" w:customStyle="1" w:styleId="794EF9BE6B3042439BFD305545751DCD">
-    <w:name w:val="794EF9BE6B3042439BFD305545751DCD"/>
-    <w:rsid w:val="007B43B4"/>
-  </w:style>
-  <w:style w:type="paragraph" w:customStyle="1" w:styleId="3D6E3386FBB2446797A1DBB65D3B0C8A">
-    <w:name w:val="3D6E3386FBB2446797A1DBB65D3B0C8A"/>
-    <w:rsid w:val="007B43B4"/>
-  </w:style>
-  <w:style w:type="paragraph" w:customStyle="1" w:styleId="1AA9FBE5565C4EE783F27D2D2D01BC78">
-    <w:name w:val="1AA9FBE5565C4EE783F27D2D2D01BC78"/>
-    <w:rsid w:val="007B43B4"/>
-  </w:style>
-  <w:style w:type="paragraph" w:customStyle="1" w:styleId="C0CBDAB94DA64F478BE0698C174D1D86">
-    <w:name w:val="C0CBDAB94DA64F478BE0698C174D1D86"/>
-    <w:rsid w:val="007B43B4"/>
-  </w:style>
-  <w:style w:type="paragraph" w:customStyle="1" w:styleId="9954FFCC83844E38B1EC645E360C5B56">
-    <w:name w:val="9954FFCC83844E38B1EC645E360C5B56"/>
-    <w:rsid w:val="007B43B4"/>
-  </w:style>
-</w:styles>
-</file>
-
-<file path=word/glossary/webSettings.xml><?xml version="1.0" encoding="utf-8"?>
-<w:webSettings xmlns:mc="http://schemas.openxmlformats.org/markup-compatibility/2006" xmlns:r="http://schemas.openxmlformats.org/officeDocument/2006/relationships" xmlns:w="http://schemas.openxmlformats.org/wordprocessingml/2006/main" xmlns:w14="http://schemas.microsoft.com/office/word/2010/wordml" mc:Ignorable="w14">
-  <w:optimizeForBrowser/>
-  <w:allowPNG/>
-</w:webSettings>
-</file>
-
 <file path=word/theme/theme1.xml><?xml version="1.0" encoding="utf-8"?>
 <a:theme xmlns:a="http://schemas.openxmlformats.org/drawingml/2006/main" name="Office Theme">
   <a:themeElements>
@@ -7871,7 +6228,7 @@
 </file>
 
 <file path=customXml/itemProps1.xml><?xml version="1.0" encoding="utf-8"?>
-<ds:datastoreItem xmlns:ds="http://schemas.openxmlformats.org/officeDocument/2006/customXml" ds:itemID="{DAB2BBE6-CDFF-4BC8-A594-47DF0C037AE9}">
+<ds:datastoreItem xmlns:ds="http://schemas.openxmlformats.org/officeDocument/2006/customXml" ds:itemID="{D29C7B8F-2E4B-4928-8550-C0746896494C}">
   <ds:schemaRefs>
     <ds:schemaRef ds:uri="http://schemas.openxmlformats.org/officeDocument/2006/bibliography"/>
   </ds:schemaRefs>

</xml_diff>

<commit_message>
delivered version of D4.3
</commit_message>
<xml_diff>
--- a/D4.3.deliverable.docx
+++ b/D4.3.deliverable.docx
@@ -1935,9 +1935,19 @@
             <w:pPr>
               <w:pStyle w:val="Compact"/>
             </w:pPr>
-            <w:r>
-              <w:t>Danilo Giacomi</w:t>
-            </w:r>
+            <w:proofErr w:type="spellStart"/>
+            <w:r>
+              <w:t>Danilo</w:t>
+            </w:r>
+            <w:proofErr w:type="spellEnd"/>
+            <w:r>
+              <w:t xml:space="preserve"> </w:t>
+            </w:r>
+            <w:proofErr w:type="spellStart"/>
+            <w:r>
+              <w:t>Giacomi</w:t>
+            </w:r>
+            <w:proofErr w:type="spellEnd"/>
           </w:p>
         </w:tc>
         <w:tc>
@@ -1994,9 +2004,19 @@
             <w:pPr>
               <w:pStyle w:val="Compact"/>
             </w:pPr>
-            <w:r>
-              <w:t>Danilo Giacomi</w:t>
-            </w:r>
+            <w:proofErr w:type="spellStart"/>
+            <w:r>
+              <w:t>Danilo</w:t>
+            </w:r>
+            <w:proofErr w:type="spellEnd"/>
+            <w:r>
+              <w:t xml:space="preserve"> </w:t>
+            </w:r>
+            <w:proofErr w:type="spellStart"/>
+            <w:r>
+              <w:t>Giacomi</w:t>
+            </w:r>
+            <w:proofErr w:type="spellEnd"/>
           </w:p>
         </w:tc>
         <w:tc>
@@ -2058,9 +2078,19 @@
             <w:pPr>
               <w:pStyle w:val="Compact"/>
             </w:pPr>
-            <w:r>
-              <w:t>Danilo Giacomi</w:t>
-            </w:r>
+            <w:proofErr w:type="spellStart"/>
+            <w:r>
+              <w:t>Danilo</w:t>
+            </w:r>
+            <w:proofErr w:type="spellEnd"/>
+            <w:r>
+              <w:t xml:space="preserve"> </w:t>
+            </w:r>
+            <w:proofErr w:type="spellStart"/>
+            <w:r>
+              <w:t>Giacomi</w:t>
+            </w:r>
+            <w:proofErr w:type="spellEnd"/>
           </w:p>
         </w:tc>
         <w:tc>
@@ -2123,7 +2153,23 @@
         </w:numPr>
       </w:pPr>
       <w:r>
-        <w:t>Lead: Danilo Giacomi (NET7)</w:t>
+        <w:t xml:space="preserve">Lead: </w:t>
+      </w:r>
+      <w:proofErr w:type="spellStart"/>
+      <w:r>
+        <w:t>Danilo</w:t>
+      </w:r>
+      <w:proofErr w:type="spellEnd"/>
+      <w:r>
+        <w:t xml:space="preserve"> </w:t>
+      </w:r>
+      <w:proofErr w:type="spellStart"/>
+      <w:r>
+        <w:t>Giacomi</w:t>
+      </w:r>
+      <w:proofErr w:type="spellEnd"/>
+      <w:r>
+        <w:t xml:space="preserve"> (NET7)</w:t>
       </w:r>
     </w:p>
     <w:p>
@@ -2135,7 +2181,23 @@
         </w:numPr>
       </w:pPr>
       <w:r>
-        <w:t>Authors: Danilo Giacomi (NET7)</w:t>
+        <w:t xml:space="preserve">Authors: </w:t>
+      </w:r>
+      <w:proofErr w:type="spellStart"/>
+      <w:r>
+        <w:t>Danilo</w:t>
+      </w:r>
+      <w:proofErr w:type="spellEnd"/>
+      <w:r>
+        <w:t xml:space="preserve"> </w:t>
+      </w:r>
+      <w:proofErr w:type="spellStart"/>
+      <w:r>
+        <w:t>Giacomi</w:t>
+      </w:r>
+      <w:proofErr w:type="spellEnd"/>
+      <w:r>
+        <w:t xml:space="preserve"> (NET7)</w:t>
       </w:r>
     </w:p>
     <w:p>
@@ -2169,7 +2231,15 @@
         </w:numPr>
       </w:pPr>
       <w:r>
-        <w:t>Project (Title/Number): Fusepool P3 (609696)</w:t>
+        <w:t xml:space="preserve">Project (Title/Number): </w:t>
+      </w:r>
+      <w:proofErr w:type="spellStart"/>
+      <w:r>
+        <w:t>Fusepool</w:t>
+      </w:r>
+      <w:proofErr w:type="spellEnd"/>
+      <w:r>
+        <w:t xml:space="preserve"> P3 (609696)</w:t>
       </w:r>
     </w:p>
     <w:p>
@@ -2193,7 +2263,23 @@
         </w:numPr>
       </w:pPr>
       <w:r>
-        <w:t>Responsible person and project partner: Danilo Giacomi (NET7)</w:t>
+        <w:t xml:space="preserve">Responsible person and project partner: </w:t>
+      </w:r>
+      <w:proofErr w:type="spellStart"/>
+      <w:r>
+        <w:t>Danilo</w:t>
+      </w:r>
+      <w:proofErr w:type="spellEnd"/>
+      <w:r>
+        <w:t xml:space="preserve"> </w:t>
+      </w:r>
+      <w:proofErr w:type="spellStart"/>
+      <w:r>
+        <w:t>Giacomi</w:t>
+      </w:r>
+      <w:proofErr w:type="spellEnd"/>
+      <w:r>
+        <w:t xml:space="preserve"> (NET7)</w:t>
       </w:r>
     </w:p>
     <w:p>
@@ -2215,7 +2301,23 @@
         </w:numPr>
       </w:pPr>
       <w:r>
-        <w:t>1st reviewer: Gabor Remenyi (Geox)</w:t>
+        <w:t xml:space="preserve">1st reviewer: Gabor </w:t>
+      </w:r>
+      <w:proofErr w:type="spellStart"/>
+      <w:r>
+        <w:t>Remenyi</w:t>
+      </w:r>
+      <w:proofErr w:type="spellEnd"/>
+      <w:r>
+        <w:t xml:space="preserve"> (</w:t>
+      </w:r>
+      <w:proofErr w:type="spellStart"/>
+      <w:r>
+        <w:t>Geox</w:t>
+      </w:r>
+      <w:proofErr w:type="spellEnd"/>
+      <w:r>
+        <w:t>)</w:t>
       </w:r>
     </w:p>
     <w:p>
@@ -2261,7 +2363,15 @@
     </w:p>
     <w:p>
       <w:r>
-        <w:t>This document contains material, which is the copyright of certain Fusepool P3 consortium parties. This work is licensed under the Creative Commons Attribution 4.0 International License. To view a copy of this license, visit http://creativecommons.org/licenses/by/4.0/.</w:t>
+        <w:t xml:space="preserve">This document contains material, which is the copyright of certain </w:t>
+      </w:r>
+      <w:proofErr w:type="spellStart"/>
+      <w:r>
+        <w:t>Fusepool</w:t>
+      </w:r>
+      <w:proofErr w:type="spellEnd"/>
+      <w:r>
+        <w:t xml:space="preserve"> P3 consortium parties. This work is licensed under the Creative Commons Attribution 4.0 International License. To view a copy of this license, visit http://creativecommons.org/licenses/by/4.0/.</w:t>
       </w:r>
     </w:p>
     <w:p>
@@ -2328,9 +2438,11 @@
             <w:pPr>
               <w:pStyle w:val="Compact"/>
             </w:pPr>
+            <w:proofErr w:type="spellStart"/>
             <w:r>
               <w:t>DoW</w:t>
             </w:r>
+            <w:proofErr w:type="spellEnd"/>
           </w:p>
         </w:tc>
         <w:tc>
@@ -2369,9 +2481,27 @@
             <w:pPr>
               <w:pStyle w:val="Compact"/>
             </w:pPr>
-            <w:r>
-              <w:t>Elasticsearch Logstash Kibana</w:t>
-            </w:r>
+            <w:proofErr w:type="spellStart"/>
+            <w:r>
+              <w:t>Elasticsearch</w:t>
+            </w:r>
+            <w:proofErr w:type="spellEnd"/>
+            <w:r>
+              <w:t xml:space="preserve"> </w:t>
+            </w:r>
+            <w:proofErr w:type="spellStart"/>
+            <w:r>
+              <w:t>Logstash</w:t>
+            </w:r>
+            <w:proofErr w:type="spellEnd"/>
+            <w:r>
+              <w:t xml:space="preserve"> </w:t>
+            </w:r>
+            <w:proofErr w:type="spellStart"/>
+            <w:r>
+              <w:t>Kibana</w:t>
+            </w:r>
+            <w:proofErr w:type="spellEnd"/>
           </w:p>
         </w:tc>
       </w:tr>
@@ -2545,8 +2675,13 @@
             <w:pPr>
               <w:pStyle w:val="Compact"/>
             </w:pPr>
-            <w:r>
-              <w:t>logstash forwarder</w:t>
+            <w:proofErr w:type="spellStart"/>
+            <w:r>
+              <w:t>logstash</w:t>
+            </w:r>
+            <w:proofErr w:type="spellEnd"/>
+            <w:r>
+              <w:t xml:space="preserve"> forwarder</w:t>
             </w:r>
           </w:p>
         </w:tc>
@@ -2573,9 +2708,19 @@
             <w:pPr>
               <w:pStyle w:val="Compact"/>
             </w:pPr>
-            <w:r>
-              <w:t>kibana on the sandbox</w:t>
-            </w:r>
+            <w:proofErr w:type="spellStart"/>
+            <w:r>
+              <w:t>kibana</w:t>
+            </w:r>
+            <w:proofErr w:type="spellEnd"/>
+            <w:r>
+              <w:t xml:space="preserve"> on the </w:t>
+            </w:r>
+            <w:bookmarkStart w:id="10" w:name="_GoBack"/>
+            <w:r>
+              <w:t>sandbox</w:t>
+            </w:r>
+            <w:bookmarkEnd w:id="10"/>
           </w:p>
         </w:tc>
         <w:tc>
@@ -2601,6 +2746,7 @@
             <w:pPr>
               <w:pStyle w:val="Compact"/>
             </w:pPr>
+            <w:proofErr w:type="spellStart"/>
             <w:r>
               <w:t>logg</w:t>
             </w:r>
@@ -2610,6 +2756,7 @@
             <w:r>
               <w:t>y</w:t>
             </w:r>
+            <w:proofErr w:type="spellEnd"/>
           </w:p>
         </w:tc>
         <w:tc>
@@ -2635,9 +2782,11 @@
             <w:pPr>
               <w:pStyle w:val="Compact"/>
             </w:pPr>
+            <w:proofErr w:type="spellStart"/>
             <w:r>
               <w:t>logentries</w:t>
             </w:r>
+            <w:proofErr w:type="spellEnd"/>
           </w:p>
         </w:tc>
         <w:tc>
@@ -2663,9 +2812,11 @@
             <w:pPr>
               <w:pStyle w:val="Compact"/>
             </w:pPr>
+            <w:proofErr w:type="spellStart"/>
             <w:r>
               <w:t>splunk</w:t>
             </w:r>
+            <w:proofErr w:type="spellEnd"/>
           </w:p>
         </w:tc>
         <w:tc>
@@ -2691,9 +2842,11 @@
             <w:pPr>
               <w:pStyle w:val="Compact"/>
             </w:pPr>
+            <w:proofErr w:type="spellStart"/>
             <w:r>
               <w:t>piwik</w:t>
             </w:r>
+            <w:proofErr w:type="spellEnd"/>
           </w:p>
         </w:tc>
         <w:tc>
@@ -2719,8 +2872,13 @@
             <w:pPr>
               <w:pStyle w:val="Compact"/>
             </w:pPr>
-            <w:r>
-              <w:t>httpry format string</w:t>
+            <w:proofErr w:type="spellStart"/>
+            <w:r>
+              <w:t>httpry</w:t>
+            </w:r>
+            <w:proofErr w:type="spellEnd"/>
+            <w:r>
+              <w:t xml:space="preserve"> format string</w:t>
             </w:r>
           </w:p>
         </w:tc>
@@ -2747,8 +2905,13 @@
             <w:pPr>
               <w:pStyle w:val="Compact"/>
             </w:pPr>
-            <w:r>
-              <w:t>Fusepool P3 Sandbox</w:t>
+            <w:proofErr w:type="spellStart"/>
+            <w:r>
+              <w:t>Fusepool</w:t>
+            </w:r>
+            <w:proofErr w:type="spellEnd"/>
+            <w:r>
+              <w:t xml:space="preserve"> P3 Sandbox</w:t>
             </w:r>
           </w:p>
         </w:tc>
@@ -2775,9 +2938,11 @@
             <w:pPr>
               <w:pStyle w:val="Compact"/>
             </w:pPr>
+            <w:proofErr w:type="spellStart"/>
             <w:r>
               <w:t>Lucene</w:t>
             </w:r>
+            <w:proofErr w:type="spellEnd"/>
           </w:p>
         </w:tc>
         <w:tc>
@@ -2831,9 +2996,11 @@
             <w:pPr>
               <w:pStyle w:val="Compact"/>
             </w:pPr>
+            <w:proofErr w:type="spellStart"/>
             <w:r>
               <w:t>ElasticSearch</w:t>
             </w:r>
+            <w:proofErr w:type="spellEnd"/>
           </w:p>
         </w:tc>
         <w:tc>
@@ -2859,9 +3026,11 @@
             <w:pPr>
               <w:pStyle w:val="Compact"/>
             </w:pPr>
+            <w:proofErr w:type="spellStart"/>
             <w:r>
               <w:t>Logstash</w:t>
             </w:r>
+            <w:proofErr w:type="spellEnd"/>
           </w:p>
         </w:tc>
         <w:tc>
@@ -2887,11 +3056,11 @@
         <w:lastRenderedPageBreak/>
         <w:t xml:space="preserve"> </w:t>
       </w:r>
-      <w:bookmarkStart w:id="10" w:name="_Toc423931753"/>
+      <w:bookmarkStart w:id="11" w:name="_Toc423931753"/>
       <w:r>
         <w:t>Executive Summary</w:t>
       </w:r>
-      <w:bookmarkEnd w:id="10"/>
+      <w:bookmarkEnd w:id="11"/>
     </w:p>
     <w:p>
       <w:r>
@@ -2914,8 +3083,53 @@
     </w:p>
     <w:p>
       <w:r>
-        <w:t>Data usage statistics on the FP3 platform can be gathered through HTTP logging. The core data collection tools, Elasticsearch, Logstash and Kibana, have been made available as an integrated ELK stack distributed as a Docker application. The FP3 Platform Reference Implementation runs Httpry and Logstash</w:t>
-      </w:r>
+        <w:t xml:space="preserve">Data usage statistics on the FP3 platform can be gathered through HTTP logging. The core data collection tools, </w:t>
+      </w:r>
+      <w:proofErr w:type="spellStart"/>
+      <w:r>
+        <w:t>Elasticsearch</w:t>
+      </w:r>
+      <w:proofErr w:type="spellEnd"/>
+      <w:r>
+        <w:t xml:space="preserve">, </w:t>
+      </w:r>
+      <w:proofErr w:type="spellStart"/>
+      <w:r>
+        <w:t>Logstash</w:t>
+      </w:r>
+      <w:proofErr w:type="spellEnd"/>
+      <w:r>
+        <w:t xml:space="preserve"> and </w:t>
+      </w:r>
+      <w:proofErr w:type="spellStart"/>
+      <w:r>
+        <w:t>Kibana</w:t>
+      </w:r>
+      <w:proofErr w:type="spellEnd"/>
+      <w:r>
+        <w:t xml:space="preserve">, have been made available as an integrated ELK stack distributed as a </w:t>
+      </w:r>
+      <w:proofErr w:type="spellStart"/>
+      <w:r>
+        <w:t>Docker</w:t>
+      </w:r>
+      <w:proofErr w:type="spellEnd"/>
+      <w:r>
+        <w:t xml:space="preserve"> application. The FP3 Platform Reference Implementation runs </w:t>
+      </w:r>
+      <w:proofErr w:type="spellStart"/>
+      <w:r>
+        <w:t>Httpry</w:t>
+      </w:r>
+      <w:proofErr w:type="spellEnd"/>
+      <w:r>
+        <w:t xml:space="preserve"> and </w:t>
+      </w:r>
+      <w:proofErr w:type="spellStart"/>
+      <w:r>
+        <w:t>Logstash</w:t>
+      </w:r>
+      <w:proofErr w:type="spellEnd"/>
       <w:r>
         <w:t>-forwarder</w:t>
       </w:r>
@@ -2928,13 +3142,39 @@
     </w:p>
     <w:p>
       <w:r>
-        <w:t xml:space="preserve">The ELK toolset was only recently integrated into the platform. Configuration and tuning of the tools is still in progress. Some base Kibana visualizations have been provided, exposed as widgets through the </w:t>
-      </w:r>
+        <w:t xml:space="preserve">The ELK toolset was only recently integrated into the platform. Configuration and tuning of the tools is still in progress. Some base </w:t>
+      </w:r>
+      <w:proofErr w:type="spellStart"/>
       <w:r>
         <w:t>Kibana</w:t>
       </w:r>
-      <w:r>
-        <w:t xml:space="preserve"> Dashboard. The current widgets display data on: hourly access to the platform, total access count, access modes (SPARQL, LDP, etc) and geographical origin of each access derived from the client IP </w:t>
+      <w:proofErr w:type="spellEnd"/>
+      <w:r>
+        <w:t xml:space="preserve"> visualizations have been </w:t>
+      </w:r>
+      <w:proofErr w:type="gramStart"/>
+      <w:r>
+        <w:t>provided,</w:t>
+      </w:r>
+      <w:proofErr w:type="gramEnd"/>
+      <w:r>
+        <w:t xml:space="preserve"> exposed as widgets through the </w:t>
+      </w:r>
+      <w:proofErr w:type="spellStart"/>
+      <w:r>
+        <w:t>Kibana</w:t>
+      </w:r>
+      <w:proofErr w:type="spellEnd"/>
+      <w:r>
+        <w:t xml:space="preserve"> Dashboard. The current widgets display data on: hourly access to the platform, total access count, access modes (SPARQL, LDP, </w:t>
+      </w:r>
+      <w:proofErr w:type="spellStart"/>
+      <w:r>
+        <w:t>etc</w:t>
+      </w:r>
+      <w:proofErr w:type="spellEnd"/>
+      <w:r>
+        <w:t xml:space="preserve">) and geographical origin of each access derived from the client IP </w:t>
       </w:r>
       <w:r>
         <w:t>address</w:t>
@@ -2955,15 +3195,23 @@
       <w:pPr>
         <w:pStyle w:val="Heading1"/>
       </w:pPr>
-      <w:bookmarkStart w:id="11" w:name="_Toc423931754"/>
+      <w:bookmarkStart w:id="12" w:name="_Toc423931754"/>
       <w:r>
         <w:t>Introduction</w:t>
       </w:r>
-      <w:bookmarkEnd w:id="11"/>
-    </w:p>
-    <w:p>
-      <w:r>
-        <w:t>The Description of Work for the Fusepool P3 project describes the main task of this deliverable as:</w:t>
+      <w:bookmarkEnd w:id="12"/>
+    </w:p>
+    <w:p>
+      <w:r>
+        <w:t xml:space="preserve">The Description of Work for the </w:t>
+      </w:r>
+      <w:proofErr w:type="spellStart"/>
+      <w:r>
+        <w:t>Fusepool</w:t>
+      </w:r>
+      <w:proofErr w:type="spellEnd"/>
+      <w:r>
+        <w:t xml:space="preserve"> P3 project describes the main task of this deliverable as:</w:t>
       </w:r>
     </w:p>
     <w:p>
@@ -2976,8 +3224,13 @@
         <w:t>The T4.3 task is then composed of two sub-tasks: gathering feedbacks from the use</w:t>
       </w:r>
       <w:r>
-        <w:t>rs and analysing</w:t>
-      </w:r>
+        <w:t xml:space="preserve">rs and </w:t>
+      </w:r>
+      <w:proofErr w:type="spellStart"/>
+      <w:r>
+        <w:t>analysing</w:t>
+      </w:r>
+      <w:proofErr w:type="spellEnd"/>
       <w:r>
         <w:t xml:space="preserve"> the services logs.</w:t>
       </w:r>
@@ -2989,26 +3242,66 @@
       <w:r>
         <w:t xml:space="preserve"> </w:t>
       </w:r>
-      <w:bookmarkStart w:id="12" w:name="_Toc423931755"/>
+      <w:bookmarkStart w:id="13" w:name="_Toc423931755"/>
       <w:r>
         <w:t>Feedbacks</w:t>
       </w:r>
-      <w:bookmarkEnd w:id="12"/>
-    </w:p>
-    <w:p>
-      <w:r>
-        <w:t>To let the end users give us feedbacks on the platform and the project, a feedback facility was added to the FP3 Community website (http://getfp3.com). The Jira issue regarding this task is found at https://fusepool.atlassian.net/browse/FPUSER-63 and was resolved around the end of March 2015.</w:t>
+      <w:bookmarkEnd w:id="13"/>
+    </w:p>
+    <w:p>
+      <w:r>
+        <w:t xml:space="preserve">To let the end users give us feedbacks on the platform and the project, a feedback facility was added to the FP3 Community website (http://getfp3.com). The </w:t>
+      </w:r>
+      <w:proofErr w:type="spellStart"/>
+      <w:r>
+        <w:t>Jira</w:t>
+      </w:r>
+      <w:proofErr w:type="spellEnd"/>
+      <w:r>
+        <w:t xml:space="preserve"> issue regarding this task is found at https://fusepool.atlassian.net/browse/FPUSER-63 and was resolved around the end of March 2015.</w:t>
       </w:r>
     </w:p>
     <w:p>
       <w:r>
         <w:lastRenderedPageBreak/>
-        <w:t>It was wise to have a feedback facility in place at that time, as we have taken part to some public events where we've disseminated about the project - in particular the Spaghetti Open Data SOD2015 (http://www.spaghettiopendata.org/page/benvenut-sod15) where we've also ran a hackathon session to involve the community and to better share the knowledge about the Fusepool P3 platform.</w:t>
-      </w:r>
-    </w:p>
-    <w:p>
-      <w:r>
-        <w:t>During the SOD 2015 Hackathon we've also ran a challenge for creating applications using the data processed with the Fusepool P3 p</w:t>
+        <w:t xml:space="preserve">It was wise to have a feedback facility in place at that time, as we have taken part to some public events where we've disseminated about the project - in particular the Spaghetti Open Data SOD2015 (http://www.spaghettiopendata.org/page/benvenut-sod15) where we've also ran a </w:t>
+      </w:r>
+      <w:proofErr w:type="spellStart"/>
+      <w:r>
+        <w:t>hackathon</w:t>
+      </w:r>
+      <w:proofErr w:type="spellEnd"/>
+      <w:r>
+        <w:t xml:space="preserve"> session to involve the community and to better share the knowledge about the </w:t>
+      </w:r>
+      <w:proofErr w:type="spellStart"/>
+      <w:r>
+        <w:t>Fusepool</w:t>
+      </w:r>
+      <w:proofErr w:type="spellEnd"/>
+      <w:r>
+        <w:t xml:space="preserve"> P3 platform.</w:t>
+      </w:r>
+    </w:p>
+    <w:p>
+      <w:r>
+        <w:t xml:space="preserve">During the SOD 2015 </w:t>
+      </w:r>
+      <w:proofErr w:type="spellStart"/>
+      <w:r>
+        <w:t>Hackathon</w:t>
+      </w:r>
+      <w:proofErr w:type="spellEnd"/>
+      <w:r>
+        <w:t xml:space="preserve"> we've also ran a challenge for creating applications using the data processed with the </w:t>
+      </w:r>
+      <w:proofErr w:type="spellStart"/>
+      <w:r>
+        <w:t>Fusepool</w:t>
+      </w:r>
+      <w:proofErr w:type="spellEnd"/>
+      <w:r>
+        <w:t xml:space="preserve"> P3 p</w:t>
       </w:r>
       <w:r>
         <w:t>latform which has seen the parti</w:t>
@@ -3048,15 +3341,23 @@
       <w:r>
         <w:t xml:space="preserve"> </w:t>
       </w:r>
-      <w:bookmarkStart w:id="13" w:name="_Toc423931756"/>
+      <w:bookmarkStart w:id="14" w:name="_Toc423931756"/>
       <w:r>
         <w:t>Data usage statistics</w:t>
       </w:r>
-      <w:bookmarkEnd w:id="13"/>
-    </w:p>
-    <w:p>
-      <w:r>
-        <w:t xml:space="preserve">The Fusepool P3 Platform is composed of many software services, each of which is used to serve different requests, and has its own logging system. To offer a view on the usage of the platform as a whole, and of the data the platform contains, we chose to log all the accesses to the platform, regardless of which of the service they were requesting, and to collect them all together in a system offering  a </w:t>
+      <w:bookmarkEnd w:id="14"/>
+    </w:p>
+    <w:p>
+      <w:r>
+        <w:t xml:space="preserve">The </w:t>
+      </w:r>
+      <w:proofErr w:type="spellStart"/>
+      <w:r>
+        <w:t>Fusepool</w:t>
+      </w:r>
+      <w:proofErr w:type="spellEnd"/>
+      <w:r>
+        <w:t xml:space="preserve"> P3 Platform is composed of many software services, each of which is used to serve different requests, and has its own logging system. To offer a view on the usage of the platform as a whole, and of the data the platform contains, we chose to log all the accesses to the platform, regardless of which of the service they were requesting, and to collect them all together in a system offering  a </w:t>
       </w:r>
       <w:r>
         <w:t xml:space="preserve">powerful </w:t>
@@ -3069,24 +3370,28 @@
       <w:r>
         <w:t xml:space="preserve">The use of the </w:t>
       </w:r>
+      <w:proofErr w:type="spellStart"/>
       <w:r>
         <w:rPr>
           <w:b/>
         </w:rPr>
         <w:t>Httpry</w:t>
       </w:r>
+      <w:proofErr w:type="spellEnd"/>
       <w:r>
         <w:t xml:space="preserve"> tool gave us the ability to keep track of every request to the platform, and to log them in a single log file, which in turn is used to fill </w:t>
       </w:r>
       <w:r>
         <w:t xml:space="preserve">some </w:t>
       </w:r>
+      <w:proofErr w:type="spellStart"/>
       <w:r>
         <w:rPr>
           <w:b/>
         </w:rPr>
         <w:t>Elasticsearch</w:t>
       </w:r>
+      <w:proofErr w:type="spellEnd"/>
       <w:r>
         <w:t xml:space="preserve"> index</w:t>
       </w:r>
@@ -3099,35 +3404,55 @@
       <w:r>
         <w:t xml:space="preserve">by forwarding it with </w:t>
       </w:r>
-      <w:r>
-        <w:rPr>
-          <w:b/>
-        </w:rPr>
-        <w:t>Logstash-forwarder</w:t>
-      </w:r>
-      <w:r>
-        <w:t xml:space="preserve"> to </w:t>
-      </w:r>
+      <w:proofErr w:type="spellStart"/>
       <w:r>
         <w:rPr>
           <w:b/>
         </w:rPr>
         <w:t>Logstash</w:t>
       </w:r>
+      <w:proofErr w:type="spellEnd"/>
+      <w:r>
+        <w:rPr>
+          <w:b/>
+        </w:rPr>
+        <w:t>-forwarder</w:t>
+      </w:r>
+      <w:r>
+        <w:t xml:space="preserve"> to </w:t>
+      </w:r>
+      <w:proofErr w:type="spellStart"/>
+      <w:r>
+        <w:rPr>
+          <w:b/>
+        </w:rPr>
+        <w:t>Logstash</w:t>
+      </w:r>
+      <w:proofErr w:type="spellEnd"/>
       <w:r>
         <w:t xml:space="preserve">. </w:t>
       </w:r>
       <w:r>
         <w:br/>
       </w:r>
+      <w:proofErr w:type="spellStart"/>
       <w:r>
         <w:rPr>
           <w:b/>
         </w:rPr>
         <w:t>Kibana</w:t>
       </w:r>
-      <w:r>
-        <w:t xml:space="preserve">, accessing Elasticsearch, </w:t>
+      <w:proofErr w:type="spellEnd"/>
+      <w:r>
+        <w:t xml:space="preserve">, accessing </w:t>
+      </w:r>
+      <w:proofErr w:type="spellStart"/>
+      <w:r>
+        <w:t>Elasticsearch</w:t>
+      </w:r>
+      <w:proofErr w:type="spellEnd"/>
+      <w:r>
+        <w:t xml:space="preserve">, </w:t>
       </w:r>
       <w:r>
         <w:t>offers the top-most layer of visualization and analysis</w:t>
@@ -3141,23 +3466,71 @@
     </w:p>
     <w:p>
       <w:r>
-        <w:t>To analyse the usage of our platform, and to offer a flexible and visual platform for that, several tools were evaluated, either in the form of commercial services or software or open-source tools.</w:t>
-      </w:r>
-    </w:p>
-    <w:p>
-      <w:r>
-        <w:t>At first we've tried some services, like Logg</w:t>
+        <w:t xml:space="preserve">To </w:t>
+      </w:r>
+      <w:proofErr w:type="spellStart"/>
+      <w:r>
+        <w:t>analyse</w:t>
+      </w:r>
+      <w:proofErr w:type="spellEnd"/>
+      <w:r>
+        <w:t xml:space="preserve"> the usage of our platform, and to offer a flexible and visual platform for that, several tools were evaluated, either in the form of commercial services or software or open-source tools.</w:t>
+      </w:r>
+    </w:p>
+    <w:p>
+      <w:r>
+        <w:t xml:space="preserve">At first we've tried some services, like </w:t>
+      </w:r>
+      <w:proofErr w:type="spellStart"/>
+      <w:r>
+        <w:t>Logg</w:t>
       </w:r>
       <w:r>
         <w:t>l</w:t>
       </w:r>
       <w:r>
-        <w:t>y (https://www.loggly.com/) or Logentries (https://logentries.com/), which are extremely good but they are expensive in the long run as they are sold for a significant monthly fee.</w:t>
-      </w:r>
-    </w:p>
-    <w:p>
-      <w:r>
-        <w:t>We've then scouted the available log analysis softwares, like splunk (http://www.splunk.com/) or piwik (http://piwik.org/docs/log-analytics-tool-how-to/) until we've learned about the ELK stack.</w:t>
+        <w:t>y</w:t>
+      </w:r>
+      <w:proofErr w:type="spellEnd"/>
+      <w:r>
+        <w:t xml:space="preserve"> (https://www.loggly.com/) or </w:t>
+      </w:r>
+      <w:proofErr w:type="spellStart"/>
+      <w:r>
+        <w:t>Logentries</w:t>
+      </w:r>
+      <w:proofErr w:type="spellEnd"/>
+      <w:r>
+        <w:t xml:space="preserve"> (https://logentries.com/), which are extremely good but they are expensive in the long run as they are sold for a significant monthly fee.</w:t>
+      </w:r>
+    </w:p>
+    <w:p>
+      <w:r>
+        <w:t xml:space="preserve">We've then scouted the available log analysis </w:t>
+      </w:r>
+      <w:proofErr w:type="spellStart"/>
+      <w:r>
+        <w:t>softwares</w:t>
+      </w:r>
+      <w:proofErr w:type="spellEnd"/>
+      <w:r>
+        <w:t xml:space="preserve">, like </w:t>
+      </w:r>
+      <w:proofErr w:type="spellStart"/>
+      <w:r>
+        <w:t>splunk</w:t>
+      </w:r>
+      <w:proofErr w:type="spellEnd"/>
+      <w:r>
+        <w:t xml:space="preserve"> (http://www.splunk.com/) or </w:t>
+      </w:r>
+      <w:proofErr w:type="spellStart"/>
+      <w:r>
+        <w:t>piwik</w:t>
+      </w:r>
+      <w:proofErr w:type="spellEnd"/>
+      <w:r>
+        <w:t xml:space="preserve"> (http://piwik.org/docs/log-analytics-tool-how-to/) until we've learned about the ELK stack.</w:t>
       </w:r>
     </w:p>
     <w:p/>
@@ -3169,7 +3542,15 @@
       </w:pPr>
       <w:r>
         <w:lastRenderedPageBreak/>
-        <w:t xml:space="preserve">The Elasticsearch-Logstash-Kibana stack (ELK - https://www.elastic.co/products) is a largely used set of tools which not only offers a way to look into collected logs, but also some flexible ways to manage the logs themselves. The ELK stack is based on </w:t>
+        <w:t xml:space="preserve">The </w:t>
+      </w:r>
+      <w:proofErr w:type="spellStart"/>
+      <w:r>
+        <w:t>Elasticsearch-Logstash-Kibana</w:t>
+      </w:r>
+      <w:proofErr w:type="spellEnd"/>
+      <w:r>
+        <w:t xml:space="preserve"> stack (ELK - https://www.elastic.co/products) is a largely used set of tools which not only offers a way to look into collected logs, but also some flexible ways to manage the logs themselves. The ELK stack is based on </w:t>
       </w:r>
       <w:r>
         <w:t xml:space="preserve">the </w:t>
@@ -3178,7 +3559,15 @@
         <w:t>three core components</w:t>
       </w:r>
       <w:r>
-        <w:t xml:space="preserve"> (Elasticsearch-Logstash-Kibana)</w:t>
+        <w:t xml:space="preserve"> (</w:t>
+      </w:r>
+      <w:proofErr w:type="spellStart"/>
+      <w:r>
+        <w:t>Elasticsearch-Logstash-Kibana</w:t>
+      </w:r>
+      <w:proofErr w:type="spellEnd"/>
+      <w:r>
+        <w:t>)</w:t>
       </w:r>
       <w:r>
         <w:t>, each of which o</w:t>
@@ -3263,25 +3652,73 @@
         <w:t xml:space="preserve"> </w:t>
       </w:r>
       <w:r>
-        <w:t>as we’ll see in details, Httpry keeps track of all the HTTP requests received by the server and logs them in</w:t>
-      </w:r>
-      <w:r>
-        <w:t xml:space="preserve"> a log file, L</w:t>
-      </w:r>
-      <w:r>
-        <w:t>ogstash-forwarder watch the same log file and sends all the new lines to the Logstash in the ELK stack, which analyses them, and store the result in Elastic</w:t>
+        <w:t xml:space="preserve">as we’ll see in details, </w:t>
+      </w:r>
+      <w:proofErr w:type="spellStart"/>
+      <w:r>
+        <w:t>Httpry</w:t>
+      </w:r>
+      <w:proofErr w:type="spellEnd"/>
+      <w:r>
+        <w:t xml:space="preserve"> keeps track of all the HTTP requests received by the server and logs them in</w:t>
+      </w:r>
+      <w:r>
+        <w:t xml:space="preserve"> a log file, </w:t>
+      </w:r>
+      <w:proofErr w:type="spellStart"/>
+      <w:r>
+        <w:t>L</w:t>
+      </w:r>
+      <w:r>
+        <w:t>ogstash</w:t>
+      </w:r>
+      <w:proofErr w:type="spellEnd"/>
+      <w:r>
+        <w:t xml:space="preserve">-forwarder watch the same log file and sends all the new lines to the </w:t>
+      </w:r>
+      <w:proofErr w:type="spellStart"/>
+      <w:r>
+        <w:t>Logstash</w:t>
+      </w:r>
+      <w:proofErr w:type="spellEnd"/>
+      <w:r>
+        <w:t xml:space="preserve"> in the ELK stack, which analyses them, and store the result in </w:t>
+      </w:r>
+      <w:proofErr w:type="spellStart"/>
+      <w:r>
+        <w:t>Elastic</w:t>
       </w:r>
       <w:r>
         <w:t>s</w:t>
       </w:r>
       <w:r>
-        <w:t>earch. Kibana uses the indexes created in this way in Elastic</w:t>
+        <w:t>earch</w:t>
+      </w:r>
+      <w:proofErr w:type="spellEnd"/>
+      <w:r>
+        <w:t xml:space="preserve">. </w:t>
+      </w:r>
+      <w:proofErr w:type="spellStart"/>
+      <w:r>
+        <w:t>Kibana</w:t>
+      </w:r>
+      <w:proofErr w:type="spellEnd"/>
+      <w:r>
+        <w:t xml:space="preserve"> uses the indexes created in this way in </w:t>
+      </w:r>
+      <w:proofErr w:type="spellStart"/>
+      <w:r>
+        <w:t>Elastic</w:t>
       </w:r>
       <w:r>
         <w:t>s</w:t>
       </w:r>
       <w:r>
-        <w:t xml:space="preserve">earch to show them in </w:t>
+        <w:t>earch</w:t>
+      </w:r>
+      <w:proofErr w:type="spellEnd"/>
+      <w:r>
+        <w:t xml:space="preserve"> to show them in </w:t>
       </w:r>
       <w:r>
         <w:t xml:space="preserve">a </w:t>
@@ -3294,14 +3731,29 @@
       <w:pPr>
         <w:pStyle w:val="Heading2"/>
       </w:pPr>
-      <w:r>
-        <w:t xml:space="preserve">Httpry and  </w:t>
-      </w:r>
-      <w:bookmarkStart w:id="14" w:name="_Toc423931760"/>
-      <w:r>
-        <w:t>Logstash forwarder</w:t>
-      </w:r>
-      <w:bookmarkEnd w:id="14"/>
+      <w:proofErr w:type="spellStart"/>
+      <w:r>
+        <w:t>Httpry</w:t>
+      </w:r>
+      <w:proofErr w:type="spellEnd"/>
+      <w:r>
+        <w:t xml:space="preserve"> </w:t>
+      </w:r>
+      <w:proofErr w:type="gramStart"/>
+      <w:r>
+        <w:t xml:space="preserve">and  </w:t>
+      </w:r>
+      <w:bookmarkStart w:id="15" w:name="_Toc423931760"/>
+      <w:proofErr w:type="spellStart"/>
+      <w:r>
+        <w:t>Logstash</w:t>
+      </w:r>
+      <w:proofErr w:type="spellEnd"/>
+      <w:proofErr w:type="gramEnd"/>
+      <w:r>
+        <w:t xml:space="preserve"> forwarder</w:t>
+      </w:r>
+      <w:bookmarkEnd w:id="15"/>
     </w:p>
     <w:p>
       <w:r>
@@ -3311,7 +3763,15 @@
         <w:t>log all the accesses to the server we used</w:t>
       </w:r>
       <w:r>
-        <w:t xml:space="preserve"> Httpry (https://github.com/jbit</w:t>
+        <w:t xml:space="preserve"> </w:t>
+      </w:r>
+      <w:proofErr w:type="spellStart"/>
+      <w:r>
+        <w:t>Httpry</w:t>
+      </w:r>
+      <w:proofErr w:type="spellEnd"/>
+      <w:r>
+        <w:t xml:space="preserve"> (https://github.com/jbit</w:t>
       </w:r>
       <w:r>
         <w:t>tel/httpry),</w:t>
@@ -3324,24 +3784,47 @@
       </w:r>
     </w:p>
     <w:p>
-      <w:r>
-        <w:t xml:space="preserve">Httpry can be ran specifying the ports of the request to log, the fields to log, and the file into witch the logs will be saved. By using the </w:t>
-      </w:r>
+      <w:proofErr w:type="spellStart"/>
+      <w:r>
+        <w:t>Httpry</w:t>
+      </w:r>
+      <w:proofErr w:type="spellEnd"/>
+      <w:r>
+        <w:t xml:space="preserve"> can be ran specifying the ports of the request to log, the fields to log, and the file into witch the logs will be saved. By using the </w:t>
+      </w:r>
+      <w:proofErr w:type="spellStart"/>
       <w:r>
         <w:t>H</w:t>
       </w:r>
       <w:r>
-        <w:t>ttpry tool, and with the flexibility of</w:t>
-      </w:r>
-      <w:r>
-        <w:t xml:space="preserve"> L</w:t>
-      </w:r>
-      <w:r>
-        <w:t>ogstash in analys</w:t>
+        <w:t>ttpry</w:t>
+      </w:r>
+      <w:proofErr w:type="spellEnd"/>
+      <w:r>
+        <w:t xml:space="preserve"> tool, and with the flexibility of</w:t>
+      </w:r>
+      <w:r>
+        <w:t xml:space="preserve"> </w:t>
+      </w:r>
+      <w:proofErr w:type="spellStart"/>
+      <w:r>
+        <w:t>L</w:t>
+      </w:r>
+      <w:r>
+        <w:t>ogstash</w:t>
+      </w:r>
+      <w:proofErr w:type="spellEnd"/>
+      <w:r>
+        <w:t xml:space="preserve"> in </w:t>
+      </w:r>
+      <w:proofErr w:type="spellStart"/>
+      <w:r>
+        <w:t>analys</w:t>
       </w:r>
       <w:r>
         <w:t>ing</w:t>
       </w:r>
+      <w:proofErr w:type="spellEnd"/>
       <w:r>
         <w:t xml:space="preserve"> the log entries, we were able to collect and log in a single place all the acces</w:t>
       </w:r>
@@ -3349,7 +3832,15 @@
         <w:t>se</w:t>
       </w:r>
       <w:r>
-        <w:t>s to the various services the Fusepool P3 Platform runs.</w:t>
+        <w:t xml:space="preserve">s to the various services the </w:t>
+      </w:r>
+      <w:proofErr w:type="spellStart"/>
+      <w:r>
+        <w:t>Fusepool</w:t>
+      </w:r>
+      <w:proofErr w:type="spellEnd"/>
+      <w:r>
+        <w:t xml:space="preserve"> P3 Platform runs.</w:t>
       </w:r>
     </w:p>
     <w:p>
@@ -3363,21 +3854,47 @@
         <w:t xml:space="preserve">in fact, </w:t>
       </w:r>
       <w:r>
-        <w:t xml:space="preserve">we have twenty entry points to the Fusepool P3 Platform, each of which listening to a different port, and to collect the logs of each service behind those entry points was a critical aspect. Also because we expected each service to use different log notation, or </w:t>
-      </w:r>
-      <w:r>
-        <w:t>to not log enough information</w:t>
+        <w:t xml:space="preserve">we have twenty entry points to the </w:t>
+      </w:r>
+      <w:proofErr w:type="spellStart"/>
+      <w:r>
+        <w:t>Fusepool</w:t>
+      </w:r>
+      <w:proofErr w:type="spellEnd"/>
+      <w:r>
+        <w:t xml:space="preserve"> P3 Platform, each of which listening to a different port, and to collect the logs of each service behind those entry points was a critical aspect. Also because we expected each service to use different log notation, or </w:t>
+      </w:r>
+      <w:r>
+        <w:t xml:space="preserve">to not </w:t>
+      </w:r>
+      <w:proofErr w:type="spellStart"/>
+      <w:r>
+        <w:t>log</w:t>
+      </w:r>
+      <w:proofErr w:type="spellEnd"/>
+      <w:r>
+        <w:t xml:space="preserve"> enough information</w:t>
       </w:r>
       <w:r>
         <w:t xml:space="preserve">. </w:t>
       </w:r>
     </w:p>
     <w:p>
-      <w:r>
-        <w:t xml:space="preserve">Httpry, on the contrary, listens to all the requests regardless of which service will then serve each of them, and writes a log line about that. Those log lines are stored in a file which is the one watched by the </w:t>
-      </w:r>
-      <w:r>
-        <w:t>Logstash-</w:t>
+      <w:proofErr w:type="spellStart"/>
+      <w:r>
+        <w:t>Httpry</w:t>
+      </w:r>
+      <w:proofErr w:type="spellEnd"/>
+      <w:r>
+        <w:t xml:space="preserve">, on the contrary, listens to all the requests regardless of which service will then serve each of them, and writes a log line about that. Those log lines are stored in a file which is the one watched by the </w:t>
+      </w:r>
+      <w:proofErr w:type="spellStart"/>
+      <w:r>
+        <w:t>Logstash</w:t>
+      </w:r>
+      <w:proofErr w:type="spellEnd"/>
+      <w:r>
+        <w:t>-</w:t>
       </w:r>
       <w:r>
         <w:t>forwarder tool, which has been configured to understand the</w:t>
@@ -3385,16 +3902,37 @@
       <w:r>
         <w:t xml:space="preserve"> log message </w:t>
       </w:r>
+      <w:proofErr w:type="spellStart"/>
       <w:r>
         <w:t>H</w:t>
       </w:r>
       <w:r>
-        <w:t>ttpry creates, with the configuration we've created for it.</w:t>
-      </w:r>
-    </w:p>
-    <w:p>
-      <w:r>
-        <w:t xml:space="preserve">In the platform reference implementation docker image (https://github.com/fusepoolP3/p3-platform-reference-implementation) Httpry has been </w:t>
+        <w:t>ttpry</w:t>
+      </w:r>
+      <w:proofErr w:type="spellEnd"/>
+      <w:r>
+        <w:t xml:space="preserve"> creates, with the configuration we've created for it.</w:t>
+      </w:r>
+    </w:p>
+    <w:p>
+      <w:r>
+        <w:t xml:space="preserve">In the platform reference implementation </w:t>
+      </w:r>
+      <w:proofErr w:type="spellStart"/>
+      <w:r>
+        <w:t>docker</w:t>
+      </w:r>
+      <w:proofErr w:type="spellEnd"/>
+      <w:r>
+        <w:t xml:space="preserve"> image (https://github.com/fusepoolP3/p3-platform-reference-implementation) </w:t>
+      </w:r>
+      <w:proofErr w:type="spellStart"/>
+      <w:r>
+        <w:t>Httpry</w:t>
+      </w:r>
+      <w:proofErr w:type="spellEnd"/>
+      <w:r>
+        <w:t xml:space="preserve"> has been </w:t>
       </w:r>
       <w:r>
         <w:lastRenderedPageBreak/>
@@ -3409,28 +3947,120 @@
     </w:p>
     <w:p>
       <w:r>
-        <w:t>The Httpry tool has the ability to log several fields from the incoming request, a list of which is available at https://github.com/jbittel/httpry/blob/master/doc/format-string, with the possibility to log fields either from the HTTP request body or outside of it. At this time we are exploring the tool looking for other interesting fields to log and, in the end, use for our analysis.</w:t>
-      </w:r>
-    </w:p>
-    <w:p>
-      <w:r>
-        <w:t>In the Fusepool P3 reference implementation platform, Httpry is ran with the following command:</w:t>
+        <w:t xml:space="preserve">The </w:t>
+      </w:r>
+      <w:proofErr w:type="spellStart"/>
+      <w:r>
+        <w:t>Httpry</w:t>
+      </w:r>
+      <w:proofErr w:type="spellEnd"/>
+      <w:r>
+        <w:t xml:space="preserve"> tool has the ability to log several fields from the incoming request, a list of which is available at https://github.com/jbittel/httpry/blob/master/doc/format-string, with the possibility to log fields either from the HTTP request body or outside of it. At this time we are exploring the tool looking for other interesting fields to log and, in the end, use for our analysis.</w:t>
+      </w:r>
+    </w:p>
+    <w:p>
+      <w:r>
+        <w:t xml:space="preserve">In the </w:t>
+      </w:r>
+      <w:proofErr w:type="spellStart"/>
+      <w:r>
+        <w:t>Fusepool</w:t>
+      </w:r>
+      <w:proofErr w:type="spellEnd"/>
+      <w:r>
+        <w:t xml:space="preserve"> P3 reference implementation platform, </w:t>
+      </w:r>
+      <w:proofErr w:type="spellStart"/>
+      <w:r>
+        <w:t>Httpry</w:t>
+      </w:r>
+      <w:proofErr w:type="spellEnd"/>
+      <w:r>
+        <w:t xml:space="preserve"> is </w:t>
+      </w:r>
+      <w:proofErr w:type="gramStart"/>
+      <w:r>
+        <w:t>ran</w:t>
+      </w:r>
+      <w:proofErr w:type="gramEnd"/>
+      <w:r>
+        <w:t xml:space="preserve"> with the following command:</w:t>
       </w:r>
     </w:p>
     <w:p>
       <w:pPr>
         <w:pStyle w:val="BlockQuote"/>
       </w:pPr>
-      <w:r>
-        <w:t>httpry -f source-ip,request-uri -d -i eth0 'tcp port 8080 or 8181 or 8151 or 8200 or 8201 or 8202 or 8203 or 8204 or 8205 or 8300 or 8301 or 8302 or 8303 or 8304 or 8305 or 8306 or 8307 or 8308 or 8310 or 8386' -o /var/log/httpry.log</w:t>
-      </w:r>
-    </w:p>
-    <w:p>
-      <w:r>
-        <w:t>which logs the IP of the user accessing the platform and the request itself for each of the services running on the platform, each of which listens on a specific port, the list of which is passed to the Httpry command line. It writes its output on the log file “</w:t>
-      </w:r>
-      <w:r>
-        <w:t>/var/log/httpry.log</w:t>
+      <w:proofErr w:type="spellStart"/>
+      <w:proofErr w:type="gramStart"/>
+      <w:r>
+        <w:t>httpry</w:t>
+      </w:r>
+      <w:proofErr w:type="spellEnd"/>
+      <w:proofErr w:type="gramEnd"/>
+      <w:r>
+        <w:t xml:space="preserve"> -f source-</w:t>
+      </w:r>
+      <w:proofErr w:type="spellStart"/>
+      <w:r>
+        <w:t>ip,request</w:t>
+      </w:r>
+      <w:proofErr w:type="spellEnd"/>
+      <w:r>
+        <w:t>-</w:t>
+      </w:r>
+      <w:proofErr w:type="spellStart"/>
+      <w:r>
+        <w:t>uri</w:t>
+      </w:r>
+      <w:proofErr w:type="spellEnd"/>
+      <w:r>
+        <w:t xml:space="preserve"> -d -i eth0 '</w:t>
+      </w:r>
+      <w:proofErr w:type="spellStart"/>
+      <w:r>
+        <w:t>tcp</w:t>
+      </w:r>
+      <w:proofErr w:type="spellEnd"/>
+      <w:r>
+        <w:t xml:space="preserve"> port 8080 or 8181 or 8151 or 8200 or 8201 or 8202 or 8203 or 8204 or 8205 or 8300 or 8301 or 8302 or 8303 or 8304 or 8305 or 8306 or 8307 or 8308 or 8310 or 8386' -o /</w:t>
+      </w:r>
+      <w:proofErr w:type="spellStart"/>
+      <w:r>
+        <w:t>var</w:t>
+      </w:r>
+      <w:proofErr w:type="spellEnd"/>
+      <w:r>
+        <w:t>/log/httpry.log</w:t>
+      </w:r>
+    </w:p>
+    <w:p>
+      <w:proofErr w:type="gramStart"/>
+      <w:r>
+        <w:t>which</w:t>
+      </w:r>
+      <w:proofErr w:type="gramEnd"/>
+      <w:r>
+        <w:t xml:space="preserve"> logs the IP of the user accessing the platform and the request itself for each of the services running on the platform, each of which listens on a specific port, the list of which is passed to the </w:t>
+      </w:r>
+      <w:proofErr w:type="spellStart"/>
+      <w:r>
+        <w:t>Httpry</w:t>
+      </w:r>
+      <w:proofErr w:type="spellEnd"/>
+      <w:r>
+        <w:t xml:space="preserve"> command line. It writes its output on the log file “</w:t>
+      </w:r>
+      <w:r>
+        <w:t>/</w:t>
+      </w:r>
+      <w:proofErr w:type="spellStart"/>
+      <w:r>
+        <w:t>var</w:t>
+      </w:r>
+      <w:proofErr w:type="spellEnd"/>
+      <w:r>
+        <w:t>/log/httpry.log</w:t>
       </w:r>
       <w:r>
         <w:t>”.</w:t>
@@ -3451,9 +4081,11 @@
       <w:r>
         <w:t xml:space="preserve">, </w:t>
       </w:r>
+      <w:proofErr w:type="spellStart"/>
       <w:r>
         <w:t>Logstash</w:t>
       </w:r>
+      <w:proofErr w:type="spellEnd"/>
       <w:r>
         <w:t>-</w:t>
       </w:r>
@@ -3463,8 +4095,21 @@
       <w:r>
         <w:t xml:space="preserve"> the log file generated by </w:t>
       </w:r>
-      <w:r>
-        <w:t>Httpry. Logstash-forwarder (</w:t>
+      <w:proofErr w:type="spellStart"/>
+      <w:r>
+        <w:t>Httpry</w:t>
+      </w:r>
+      <w:proofErr w:type="spellEnd"/>
+      <w:r>
+        <w:t xml:space="preserve">. </w:t>
+      </w:r>
+      <w:proofErr w:type="spellStart"/>
+      <w:r>
+        <w:t>Logstash</w:t>
+      </w:r>
+      <w:proofErr w:type="spellEnd"/>
+      <w:r>
+        <w:t>-forwarder (</w:t>
       </w:r>
       <w:hyperlink r:id="rId10" w:history="1">
         <w:r>
@@ -3478,7 +4123,15 @@
         <w:t>) is</w:t>
       </w:r>
       <w:r>
-        <w:t xml:space="preserve"> a linux daemon programmed to </w:t>
+        <w:t xml:space="preserve"> a </w:t>
+      </w:r>
+      <w:proofErr w:type="spellStart"/>
+      <w:r>
+        <w:t>linux</w:t>
+      </w:r>
+      <w:proofErr w:type="spellEnd"/>
+      <w:r>
+        <w:t xml:space="preserve"> daemon programmed to </w:t>
       </w:r>
       <w:r>
         <w:t>watch</w:t>
@@ -3487,7 +4140,15 @@
         <w:t xml:space="preserve"> for changes on selected logs files and</w:t>
       </w:r>
       <w:r>
-        <w:t xml:space="preserve"> configured to send all new lines to the Logstash in the ELK stack.</w:t>
+        <w:t xml:space="preserve"> configured to send all new lines to the </w:t>
+      </w:r>
+      <w:proofErr w:type="spellStart"/>
+      <w:r>
+        <w:t>Logstash</w:t>
+      </w:r>
+      <w:proofErr w:type="spellEnd"/>
+      <w:r>
+        <w:t xml:space="preserve"> in the ELK stack.</w:t>
       </w:r>
     </w:p>
     <w:p>
@@ -3497,16 +4158,20 @@
       <w:r>
         <w:t xml:space="preserve">  </w:t>
       </w:r>
-      <w:bookmarkStart w:id="15" w:name="_Toc423931757"/>
+      <w:bookmarkStart w:id="16" w:name="_Toc423931757"/>
+      <w:proofErr w:type="spellStart"/>
       <w:r>
         <w:t>Elasticsearch</w:t>
       </w:r>
-      <w:bookmarkEnd w:id="15"/>
-    </w:p>
-    <w:p>
+      <w:bookmarkEnd w:id="16"/>
+      <w:proofErr w:type="spellEnd"/>
+    </w:p>
+    <w:p>
+      <w:proofErr w:type="spellStart"/>
       <w:r>
         <w:t>Elasticsearch</w:t>
       </w:r>
+      <w:proofErr w:type="spellEnd"/>
       <w:r>
         <w:t xml:space="preserve"> (</w:t>
       </w:r>
@@ -3517,8 +4182,29 @@
         <w:t>)</w:t>
       </w:r>
       <w:r>
-        <w:t xml:space="preserve"> is a search engine based on the Apache Lucene software, which provides a more useable and concise API, scalability, and operational tools on top of Lucene’s search implementation itself. Apache Lucene</w:t>
-      </w:r>
+        <w:t xml:space="preserve"> is a search engine based on the Apache </w:t>
+      </w:r>
+      <w:proofErr w:type="spellStart"/>
+      <w:r>
+        <w:t>Lucene</w:t>
+      </w:r>
+      <w:proofErr w:type="spellEnd"/>
+      <w:r>
+        <w:t xml:space="preserve"> software, which provides a more useable and concise API, scalability, and operational tools on top of </w:t>
+      </w:r>
+      <w:proofErr w:type="spellStart"/>
+      <w:r>
+        <w:t>Lucene’s</w:t>
+      </w:r>
+      <w:proofErr w:type="spellEnd"/>
+      <w:r>
+        <w:t xml:space="preserve"> search implementation itself. Apache </w:t>
+      </w:r>
+      <w:proofErr w:type="spellStart"/>
+      <w:r>
+        <w:t>Lucene</w:t>
+      </w:r>
+      <w:proofErr w:type="spellEnd"/>
       <w:r>
         <w:t xml:space="preserve"> (</w:t>
       </w:r>
@@ -3552,7 +4238,15 @@
     </w:p>
     <w:p>
       <w:r>
-        <w:t>In the ELK stack Elasticsearch is used to store the logs and to quick</w:t>
+        <w:t xml:space="preserve">In the ELK stack </w:t>
+      </w:r>
+      <w:proofErr w:type="spellStart"/>
+      <w:r>
+        <w:t>Elasticsearch</w:t>
+      </w:r>
+      <w:proofErr w:type="spellEnd"/>
+      <w:r>
+        <w:t xml:space="preserve"> is used to store the logs and to quick</w:t>
       </w:r>
       <w:r>
         <w:t>ly</w:t>
@@ -3568,16 +4262,20 @@
       <w:r>
         <w:t xml:space="preserve"> </w:t>
       </w:r>
-      <w:bookmarkStart w:id="16" w:name="_Toc423931758"/>
+      <w:bookmarkStart w:id="17" w:name="_Toc423931758"/>
+      <w:proofErr w:type="spellStart"/>
       <w:r>
         <w:t>Logstash</w:t>
       </w:r>
-      <w:bookmarkEnd w:id="16"/>
-    </w:p>
-    <w:p>
+      <w:bookmarkEnd w:id="17"/>
+      <w:proofErr w:type="spellEnd"/>
+    </w:p>
+    <w:p>
+      <w:proofErr w:type="spellStart"/>
       <w:r>
         <w:t>Logstash</w:t>
       </w:r>
+      <w:proofErr w:type="spellEnd"/>
       <w:r>
         <w:t xml:space="preserve"> (</w:t>
       </w:r>
@@ -3588,34 +4286,139 @@
         <w:t>)</w:t>
       </w:r>
       <w:r>
-        <w:t xml:space="preserve"> is a data pipeline that helps process logs and other event data from a variety of systems, in the ELK stack it is used to process the logs and send the result of such a process to the Elasticsearch search engine.</w:t>
-      </w:r>
-    </w:p>
-    <w:p>
-      <w:r>
-        <w:t>Logstash has several plugins to process various type of logs and to interact with different other softwares to which it can send the processed logs. In the ELK stack Logstash is used to send processed logs to Elasticsearch where they are indexed and, later on, retrieved for visualization.</w:t>
+        <w:t xml:space="preserve"> is a data pipeline that helps process logs and other event data from a variety of systems, in the ELK stack it is used to process the logs and send the result of such a process to the </w:t>
+      </w:r>
+      <w:proofErr w:type="spellStart"/>
+      <w:r>
+        <w:t>Elasticsearch</w:t>
+      </w:r>
+      <w:proofErr w:type="spellEnd"/>
+      <w:r>
+        <w:t xml:space="preserve"> search engine.</w:t>
+      </w:r>
+    </w:p>
+    <w:p>
+      <w:proofErr w:type="spellStart"/>
+      <w:r>
+        <w:t>Logstash</w:t>
+      </w:r>
+      <w:proofErr w:type="spellEnd"/>
+      <w:r>
+        <w:t xml:space="preserve"> has several plugins to process various </w:t>
+      </w:r>
+      <w:proofErr w:type="gramStart"/>
+      <w:r>
+        <w:t>type</w:t>
+      </w:r>
+      <w:proofErr w:type="gramEnd"/>
+      <w:r>
+        <w:t xml:space="preserve"> of logs and to interact with different other </w:t>
+      </w:r>
+      <w:proofErr w:type="spellStart"/>
+      <w:r>
+        <w:t>softwares</w:t>
+      </w:r>
+      <w:proofErr w:type="spellEnd"/>
+      <w:r>
+        <w:t xml:space="preserve"> to which it can send the processed logs. In the ELK stack </w:t>
+      </w:r>
+      <w:proofErr w:type="spellStart"/>
+      <w:r>
+        <w:t>Logstash</w:t>
+      </w:r>
+      <w:proofErr w:type="spellEnd"/>
+      <w:r>
+        <w:t xml:space="preserve"> is used to send processed logs to </w:t>
+      </w:r>
+      <w:proofErr w:type="spellStart"/>
+      <w:r>
+        <w:t>Elasticsearch</w:t>
+      </w:r>
+      <w:proofErr w:type="spellEnd"/>
+      <w:r>
+        <w:t xml:space="preserve"> where they are indexed and, later on, retrieved for visualization.</w:t>
       </w:r>
     </w:p>
     <w:p>
       <w:r>
         <w:lastRenderedPageBreak/>
-        <w:t>In the Fusepool P3 platform reference implementation we use the logs from the Httpry tool, which we expect containing the IP of the client and the request. From the IP we create a geographical field, using the "grok" filter in logstash, using the following configuration:</w:t>
+        <w:t xml:space="preserve">In the </w:t>
+      </w:r>
+      <w:proofErr w:type="spellStart"/>
+      <w:r>
+        <w:t>Fusepool</w:t>
+      </w:r>
+      <w:proofErr w:type="spellEnd"/>
+      <w:r>
+        <w:t xml:space="preserve"> P3 platform reference implementation we use the logs from the </w:t>
+      </w:r>
+      <w:proofErr w:type="spellStart"/>
+      <w:r>
+        <w:t>Httpry</w:t>
+      </w:r>
+      <w:proofErr w:type="spellEnd"/>
+      <w:r>
+        <w:t xml:space="preserve"> tool, which we expect containing the IP of the client and the request. From the IP we create a geographical field, using the "</w:t>
+      </w:r>
+      <w:proofErr w:type="spellStart"/>
+      <w:r>
+        <w:t>grok</w:t>
+      </w:r>
+      <w:proofErr w:type="spellEnd"/>
+      <w:r>
+        <w:t xml:space="preserve">" filter in </w:t>
+      </w:r>
+      <w:proofErr w:type="spellStart"/>
+      <w:r>
+        <w:t>logstash</w:t>
+      </w:r>
+      <w:proofErr w:type="spellEnd"/>
+      <w:r>
+        <w:t>, using the following configuration:</w:t>
       </w:r>
     </w:p>
     <w:p>
       <w:pPr>
         <w:pStyle w:val="BlockQuote"/>
       </w:pPr>
-      <w:r>
-        <w:t>filter {</w:t>
+      <w:proofErr w:type="gramStart"/>
+      <w:r>
+        <w:t>filter</w:t>
+      </w:r>
+      <w:proofErr w:type="gramEnd"/>
+      <w:r>
+        <w:t xml:space="preserve"> {</w:t>
       </w:r>
     </w:p>
     <w:p>
       <w:pPr>
         <w:pStyle w:val="BlockQuote"/>
       </w:pPr>
-      <w:r>
-        <w:t>grok { add_field =&gt; { "request"=&gt; "%{request}" "client-ip" =&gt; "%{client}" }</w:t>
+      <w:proofErr w:type="spellStart"/>
+      <w:proofErr w:type="gramStart"/>
+      <w:r>
+        <w:t>grok</w:t>
+      </w:r>
+      <w:proofErr w:type="spellEnd"/>
+      <w:proofErr w:type="gramEnd"/>
+      <w:r>
+        <w:t xml:space="preserve"> { </w:t>
+      </w:r>
+      <w:proofErr w:type="spellStart"/>
+      <w:r>
+        <w:t>add_field</w:t>
+      </w:r>
+      <w:proofErr w:type="spellEnd"/>
+      <w:r>
+        <w:t xml:space="preserve"> =&gt; { "request"=&gt; "%{request}" "client-</w:t>
+      </w:r>
+      <w:proofErr w:type="spellStart"/>
+      <w:r>
+        <w:t>ip</w:t>
+      </w:r>
+      <w:proofErr w:type="spellEnd"/>
+      <w:r>
+        <w:t>" =&gt; "%{client}" }</w:t>
       </w:r>
     </w:p>
     <w:p>
@@ -3628,451 +4431,1166 @@
           <w:rFonts w:asciiTheme="majorHAnsi" w:hAnsiTheme="majorHAnsi"/>
           <w:sz w:val="20"/>
         </w:rPr>
-        <w:t xml:space="preserve">  patterns_dir =&gt; "/etc/logstash/patterns"</w:t>
-      </w:r>
-      <w:r>
-        <w:br/>
-      </w:r>
+        <w:t xml:space="preserve">  </w:t>
+      </w:r>
+      <w:proofErr w:type="spellStart"/>
       <w:r>
         <w:rPr>
           <w:rStyle w:val="VerbatimChar"/>
           <w:rFonts w:asciiTheme="majorHAnsi" w:hAnsiTheme="majorHAnsi"/>
           <w:sz w:val="20"/>
         </w:rPr>
-        <w:t xml:space="preserve">  pattern =&gt; "%{HTTPRY}"</w:t>
-      </w:r>
-    </w:p>
-    <w:p>
-      <w:pPr>
-        <w:pStyle w:val="BlockQuote"/>
-      </w:pPr>
-      <w:r>
-        <w:t>}</w:t>
-      </w:r>
-    </w:p>
-    <w:p>
-      <w:pPr>
-        <w:pStyle w:val="BlockQuote"/>
-      </w:pPr>
-      <w:r>
-        <w:t>geoip { source =&gt; "client-ip" target =&gt; "geoip" add_field =&gt; [ "[geoip][coordinates]", "%{[geoip][longitude]}" ] add_field =&gt; [ "[geoip][coordinates]", "%{[geoip][latitude]}" ] } mutate { convert =&gt; [ "[geoip][coordinates]", "float" ] }</w:t>
-      </w:r>
-    </w:p>
-    <w:p>
-      <w:pPr>
-        <w:pStyle w:val="BlockQuote"/>
-      </w:pPr>
-      <w:r>
-        <w:t>}</w:t>
-      </w:r>
-    </w:p>
-    <w:p/>
-    <w:p>
-      <w:r>
-        <w:br/>
-        <w:t>In this configuration we use an external file for the HTTPRY pattern, which is what identify the log message in the log line, in this case HTTPRY is set as following :</w:t>
-      </w:r>
-    </w:p>
-    <w:p>
-      <w:pPr>
-        <w:pStyle w:val="BlockQuote"/>
-      </w:pPr>
-      <w:r>
-        <w:br/>
-      </w:r>
+        <w:t>patterns_dir</w:t>
+      </w:r>
+      <w:proofErr w:type="spellEnd"/>
       <w:r>
         <w:rPr>
           <w:rStyle w:val="VerbatimChar"/>
           <w:rFonts w:asciiTheme="majorHAnsi" w:hAnsiTheme="majorHAnsi"/>
           <w:sz w:val="20"/>
         </w:rPr>
-        <w:t xml:space="preserve"> %{IP:client}\t%{GREEDYDATA:request}</w:t>
-      </w:r>
-    </w:p>
-    <w:p>
-      <w:r>
-        <w:br/>
-      </w:r>
-      <w:r>
-        <w:t>as we expect an Httpry log line to just contain an IP address and the request.</w:t>
-      </w:r>
-      <w:r>
-        <w:br/>
-      </w:r>
-      <w:r>
-        <w:br/>
-        <w:t>Then it creates a geographical field, with longitude and latitude starting from the IP address, in the second part of the file.</w:t>
-      </w:r>
-      <w:r>
-        <w:br/>
-      </w:r>
-      <w:r>
-        <w:br/>
-        <w:t>With this configuration, when a line like the following is written in the logfile:</w:t>
-      </w:r>
-    </w:p>
-    <w:p>
-      <w:pPr>
-        <w:pStyle w:val="BlockQuote"/>
-      </w:pPr>
-      <w:r>
-        <w:t>66.XX.YY.13    /</w:t>
-      </w:r>
-      <w:r>
-        <w:t>resource?genid=node19llk2qdpx20</w:t>
-      </w:r>
-      <w:r>
-        <w:br/>
-      </w:r>
-    </w:p>
-    <w:p>
-      <w:r>
-        <w:t>the conversion generates something similar to the following, which is then used to create the entry in Elasticsearch:</w:t>
-      </w:r>
-    </w:p>
-    <w:p>
-      <w:pPr>
-        <w:pStyle w:val="BlockQuote"/>
-      </w:pPr>
-    </w:p>
-    <w:p>
-      <w:pPr>
-        <w:pStyle w:val="BlockQuote"/>
-      </w:pPr>
-      <w:r>
-        <w:t xml:space="preserve">{ </w:t>
-      </w:r>
-    </w:p>
-    <w:p>
-      <w:pPr>
-        <w:pStyle w:val="BlockQuote"/>
-      </w:pPr>
-      <w:r>
-        <w:t xml:space="preserve">"message" =&gt; "66.XX.YY.13/resource?genid=node19llk2qdpx20", </w:t>
-      </w:r>
-    </w:p>
-    <w:p>
-      <w:pPr>
-        <w:pStyle w:val="BlockQuote"/>
-      </w:pPr>
-      <w:r>
-        <w:t xml:space="preserve">"@version" =&gt; "1", "@timestamp" =&gt; "2015-06-29T20:30:47.143Z", </w:t>
-      </w:r>
-    </w:p>
-    <w:p>
-      <w:pPr>
-        <w:pStyle w:val="BlockQuote"/>
-      </w:pPr>
-      <w:r>
-        <w:t>"type" =&gt; "syslog",</w:t>
-      </w:r>
-    </w:p>
-    <w:p>
-      <w:pPr>
-        <w:pStyle w:val="BlockQuote"/>
-      </w:pPr>
-      <w:r>
-        <w:t xml:space="preserve"> "file" =&gt; "/var/log/httpry.log",</w:t>
-      </w:r>
-    </w:p>
-    <w:p>
-      <w:pPr>
-        <w:pStyle w:val="BlockQuote"/>
-      </w:pPr>
-      <w:r>
-        <w:t xml:space="preserve"> "host" =&gt; "8df30498bb29",</w:t>
-      </w:r>
-    </w:p>
-    <w:p>
-      <w:pPr>
-        <w:pStyle w:val="BlockQuote"/>
-      </w:pPr>
-      <w:r>
-        <w:t xml:space="preserve"> "offset" =&gt; "196567", </w:t>
-      </w:r>
-    </w:p>
-    <w:p>
-      <w:pPr>
-        <w:pStyle w:val="BlockQuote"/>
-      </w:pPr>
-      <w:r>
-        <w:t xml:space="preserve">"client" =&gt; "66.XX.YY.13", </w:t>
-      </w:r>
-    </w:p>
-    <w:p>
-      <w:pPr>
-        <w:pStyle w:val="BlockQuote"/>
-      </w:pPr>
-      <w:r>
-        <w:t>"request" =&gt; [ [0] "/resource?genid=node19llk2qdpx20", [1] "/resource?genid=node19llk2qdpx20" ],</w:t>
-      </w:r>
-    </w:p>
-    <w:p>
-      <w:pPr>
-        <w:pStyle w:val="BlockQuote"/>
-      </w:pPr>
-      <w:r>
-        <w:lastRenderedPageBreak/>
-        <w:t xml:space="preserve"> "client-ip" =&gt; "66.XX.YY.13", </w:t>
-      </w:r>
-    </w:p>
-    <w:p>
-      <w:pPr>
-        <w:pStyle w:val="BlockQuote"/>
-      </w:pPr>
-      <w:r>
-        <w:t>"geoip" =&gt; {</w:t>
-      </w:r>
-    </w:p>
-    <w:p>
-      <w:pPr>
-        <w:pStyle w:val="BlockQuote"/>
-      </w:pPr>
-      <w:r>
-        <w:t xml:space="preserve"> "ip" =&gt; "66.XX.YY.13",</w:t>
-      </w:r>
-    </w:p>
-    <w:p>
-      <w:pPr>
-        <w:pStyle w:val="BlockQuote"/>
-      </w:pPr>
-      <w:r>
-        <w:t xml:space="preserve"> "country_code2" =&gt; "US", </w:t>
-      </w:r>
-    </w:p>
-    <w:p>
-      <w:pPr>
-        <w:pStyle w:val="BlockQuote"/>
-      </w:pPr>
-      <w:r>
-        <w:t xml:space="preserve"> "country_code3" =&gt; "USA",</w:t>
-      </w:r>
-    </w:p>
-    <w:p>
-      <w:pPr>
-        <w:pStyle w:val="BlockQuote"/>
-      </w:pPr>
-      <w:r>
-        <w:t xml:space="preserve"> "country_name" =&gt; "United States", </w:t>
-      </w:r>
-    </w:p>
-    <w:p>
-      <w:pPr>
-        <w:pStyle w:val="BlockQuote"/>
-      </w:pPr>
-      <w:r>
-        <w:t xml:space="preserve"> "continent_code" =&gt; "NA",</w:t>
-      </w:r>
-    </w:p>
-    <w:p>
-      <w:pPr>
-        <w:pStyle w:val="BlockQuote"/>
-      </w:pPr>
-      <w:r>
-        <w:t xml:space="preserve"> "region_name" =&gt; "CA",</w:t>
-      </w:r>
-    </w:p>
-    <w:p>
-      <w:pPr>
-        <w:pStyle w:val="BlockQuote"/>
-      </w:pPr>
-      <w:r>
-        <w:t xml:space="preserve"> "city_name" =&gt; "Mountain View",</w:t>
-      </w:r>
-    </w:p>
-    <w:p>
-      <w:pPr>
-        <w:pStyle w:val="BlockQuote"/>
-      </w:pPr>
-      <w:r>
-        <w:t xml:space="preserve"> "latitude" =&gt; 37.385999999999996,</w:t>
-      </w:r>
-    </w:p>
-    <w:p>
-      <w:pPr>
-        <w:pStyle w:val="BlockQuote"/>
-      </w:pPr>
-      <w:r>
-        <w:t xml:space="preserve"> "longitude" =&gt; -122.0838,</w:t>
-      </w:r>
-    </w:p>
-    <w:p>
-      <w:pPr>
-        <w:pStyle w:val="BlockQuote"/>
-      </w:pPr>
-      <w:r>
-        <w:t xml:space="preserve"> "dma_code" =&gt; 807,</w:t>
-      </w:r>
-    </w:p>
-    <w:p>
-      <w:pPr>
-        <w:pStyle w:val="BlockQuote"/>
-      </w:pPr>
-      <w:r>
-        <w:t xml:space="preserve"> "area_code" =&gt; 650,</w:t>
-      </w:r>
-    </w:p>
-    <w:p>
-      <w:pPr>
-        <w:pStyle w:val="BlockQuote"/>
-      </w:pPr>
-      <w:r>
-        <w:t xml:space="preserve"> "timezone" =&gt; "America/Los_Angeles",</w:t>
-      </w:r>
-    </w:p>
-    <w:p>
-      <w:pPr>
-        <w:pStyle w:val="BlockQuote"/>
-      </w:pPr>
-      <w:r>
-        <w:t xml:space="preserve"> "real_region_name" =&gt; "California",</w:t>
-      </w:r>
-    </w:p>
-    <w:p>
-      <w:pPr>
-        <w:pStyle w:val="BlockQuote"/>
-      </w:pPr>
-      <w:r>
-        <w:t xml:space="preserve"> "location" =&gt; [ [0] -122.0838, [1] 37.385999999999996 ], "coordinates" =&gt; [ [0] -122.0838, [1] 37.385999999999996 ] </w:t>
-      </w:r>
-    </w:p>
-    <w:p>
-      <w:pPr>
-        <w:pStyle w:val="BlockQuote"/>
-      </w:pPr>
-      <w:r>
-        <w:t xml:space="preserve"> }</w:t>
-      </w:r>
-    </w:p>
-    <w:p>
-      <w:pPr>
-        <w:pStyle w:val="BlockQuote"/>
-      </w:pPr>
-      <w:r>
-        <w:t xml:space="preserve">} </w:t>
-      </w:r>
-    </w:p>
-    <w:p/>
-    <w:p>
-      <w:r>
-        <w:t>All those fields are available in Kibana, and as you can see they contain several geographical information on the client, starting just from the IP address.</w:t>
-      </w:r>
-      <w:r>
-        <w:t xml:space="preserve"> </w:t>
-      </w:r>
-    </w:p>
-    <w:p/>
-    <w:p>
-      <w:pPr>
-        <w:pStyle w:val="Heading2"/>
-      </w:pPr>
-      <w:r>
-        <w:t xml:space="preserve"> </w:t>
-      </w:r>
-      <w:bookmarkStart w:id="17" w:name="_Toc423931759"/>
-      <w:r>
-        <w:t>Kibana</w:t>
-      </w:r>
-      <w:bookmarkEnd w:id="17"/>
-    </w:p>
-    <w:p>
-      <w:r>
-        <w:t>Kibana is the third and last element of the ELK stack and works with Elasticsearch from which it retrieves the data. Kibana is the analytics and visualization tool of the ELK stack that lets you search, view, and interact with data stored in Elasticsearch indices.</w:t>
-      </w:r>
-    </w:p>
-    <w:p>
-      <w:r>
-        <w:t xml:space="preserve">It offers several aggregation tools, search </w:t>
-      </w:r>
-      <w:r>
-        <w:t xml:space="preserve">facilities and various different visualization widgets. By </w:t>
-      </w:r>
-      <w:r>
-        <w:t xml:space="preserve">preparing </w:t>
-      </w:r>
-      <w:r>
-        <w:t>the s</w:t>
-      </w:r>
-      <w:r>
-        <w:t>earches and the visualizations widgets you can prepare a Dashboard showing the most useful facts retrieved from the logs, study the accesses to the platform in a given time frame, show the most accessed services, the most common terms used, compare time frames, and so on.</w:t>
-      </w:r>
-    </w:p>
-    <w:p>
-      <w:r>
-        <w:t xml:space="preserve">In the </w:t>
-      </w:r>
-      <w:r>
-        <w:t>“</w:t>
-      </w:r>
-      <w:r>
-        <w:fldChar w:fldCharType="begin"/>
-      </w:r>
-      <w:r>
-        <w:instrText xml:space="preserve"> REF _Ref424021066 \h </w:instrText>
-      </w:r>
-      <w:r>
-        <w:fldChar w:fldCharType="separate"/>
-      </w:r>
-      <w:r>
-        <w:t>Logs analysis example</w:t>
-      </w:r>
-      <w:r>
-        <w:fldChar w:fldCharType="end"/>
-      </w:r>
-      <w:r>
-        <w:t>”</w:t>
-      </w:r>
-      <w:r>
-        <w:t xml:space="preserve"> section some example of the possible uses are shown. </w:t>
-      </w:r>
-    </w:p>
-    <w:p>
-      <w:pPr>
-        <w:pStyle w:val="Heading1"/>
-      </w:pPr>
-      <w:bookmarkStart w:id="18" w:name="_Toc423931761"/>
-      <w:r>
-        <w:lastRenderedPageBreak/>
-        <w:t>Fusepool P3 platform reference implementation docker image</w:t>
-      </w:r>
-      <w:bookmarkEnd w:id="18"/>
-    </w:p>
-    <w:p>
-      <w:r>
-        <w:t xml:space="preserve">In the Fusepool P3 platform reference implementation docker image (https://github.com/fusepoolP3/p3-platform-reference-implementation) the ELK stack is distributed as a docker compose multi-container application, setting up and running the three core components, Elasticsearch, </w:t>
-      </w:r>
-      <w:r>
-        <w:t>L</w:t>
-      </w:r>
-      <w:r>
-        <w:t xml:space="preserve">ogstash and </w:t>
-      </w:r>
-      <w:r>
-        <w:t>K</w:t>
-      </w:r>
-      <w:r>
-        <w:t>ibana. It has been configured with a ssl certificate/key couple created using "localhost" as the hostname, specifically with the following command:</w:t>
-      </w:r>
-    </w:p>
-    <w:p>
-      <w:pPr>
-        <w:pStyle w:val="BlockQuote"/>
-      </w:pPr>
+        <w:t xml:space="preserve"> =&gt; "/</w:t>
+      </w:r>
+      <w:proofErr w:type="spellStart"/>
       <w:r>
         <w:rPr>
           <w:rStyle w:val="VerbatimChar"/>
           <w:rFonts w:asciiTheme="majorHAnsi" w:hAnsiTheme="majorHAnsi"/>
           <w:sz w:val="20"/>
         </w:rPr>
-        <w:t>openssl req -x509 -batch -nodes -newkey rsa:2048 -keyout logstash-forwarder.key -out logstash-forwarder.crt -days 3650 -subj /CN=localhost</w:t>
-      </w:r>
+        <w:t>etc</w:t>
+      </w:r>
+      <w:proofErr w:type="spellEnd"/>
+      <w:r>
+        <w:rPr>
+          <w:rStyle w:val="VerbatimChar"/>
+          <w:rFonts w:asciiTheme="majorHAnsi" w:hAnsiTheme="majorHAnsi"/>
+          <w:sz w:val="20"/>
+        </w:rPr>
+        <w:t>/</w:t>
+      </w:r>
+      <w:proofErr w:type="spellStart"/>
+      <w:r>
+        <w:rPr>
+          <w:rStyle w:val="VerbatimChar"/>
+          <w:rFonts w:asciiTheme="majorHAnsi" w:hAnsiTheme="majorHAnsi"/>
+          <w:sz w:val="20"/>
+        </w:rPr>
+        <w:t>logstash</w:t>
+      </w:r>
+      <w:proofErr w:type="spellEnd"/>
+      <w:r>
+        <w:rPr>
+          <w:rStyle w:val="VerbatimChar"/>
+          <w:rFonts w:asciiTheme="majorHAnsi" w:hAnsiTheme="majorHAnsi"/>
+          <w:sz w:val="20"/>
+        </w:rPr>
+        <w:t>/patterns"</w:t>
+      </w:r>
+      <w:r>
+        <w:br/>
+      </w:r>
+      <w:r>
+        <w:rPr>
+          <w:rStyle w:val="VerbatimChar"/>
+          <w:rFonts w:asciiTheme="majorHAnsi" w:hAnsiTheme="majorHAnsi"/>
+          <w:sz w:val="20"/>
+        </w:rPr>
+        <w:t xml:space="preserve">  pattern =&gt; "%</w:t>
+      </w:r>
+      <w:proofErr w:type="gramStart"/>
+      <w:r>
+        <w:rPr>
+          <w:rStyle w:val="VerbatimChar"/>
+          <w:rFonts w:asciiTheme="majorHAnsi" w:hAnsiTheme="majorHAnsi"/>
+          <w:sz w:val="20"/>
+        </w:rPr>
+        <w:t>{HTTPRY</w:t>
+      </w:r>
+      <w:proofErr w:type="gramEnd"/>
+      <w:r>
+        <w:rPr>
+          <w:rStyle w:val="VerbatimChar"/>
+          <w:rFonts w:asciiTheme="majorHAnsi" w:hAnsiTheme="majorHAnsi"/>
+          <w:sz w:val="20"/>
+        </w:rPr>
+        <w:t>}"</w:t>
+      </w:r>
+    </w:p>
+    <w:p>
+      <w:pPr>
+        <w:pStyle w:val="BlockQuote"/>
+      </w:pPr>
+      <w:r>
+        <w:t>}</w:t>
+      </w:r>
+    </w:p>
+    <w:p>
+      <w:pPr>
+        <w:pStyle w:val="BlockQuote"/>
+      </w:pPr>
+      <w:proofErr w:type="spellStart"/>
+      <w:r>
+        <w:t>geoip</w:t>
+      </w:r>
+      <w:proofErr w:type="spellEnd"/>
+      <w:r>
+        <w:t xml:space="preserve"> { source =&gt; "client-</w:t>
+      </w:r>
+      <w:proofErr w:type="spellStart"/>
+      <w:r>
+        <w:t>ip</w:t>
+      </w:r>
+      <w:proofErr w:type="spellEnd"/>
+      <w:r>
+        <w:t>" target =&gt; "</w:t>
+      </w:r>
+      <w:proofErr w:type="spellStart"/>
+      <w:r>
+        <w:t>geoip</w:t>
+      </w:r>
+      <w:proofErr w:type="spellEnd"/>
+      <w:r>
+        <w:t xml:space="preserve">" </w:t>
+      </w:r>
+      <w:proofErr w:type="spellStart"/>
+      <w:r>
+        <w:t>add_field</w:t>
+      </w:r>
+      <w:proofErr w:type="spellEnd"/>
+      <w:r>
+        <w:t xml:space="preserve"> =&gt; [ "[</w:t>
+      </w:r>
+      <w:proofErr w:type="spellStart"/>
+      <w:r>
+        <w:t>geoip</w:t>
+      </w:r>
+      <w:proofErr w:type="spellEnd"/>
+      <w:r>
+        <w:t>][coordinates]", "%{[</w:t>
+      </w:r>
+      <w:proofErr w:type="spellStart"/>
+      <w:r>
+        <w:t>geoip</w:t>
+      </w:r>
+      <w:proofErr w:type="spellEnd"/>
+      <w:r>
+        <w:t xml:space="preserve">][longitude]}" ] </w:t>
+      </w:r>
+      <w:proofErr w:type="spellStart"/>
+      <w:r>
+        <w:t>add_field</w:t>
+      </w:r>
+      <w:proofErr w:type="spellEnd"/>
+      <w:r>
+        <w:t xml:space="preserve"> =&gt; [ "[</w:t>
+      </w:r>
+      <w:proofErr w:type="spellStart"/>
+      <w:r>
+        <w:t>geoip</w:t>
+      </w:r>
+      <w:proofErr w:type="spellEnd"/>
+      <w:r>
+        <w:t>][coordinates]", "%{[</w:t>
+      </w:r>
+      <w:proofErr w:type="spellStart"/>
+      <w:r>
+        <w:t>geoip</w:t>
+      </w:r>
+      <w:proofErr w:type="spellEnd"/>
+      <w:r>
+        <w:t>][latitude]}" ] } mutate { convert =&gt; [ "[</w:t>
+      </w:r>
+      <w:proofErr w:type="spellStart"/>
+      <w:r>
+        <w:t>geoip</w:t>
+      </w:r>
+      <w:proofErr w:type="spellEnd"/>
+      <w:r>
+        <w:t>][coordinates]", "float" ] }</w:t>
+      </w:r>
+    </w:p>
+    <w:p>
+      <w:pPr>
+        <w:pStyle w:val="BlockQuote"/>
+      </w:pPr>
+      <w:r>
+        <w:t>}</w:t>
+      </w:r>
+    </w:p>
+    <w:p/>
+    <w:p>
+      <w:r>
+        <w:br/>
+        <w:t xml:space="preserve">In this configuration we use an external file for the HTTPRY pattern, which is what identify the log message in the log line, in this case HTTPRY is set as </w:t>
+      </w:r>
+      <w:proofErr w:type="gramStart"/>
+      <w:r>
+        <w:t>following :</w:t>
+      </w:r>
+      <w:proofErr w:type="gramEnd"/>
+    </w:p>
+    <w:p>
+      <w:pPr>
+        <w:pStyle w:val="BlockQuote"/>
+      </w:pPr>
+      <w:r>
+        <w:br/>
+      </w:r>
+      <w:r>
+        <w:rPr>
+          <w:rStyle w:val="VerbatimChar"/>
+          <w:rFonts w:asciiTheme="majorHAnsi" w:hAnsiTheme="majorHAnsi"/>
+          <w:sz w:val="20"/>
+        </w:rPr>
+        <w:t xml:space="preserve"> %</w:t>
+      </w:r>
+      <w:proofErr w:type="gramStart"/>
+      <w:r>
+        <w:rPr>
+          <w:rStyle w:val="VerbatimChar"/>
+          <w:rFonts w:asciiTheme="majorHAnsi" w:hAnsiTheme="majorHAnsi"/>
+          <w:sz w:val="20"/>
+        </w:rPr>
+        <w:t>{</w:t>
+      </w:r>
+      <w:proofErr w:type="spellStart"/>
+      <w:r>
+        <w:rPr>
+          <w:rStyle w:val="VerbatimChar"/>
+          <w:rFonts w:asciiTheme="majorHAnsi" w:hAnsiTheme="majorHAnsi"/>
+          <w:sz w:val="20"/>
+        </w:rPr>
+        <w:t>IP:client</w:t>
+      </w:r>
+      <w:proofErr w:type="spellEnd"/>
+      <w:proofErr w:type="gramEnd"/>
+      <w:r>
+        <w:rPr>
+          <w:rStyle w:val="VerbatimChar"/>
+          <w:rFonts w:asciiTheme="majorHAnsi" w:hAnsiTheme="majorHAnsi"/>
+          <w:sz w:val="20"/>
+        </w:rPr>
+        <w:t>}\t%{</w:t>
+      </w:r>
+      <w:proofErr w:type="spellStart"/>
+      <w:r>
+        <w:rPr>
+          <w:rStyle w:val="VerbatimChar"/>
+          <w:rFonts w:asciiTheme="majorHAnsi" w:hAnsiTheme="majorHAnsi"/>
+          <w:sz w:val="20"/>
+        </w:rPr>
+        <w:t>GREEDYDATA:request</w:t>
+      </w:r>
+      <w:proofErr w:type="spellEnd"/>
+      <w:r>
+        <w:rPr>
+          <w:rStyle w:val="VerbatimChar"/>
+          <w:rFonts w:asciiTheme="majorHAnsi" w:hAnsiTheme="majorHAnsi"/>
+          <w:sz w:val="20"/>
+        </w:rPr>
+        <w:t>}</w:t>
+      </w:r>
+    </w:p>
+    <w:p>
+      <w:r>
+        <w:br/>
+      </w:r>
+      <w:proofErr w:type="gramStart"/>
+      <w:r>
+        <w:t>as</w:t>
+      </w:r>
+      <w:proofErr w:type="gramEnd"/>
+      <w:r>
+        <w:t xml:space="preserve"> we expect an </w:t>
+      </w:r>
+      <w:proofErr w:type="spellStart"/>
+      <w:r>
+        <w:t>Httpry</w:t>
+      </w:r>
+      <w:proofErr w:type="spellEnd"/>
+      <w:r>
+        <w:t xml:space="preserve"> log line to just contain an IP address and the request.</w:t>
+      </w:r>
+      <w:r>
+        <w:br/>
+      </w:r>
+      <w:r>
+        <w:br/>
+        <w:t>Then it creates a geographical field, with longitude and latitude starting from the IP address, in the second part of the file.</w:t>
+      </w:r>
+      <w:r>
+        <w:br/>
+      </w:r>
+      <w:r>
+        <w:br/>
+        <w:t xml:space="preserve">With this configuration, when a line like the following is written in the </w:t>
+      </w:r>
+      <w:proofErr w:type="spellStart"/>
+      <w:r>
+        <w:t>logfile</w:t>
+      </w:r>
+      <w:proofErr w:type="spellEnd"/>
+      <w:r>
+        <w:t>:</w:t>
+      </w:r>
+    </w:p>
+    <w:p>
+      <w:pPr>
+        <w:pStyle w:val="BlockQuote"/>
+      </w:pPr>
+      <w:r>
+        <w:t>66</w:t>
+      </w:r>
+      <w:proofErr w:type="gramStart"/>
+      <w:r>
+        <w:t>.XX.YY.13</w:t>
+      </w:r>
+      <w:proofErr w:type="gramEnd"/>
+      <w:r>
+        <w:t xml:space="preserve">    /</w:t>
+      </w:r>
+      <w:proofErr w:type="spellStart"/>
+      <w:r>
+        <w:t>resource?genid</w:t>
+      </w:r>
+      <w:proofErr w:type="spellEnd"/>
+      <w:r>
+        <w:t>=node19llk2qdpx20</w:t>
+      </w:r>
+      <w:r>
+        <w:br/>
+      </w:r>
+    </w:p>
+    <w:p>
+      <w:proofErr w:type="gramStart"/>
+      <w:r>
+        <w:t>the</w:t>
+      </w:r>
+      <w:proofErr w:type="gramEnd"/>
+      <w:r>
+        <w:t xml:space="preserve"> conversion generates something similar to the following, which is then used to create the entry in </w:t>
+      </w:r>
+      <w:proofErr w:type="spellStart"/>
+      <w:r>
+        <w:t>Elasticsearch</w:t>
+      </w:r>
+      <w:proofErr w:type="spellEnd"/>
+      <w:r>
+        <w:t>:</w:t>
+      </w:r>
+    </w:p>
+    <w:p>
+      <w:pPr>
+        <w:pStyle w:val="BlockQuote"/>
+      </w:pPr>
+    </w:p>
+    <w:p>
+      <w:pPr>
+        <w:pStyle w:val="BlockQuote"/>
+      </w:pPr>
+      <w:r>
+        <w:t xml:space="preserve">{ </w:t>
+      </w:r>
+    </w:p>
+    <w:p>
+      <w:pPr>
+        <w:pStyle w:val="BlockQuote"/>
+      </w:pPr>
+      <w:r>
+        <w:t>"</w:t>
+      </w:r>
+      <w:proofErr w:type="gramStart"/>
+      <w:r>
+        <w:t>message</w:t>
+      </w:r>
+      <w:proofErr w:type="gramEnd"/>
+      <w:r>
+        <w:t>" =&gt; "66.XX.YY.13/</w:t>
+      </w:r>
+      <w:proofErr w:type="spellStart"/>
+      <w:r>
+        <w:t>resource?genid</w:t>
+      </w:r>
+      <w:proofErr w:type="spellEnd"/>
+      <w:r>
+        <w:t xml:space="preserve">=node19llk2qdpx20", </w:t>
+      </w:r>
+    </w:p>
+    <w:p>
+      <w:pPr>
+        <w:pStyle w:val="BlockQuote"/>
+      </w:pPr>
+      <w:r>
+        <w:t xml:space="preserve">"@version" =&gt; "1", "@timestamp" =&gt; "2015-06-29T20:30:47.143Z", </w:t>
+      </w:r>
+    </w:p>
+    <w:p>
+      <w:pPr>
+        <w:pStyle w:val="BlockQuote"/>
+      </w:pPr>
+      <w:r>
+        <w:t>"</w:t>
+      </w:r>
+      <w:proofErr w:type="gramStart"/>
+      <w:r>
+        <w:t>type</w:t>
+      </w:r>
+      <w:proofErr w:type="gramEnd"/>
+      <w:r>
+        <w:t>" =&gt; "syslog",</w:t>
+      </w:r>
+    </w:p>
+    <w:p>
+      <w:pPr>
+        <w:pStyle w:val="BlockQuote"/>
+      </w:pPr>
+      <w:r>
+        <w:t xml:space="preserve"> "</w:t>
+      </w:r>
+      <w:proofErr w:type="gramStart"/>
+      <w:r>
+        <w:t>file</w:t>
+      </w:r>
+      <w:proofErr w:type="gramEnd"/>
+      <w:r>
+        <w:t>" =&gt; "/</w:t>
+      </w:r>
+      <w:proofErr w:type="spellStart"/>
+      <w:r>
+        <w:t>var</w:t>
+      </w:r>
+      <w:proofErr w:type="spellEnd"/>
+      <w:r>
+        <w:t>/log/httpry.log",</w:t>
+      </w:r>
+    </w:p>
+    <w:p>
+      <w:pPr>
+        <w:pStyle w:val="BlockQuote"/>
+      </w:pPr>
+      <w:r>
+        <w:t xml:space="preserve"> "</w:t>
+      </w:r>
+      <w:proofErr w:type="gramStart"/>
+      <w:r>
+        <w:t>host</w:t>
+      </w:r>
+      <w:proofErr w:type="gramEnd"/>
+      <w:r>
+        <w:t>" =&gt; "8df30498bb29",</w:t>
+      </w:r>
+    </w:p>
+    <w:p>
+      <w:pPr>
+        <w:pStyle w:val="BlockQuote"/>
+      </w:pPr>
+      <w:r>
+        <w:t xml:space="preserve"> "</w:t>
+      </w:r>
+      <w:proofErr w:type="gramStart"/>
+      <w:r>
+        <w:t>offset</w:t>
+      </w:r>
+      <w:proofErr w:type="gramEnd"/>
+      <w:r>
+        <w:t xml:space="preserve">" =&gt; "196567", </w:t>
+      </w:r>
+    </w:p>
+    <w:p>
+      <w:pPr>
+        <w:pStyle w:val="BlockQuote"/>
+      </w:pPr>
+      <w:r>
+        <w:t>"</w:t>
+      </w:r>
+      <w:proofErr w:type="gramStart"/>
+      <w:r>
+        <w:t>client</w:t>
+      </w:r>
+      <w:proofErr w:type="gramEnd"/>
+      <w:r>
+        <w:t xml:space="preserve">" =&gt; "66.XX.YY.13", </w:t>
+      </w:r>
+    </w:p>
+    <w:p>
+      <w:pPr>
+        <w:pStyle w:val="BlockQuote"/>
+      </w:pPr>
+      <w:r>
+        <w:t>"</w:t>
+      </w:r>
+      <w:proofErr w:type="gramStart"/>
+      <w:r>
+        <w:t>request</w:t>
+      </w:r>
+      <w:proofErr w:type="gramEnd"/>
+      <w:r>
+        <w:t>" =&gt; [ [0] "/</w:t>
+      </w:r>
+      <w:proofErr w:type="spellStart"/>
+      <w:r>
+        <w:t>resource?genid</w:t>
+      </w:r>
+      <w:proofErr w:type="spellEnd"/>
+      <w:r>
+        <w:t>=node19llk2qdpx20", [1] "/</w:t>
+      </w:r>
+      <w:proofErr w:type="spellStart"/>
+      <w:r>
+        <w:t>resource?genid</w:t>
+      </w:r>
+      <w:proofErr w:type="spellEnd"/>
+      <w:r>
+        <w:t>=node19llk2qdpx20" ],</w:t>
+      </w:r>
+    </w:p>
+    <w:p>
+      <w:pPr>
+        <w:pStyle w:val="BlockQuote"/>
+      </w:pPr>
+      <w:r>
+        <w:lastRenderedPageBreak/>
+        <w:t xml:space="preserve"> "client-</w:t>
+      </w:r>
+      <w:proofErr w:type="spellStart"/>
+      <w:r>
+        <w:t>ip</w:t>
+      </w:r>
+      <w:proofErr w:type="spellEnd"/>
+      <w:r>
+        <w:t xml:space="preserve">" </w:t>
+      </w:r>
+      <w:proofErr w:type="gramStart"/>
+      <w:r>
+        <w:t>=</w:t>
+      </w:r>
+      <w:proofErr w:type="gramEnd"/>
+      <w:r>
+        <w:t xml:space="preserve">&gt; "66.XX.YY.13", </w:t>
+      </w:r>
+    </w:p>
+    <w:p>
+      <w:pPr>
+        <w:pStyle w:val="BlockQuote"/>
+      </w:pPr>
+      <w:r>
+        <w:t>"</w:t>
+      </w:r>
+      <w:proofErr w:type="spellStart"/>
+      <w:proofErr w:type="gramStart"/>
+      <w:r>
+        <w:t>geoip</w:t>
+      </w:r>
+      <w:proofErr w:type="spellEnd"/>
+      <w:proofErr w:type="gramEnd"/>
+      <w:r>
+        <w:t>" =&gt; {</w:t>
+      </w:r>
+    </w:p>
+    <w:p>
+      <w:pPr>
+        <w:pStyle w:val="BlockQuote"/>
+      </w:pPr>
+      <w:r>
+        <w:t xml:space="preserve"> "</w:t>
+      </w:r>
+      <w:proofErr w:type="spellStart"/>
+      <w:proofErr w:type="gramStart"/>
+      <w:r>
+        <w:t>ip</w:t>
+      </w:r>
+      <w:proofErr w:type="spellEnd"/>
+      <w:proofErr w:type="gramEnd"/>
+      <w:r>
+        <w:t>" =&gt; "66.XX.YY.13",</w:t>
+      </w:r>
+    </w:p>
+    <w:p>
+      <w:pPr>
+        <w:pStyle w:val="BlockQuote"/>
+      </w:pPr>
+      <w:r>
+        <w:t xml:space="preserve"> "country_code2" =&gt; "US", </w:t>
+      </w:r>
+    </w:p>
+    <w:p>
+      <w:pPr>
+        <w:pStyle w:val="BlockQuote"/>
+      </w:pPr>
+      <w:r>
+        <w:t xml:space="preserve"> "country_code3" =&gt; "USA",</w:t>
+      </w:r>
+    </w:p>
+    <w:p>
+      <w:pPr>
+        <w:pStyle w:val="BlockQuote"/>
+      </w:pPr>
+      <w:r>
+        <w:t xml:space="preserve"> "</w:t>
+      </w:r>
+      <w:proofErr w:type="spellStart"/>
+      <w:r>
+        <w:t>country_name</w:t>
+      </w:r>
+      <w:proofErr w:type="spellEnd"/>
+      <w:r>
+        <w:t xml:space="preserve">" =&gt; "United States", </w:t>
+      </w:r>
+    </w:p>
+    <w:p>
+      <w:pPr>
+        <w:pStyle w:val="BlockQuote"/>
+      </w:pPr>
+      <w:r>
+        <w:t xml:space="preserve"> "</w:t>
+      </w:r>
+      <w:proofErr w:type="spellStart"/>
+      <w:r>
+        <w:t>continent_code</w:t>
+      </w:r>
+      <w:proofErr w:type="spellEnd"/>
+      <w:r>
+        <w:t>" =&gt; "NA",</w:t>
+      </w:r>
+    </w:p>
+    <w:p>
+      <w:pPr>
+        <w:pStyle w:val="BlockQuote"/>
+      </w:pPr>
+      <w:r>
+        <w:t xml:space="preserve"> "</w:t>
+      </w:r>
+      <w:proofErr w:type="spellStart"/>
+      <w:r>
+        <w:t>region_name</w:t>
+      </w:r>
+      <w:proofErr w:type="spellEnd"/>
+      <w:r>
+        <w:t>" =&gt; "CA",</w:t>
+      </w:r>
+    </w:p>
+    <w:p>
+      <w:pPr>
+        <w:pStyle w:val="BlockQuote"/>
+      </w:pPr>
+      <w:r>
+        <w:t xml:space="preserve"> "</w:t>
+      </w:r>
+      <w:proofErr w:type="spellStart"/>
+      <w:r>
+        <w:t>city_name</w:t>
+      </w:r>
+      <w:proofErr w:type="spellEnd"/>
+      <w:r>
+        <w:t>" =&gt; "Mountain View",</w:t>
+      </w:r>
+    </w:p>
+    <w:p>
+      <w:pPr>
+        <w:pStyle w:val="BlockQuote"/>
+      </w:pPr>
+      <w:r>
+        <w:t xml:space="preserve"> "</w:t>
+      </w:r>
+      <w:proofErr w:type="gramStart"/>
+      <w:r>
+        <w:t>latitude</w:t>
+      </w:r>
+      <w:proofErr w:type="gramEnd"/>
+      <w:r>
+        <w:t>" =&gt; 37.385999999999996,</w:t>
+      </w:r>
+    </w:p>
+    <w:p>
+      <w:pPr>
+        <w:pStyle w:val="BlockQuote"/>
+      </w:pPr>
+      <w:r>
+        <w:t xml:space="preserve"> "</w:t>
+      </w:r>
+      <w:proofErr w:type="gramStart"/>
+      <w:r>
+        <w:t>longitude</w:t>
+      </w:r>
+      <w:proofErr w:type="gramEnd"/>
+      <w:r>
+        <w:t>" =&gt; -122.0838,</w:t>
+      </w:r>
+    </w:p>
+    <w:p>
+      <w:pPr>
+        <w:pStyle w:val="BlockQuote"/>
+      </w:pPr>
+      <w:r>
+        <w:t xml:space="preserve"> "</w:t>
+      </w:r>
+      <w:proofErr w:type="spellStart"/>
+      <w:r>
+        <w:t>dma_code</w:t>
+      </w:r>
+      <w:proofErr w:type="spellEnd"/>
+      <w:r>
+        <w:t>" =&gt; 807,</w:t>
+      </w:r>
+    </w:p>
+    <w:p>
+      <w:pPr>
+        <w:pStyle w:val="BlockQuote"/>
+      </w:pPr>
+      <w:r>
+        <w:t xml:space="preserve"> "</w:t>
+      </w:r>
+      <w:proofErr w:type="spellStart"/>
+      <w:r>
+        <w:t>area_code</w:t>
+      </w:r>
+      <w:proofErr w:type="spellEnd"/>
+      <w:r>
+        <w:t>" =&gt; 650,</w:t>
+      </w:r>
+    </w:p>
+    <w:p>
+      <w:pPr>
+        <w:pStyle w:val="BlockQuote"/>
+      </w:pPr>
+      <w:r>
+        <w:t xml:space="preserve"> "</w:t>
+      </w:r>
+      <w:proofErr w:type="spellStart"/>
+      <w:proofErr w:type="gramStart"/>
+      <w:r>
+        <w:t>timezone</w:t>
+      </w:r>
+      <w:proofErr w:type="spellEnd"/>
+      <w:proofErr w:type="gramEnd"/>
+      <w:r>
+        <w:t>" =&gt; "America/</w:t>
+      </w:r>
+      <w:proofErr w:type="spellStart"/>
+      <w:r>
+        <w:t>Los_Angeles</w:t>
+      </w:r>
+      <w:proofErr w:type="spellEnd"/>
+      <w:r>
+        <w:t>",</w:t>
+      </w:r>
+    </w:p>
+    <w:p>
+      <w:pPr>
+        <w:pStyle w:val="BlockQuote"/>
+      </w:pPr>
+      <w:r>
+        <w:t xml:space="preserve"> "</w:t>
+      </w:r>
+      <w:proofErr w:type="spellStart"/>
+      <w:r>
+        <w:t>real_region_name</w:t>
+      </w:r>
+      <w:proofErr w:type="spellEnd"/>
+      <w:r>
+        <w:t>" =&gt; "California",</w:t>
+      </w:r>
+    </w:p>
+    <w:p>
+      <w:pPr>
+        <w:pStyle w:val="BlockQuote"/>
+      </w:pPr>
+      <w:r>
+        <w:t xml:space="preserve"> "</w:t>
+      </w:r>
+      <w:proofErr w:type="gramStart"/>
+      <w:r>
+        <w:t>location</w:t>
+      </w:r>
+      <w:proofErr w:type="gramEnd"/>
+      <w:r>
+        <w:t xml:space="preserve">" =&gt; [ [0] -122.0838, [1] 37.385999999999996 ], "coordinates" =&gt; [ [0] -122.0838, [1] 37.385999999999996 ] </w:t>
+      </w:r>
+    </w:p>
+    <w:p>
+      <w:pPr>
+        <w:pStyle w:val="BlockQuote"/>
+      </w:pPr>
+      <w:r>
+        <w:t xml:space="preserve"> }</w:t>
+      </w:r>
+    </w:p>
+    <w:p>
+      <w:pPr>
+        <w:pStyle w:val="BlockQuote"/>
+      </w:pPr>
+      <w:r>
+        <w:t xml:space="preserve">} </w:t>
+      </w:r>
+    </w:p>
+    <w:p/>
+    <w:p>
+      <w:r>
+        <w:t xml:space="preserve">All those fields are available in </w:t>
+      </w:r>
+      <w:proofErr w:type="spellStart"/>
+      <w:r>
+        <w:t>Kibana</w:t>
+      </w:r>
+      <w:proofErr w:type="spellEnd"/>
+      <w:r>
+        <w:t xml:space="preserve">, and as you can see they contain </w:t>
+      </w:r>
+      <w:proofErr w:type="gramStart"/>
+      <w:r>
+        <w:t>several geographical information on the client, starting just from the IP address</w:t>
+      </w:r>
+      <w:proofErr w:type="gramEnd"/>
+      <w:r>
+        <w:t>.</w:t>
+      </w:r>
+      <w:r>
+        <w:t xml:space="preserve"> </w:t>
+      </w:r>
+    </w:p>
+    <w:p/>
+    <w:p>
+      <w:pPr>
+        <w:pStyle w:val="Heading2"/>
+      </w:pPr>
+      <w:r>
+        <w:t xml:space="preserve"> </w:t>
+      </w:r>
+      <w:bookmarkStart w:id="18" w:name="_Toc423931759"/>
+      <w:proofErr w:type="spellStart"/>
+      <w:r>
+        <w:t>Kibana</w:t>
+      </w:r>
+      <w:bookmarkEnd w:id="18"/>
+      <w:proofErr w:type="spellEnd"/>
+    </w:p>
+    <w:p>
+      <w:proofErr w:type="spellStart"/>
+      <w:r>
+        <w:t>Kibana</w:t>
+      </w:r>
+      <w:proofErr w:type="spellEnd"/>
+      <w:r>
+        <w:t xml:space="preserve"> is the third and last element of the ELK stack and works with </w:t>
+      </w:r>
+      <w:proofErr w:type="spellStart"/>
+      <w:r>
+        <w:t>Elasticsearch</w:t>
+      </w:r>
+      <w:proofErr w:type="spellEnd"/>
+      <w:r>
+        <w:t xml:space="preserve"> from which it retrieves the data. </w:t>
+      </w:r>
+      <w:proofErr w:type="spellStart"/>
+      <w:r>
+        <w:t>Kibana</w:t>
+      </w:r>
+      <w:proofErr w:type="spellEnd"/>
+      <w:r>
+        <w:t xml:space="preserve"> is the analytics and visualization tool of the ELK stack that lets you search, view, and interact with data stored in </w:t>
+      </w:r>
+      <w:proofErr w:type="spellStart"/>
+      <w:r>
+        <w:t>Elasticsearch</w:t>
+      </w:r>
+      <w:proofErr w:type="spellEnd"/>
+      <w:r>
+        <w:t xml:space="preserve"> indices.</w:t>
+      </w:r>
+    </w:p>
+    <w:p>
+      <w:r>
+        <w:t xml:space="preserve">It offers several aggregation tools, search </w:t>
+      </w:r>
+      <w:r>
+        <w:t xml:space="preserve">facilities and various different visualization widgets. By </w:t>
+      </w:r>
+      <w:r>
+        <w:t xml:space="preserve">preparing </w:t>
+      </w:r>
+      <w:r>
+        <w:t>the s</w:t>
+      </w:r>
+      <w:r>
+        <w:t>earches and the visualizations widgets you can prepare a Dashboard showing the most useful facts retrieved from the logs, study the accesses to the platform in a given time frame, show the most accessed services, the most common terms used, compare time frames, and so on.</w:t>
+      </w:r>
+    </w:p>
+    <w:p>
+      <w:r>
+        <w:t xml:space="preserve">In the </w:t>
+      </w:r>
+      <w:r>
+        <w:t>“</w:t>
+      </w:r>
+      <w:r>
+        <w:fldChar w:fldCharType="begin"/>
+      </w:r>
+      <w:r>
+        <w:instrText xml:space="preserve"> REF _Ref424021066 \h </w:instrText>
+      </w:r>
+      <w:r>
+        <w:fldChar w:fldCharType="separate"/>
+      </w:r>
+      <w:r>
+        <w:t>Logs analysis example</w:t>
+      </w:r>
+      <w:r>
+        <w:fldChar w:fldCharType="end"/>
+      </w:r>
+      <w:r>
+        <w:t>”</w:t>
+      </w:r>
+      <w:r>
+        <w:t xml:space="preserve"> section some example of the possible uses are shown. </w:t>
+      </w:r>
+    </w:p>
+    <w:p>
+      <w:pPr>
+        <w:pStyle w:val="Heading1"/>
+      </w:pPr>
+      <w:bookmarkStart w:id="19" w:name="_Toc423931761"/>
+      <w:proofErr w:type="spellStart"/>
+      <w:r>
+        <w:lastRenderedPageBreak/>
+        <w:t>Fusepool</w:t>
+      </w:r>
+      <w:proofErr w:type="spellEnd"/>
+      <w:r>
+        <w:t xml:space="preserve"> P3 platform reference implementation </w:t>
+      </w:r>
+      <w:proofErr w:type="spellStart"/>
+      <w:r>
+        <w:t>docker</w:t>
+      </w:r>
+      <w:proofErr w:type="spellEnd"/>
+      <w:r>
+        <w:t xml:space="preserve"> image</w:t>
+      </w:r>
+      <w:bookmarkEnd w:id="19"/>
+    </w:p>
+    <w:p>
+      <w:r>
+        <w:t xml:space="preserve">In the </w:t>
+      </w:r>
+      <w:proofErr w:type="spellStart"/>
+      <w:r>
+        <w:t>Fusepool</w:t>
+      </w:r>
+      <w:proofErr w:type="spellEnd"/>
+      <w:r>
+        <w:t xml:space="preserve"> P3 platform reference implementation </w:t>
+      </w:r>
+      <w:proofErr w:type="spellStart"/>
+      <w:r>
+        <w:t>docker</w:t>
+      </w:r>
+      <w:proofErr w:type="spellEnd"/>
+      <w:r>
+        <w:t xml:space="preserve"> image (https://github.com/fusepoolP3/p3-platform-reference-implementation) the ELK stack is distributed as a </w:t>
+      </w:r>
+      <w:proofErr w:type="spellStart"/>
+      <w:r>
+        <w:t>docker</w:t>
+      </w:r>
+      <w:proofErr w:type="spellEnd"/>
+      <w:r>
+        <w:t xml:space="preserve"> compose multi-container application, setting up and running the three core components, </w:t>
+      </w:r>
+      <w:proofErr w:type="spellStart"/>
+      <w:r>
+        <w:t>Elasticsearch</w:t>
+      </w:r>
+      <w:proofErr w:type="spellEnd"/>
+      <w:r>
+        <w:t xml:space="preserve">, </w:t>
+      </w:r>
+      <w:proofErr w:type="spellStart"/>
+      <w:r>
+        <w:t>L</w:t>
+      </w:r>
+      <w:r>
+        <w:t>ogstash</w:t>
+      </w:r>
+      <w:proofErr w:type="spellEnd"/>
+      <w:r>
+        <w:t xml:space="preserve"> and </w:t>
+      </w:r>
+      <w:proofErr w:type="spellStart"/>
+      <w:r>
+        <w:t>K</w:t>
+      </w:r>
+      <w:r>
+        <w:t>ibana</w:t>
+      </w:r>
+      <w:proofErr w:type="spellEnd"/>
+      <w:r>
+        <w:t xml:space="preserve">. It has been configured with </w:t>
+      </w:r>
+      <w:proofErr w:type="gramStart"/>
+      <w:r>
+        <w:t>a</w:t>
+      </w:r>
+      <w:proofErr w:type="gramEnd"/>
+      <w:r>
+        <w:t xml:space="preserve"> </w:t>
+      </w:r>
+      <w:proofErr w:type="spellStart"/>
+      <w:r>
+        <w:t>ssl</w:t>
+      </w:r>
+      <w:proofErr w:type="spellEnd"/>
+      <w:r>
+        <w:t xml:space="preserve"> certificate/key couple created using "</w:t>
+      </w:r>
+      <w:proofErr w:type="spellStart"/>
+      <w:r>
+        <w:t>localhost</w:t>
+      </w:r>
+      <w:proofErr w:type="spellEnd"/>
+      <w:r>
+        <w:t>" as the hostname, specifically with the following command:</w:t>
+      </w:r>
+    </w:p>
+    <w:p>
+      <w:pPr>
+        <w:pStyle w:val="BlockQuote"/>
+      </w:pPr>
+      <w:proofErr w:type="spellStart"/>
+      <w:proofErr w:type="gramStart"/>
+      <w:r>
+        <w:rPr>
+          <w:rStyle w:val="VerbatimChar"/>
+          <w:rFonts w:asciiTheme="majorHAnsi" w:hAnsiTheme="majorHAnsi"/>
+          <w:sz w:val="20"/>
+        </w:rPr>
+        <w:t>openssl</w:t>
+      </w:r>
+      <w:proofErr w:type="spellEnd"/>
+      <w:proofErr w:type="gramEnd"/>
+      <w:r>
+        <w:rPr>
+          <w:rStyle w:val="VerbatimChar"/>
+          <w:rFonts w:asciiTheme="majorHAnsi" w:hAnsiTheme="majorHAnsi"/>
+          <w:sz w:val="20"/>
+        </w:rPr>
+        <w:t xml:space="preserve"> </w:t>
+      </w:r>
+      <w:proofErr w:type="spellStart"/>
+      <w:r>
+        <w:rPr>
+          <w:rStyle w:val="VerbatimChar"/>
+          <w:rFonts w:asciiTheme="majorHAnsi" w:hAnsiTheme="majorHAnsi"/>
+          <w:sz w:val="20"/>
+        </w:rPr>
+        <w:t>req</w:t>
+      </w:r>
+      <w:proofErr w:type="spellEnd"/>
+      <w:r>
+        <w:rPr>
+          <w:rStyle w:val="VerbatimChar"/>
+          <w:rFonts w:asciiTheme="majorHAnsi" w:hAnsiTheme="majorHAnsi"/>
+          <w:sz w:val="20"/>
+        </w:rPr>
+        <w:t xml:space="preserve"> -x509 -batch -nodes -</w:t>
+      </w:r>
+      <w:proofErr w:type="spellStart"/>
+      <w:r>
+        <w:rPr>
+          <w:rStyle w:val="VerbatimChar"/>
+          <w:rFonts w:asciiTheme="majorHAnsi" w:hAnsiTheme="majorHAnsi"/>
+          <w:sz w:val="20"/>
+        </w:rPr>
+        <w:t>newkey</w:t>
+      </w:r>
+      <w:proofErr w:type="spellEnd"/>
+      <w:r>
+        <w:rPr>
+          <w:rStyle w:val="VerbatimChar"/>
+          <w:rFonts w:asciiTheme="majorHAnsi" w:hAnsiTheme="majorHAnsi"/>
+          <w:sz w:val="20"/>
+        </w:rPr>
+        <w:t xml:space="preserve"> rsa:2048 -</w:t>
+      </w:r>
+      <w:proofErr w:type="spellStart"/>
+      <w:r>
+        <w:rPr>
+          <w:rStyle w:val="VerbatimChar"/>
+          <w:rFonts w:asciiTheme="majorHAnsi" w:hAnsiTheme="majorHAnsi"/>
+          <w:sz w:val="20"/>
+        </w:rPr>
+        <w:t>keyout</w:t>
+      </w:r>
+      <w:proofErr w:type="spellEnd"/>
+      <w:r>
+        <w:rPr>
+          <w:rStyle w:val="VerbatimChar"/>
+          <w:rFonts w:asciiTheme="majorHAnsi" w:hAnsiTheme="majorHAnsi"/>
+          <w:sz w:val="20"/>
+        </w:rPr>
+        <w:t xml:space="preserve"> </w:t>
+      </w:r>
+      <w:proofErr w:type="spellStart"/>
+      <w:r>
+        <w:rPr>
+          <w:rStyle w:val="VerbatimChar"/>
+          <w:rFonts w:asciiTheme="majorHAnsi" w:hAnsiTheme="majorHAnsi"/>
+          <w:sz w:val="20"/>
+        </w:rPr>
+        <w:t>logstash-forwarder.key</w:t>
+      </w:r>
+      <w:proofErr w:type="spellEnd"/>
+      <w:r>
+        <w:rPr>
+          <w:rStyle w:val="VerbatimChar"/>
+          <w:rFonts w:asciiTheme="majorHAnsi" w:hAnsiTheme="majorHAnsi"/>
+          <w:sz w:val="20"/>
+        </w:rPr>
+        <w:t xml:space="preserve"> -out logstash-forwarder.crt -days 3650 -</w:t>
+      </w:r>
+      <w:proofErr w:type="spellStart"/>
+      <w:r>
+        <w:rPr>
+          <w:rStyle w:val="VerbatimChar"/>
+          <w:rFonts w:asciiTheme="majorHAnsi" w:hAnsiTheme="majorHAnsi"/>
+          <w:sz w:val="20"/>
+        </w:rPr>
+        <w:t>subj</w:t>
+      </w:r>
+      <w:proofErr w:type="spellEnd"/>
+      <w:r>
+        <w:rPr>
+          <w:rStyle w:val="VerbatimChar"/>
+          <w:rFonts w:asciiTheme="majorHAnsi" w:hAnsiTheme="majorHAnsi"/>
+          <w:sz w:val="20"/>
+        </w:rPr>
+        <w:t xml:space="preserve"> /CN=</w:t>
+      </w:r>
+      <w:proofErr w:type="spellStart"/>
+      <w:r>
+        <w:rPr>
+          <w:rStyle w:val="VerbatimChar"/>
+          <w:rFonts w:asciiTheme="majorHAnsi" w:hAnsiTheme="majorHAnsi"/>
+          <w:sz w:val="20"/>
+        </w:rPr>
+        <w:t>localhost</w:t>
+      </w:r>
+      <w:proofErr w:type="spellEnd"/>
     </w:p>
     <w:p>
       <w:r>
         <w:t>The command creates an SSL certificate/key pair that is valid for ten years</w:t>
       </w:r>
       <w:r>
-        <w:t xml:space="preserve"> to be used on a machine called "localhost"</w:t>
+        <w:t xml:space="preserve"> to be used on a machine called "</w:t>
+      </w:r>
+      <w:proofErr w:type="spellStart"/>
+      <w:r>
+        <w:t>localhost</w:t>
+      </w:r>
+      <w:proofErr w:type="spellEnd"/>
+      <w:r>
+        <w:t>"</w:t>
       </w:r>
     </w:p>
     <w:p>
@@ -4084,37 +5602,195 @@
         </w:rPr>
       </w:pPr>
       <w:r>
-        <w:t xml:space="preserve">Then, in the platform reference implementation, the Httpry is ran at startup time along with </w:t>
-      </w:r>
-      <w:r>
-        <w:t>Logstash-</w:t>
-      </w:r>
-      <w:r>
-        <w:t>forwarder which has been configured to watch the Httpry log file and send everything written there to the Logstash, in the ELK stack. The startup command for Httpry, as found in the platform reference implementation is the following:</w:t>
+        <w:t xml:space="preserve">Then, in the platform reference implementation, the </w:t>
+      </w:r>
+      <w:proofErr w:type="spellStart"/>
+      <w:r>
+        <w:t>Httpry</w:t>
+      </w:r>
+      <w:proofErr w:type="spellEnd"/>
+      <w:r>
+        <w:t xml:space="preserve"> is ran at startup time along with </w:t>
+      </w:r>
+      <w:proofErr w:type="spellStart"/>
+      <w:r>
+        <w:t>Logstash</w:t>
+      </w:r>
+      <w:proofErr w:type="spellEnd"/>
+      <w:r>
+        <w:t>-</w:t>
+      </w:r>
+      <w:r>
+        <w:t xml:space="preserve">forwarder which has been configured to watch the </w:t>
+      </w:r>
+      <w:proofErr w:type="spellStart"/>
+      <w:r>
+        <w:t>Httpry</w:t>
+      </w:r>
+      <w:proofErr w:type="spellEnd"/>
+      <w:r>
+        <w:t xml:space="preserve"> log file and send everything written there to the </w:t>
+      </w:r>
+      <w:proofErr w:type="spellStart"/>
+      <w:r>
+        <w:t>Logstash</w:t>
+      </w:r>
+      <w:proofErr w:type="spellEnd"/>
+      <w:r>
+        <w:t xml:space="preserve">, in the ELK stack. The startup command for </w:t>
+      </w:r>
+      <w:proofErr w:type="spellStart"/>
+      <w:r>
+        <w:t>Httpry</w:t>
+      </w:r>
+      <w:proofErr w:type="spellEnd"/>
+      <w:r>
+        <w:t>, as found in the platform reference implementation is the following:</w:t>
       </w:r>
     </w:p>
     <w:p>
       <w:pPr>
         <w:pStyle w:val="BlockQuote"/>
       </w:pPr>
+      <w:proofErr w:type="spellStart"/>
+      <w:proofErr w:type="gramStart"/>
       <w:r>
         <w:rPr>
           <w:rStyle w:val="VerbatimChar"/>
           <w:rFonts w:asciiTheme="majorHAnsi" w:hAnsiTheme="majorHAnsi"/>
           <w:sz w:val="20"/>
         </w:rPr>
-        <w:t>httpry -f source-ip,request-uri -d -i eth0 'tcp port 8080 or 8181 or 8151 or 8200 or 8201 or 8202 or 8203 or 8204 or 8205 or 8300 or 8301 or 8302 or 8303 or 8304 or 8305 or 8306 or 8307 or 8308 or 8310 or 8386' -o /var/log/httpry.log</w:t>
-      </w:r>
-    </w:p>
-    <w:p>
-      <w:r>
-        <w:t>which tells the Httpry service to watch the eth0 interface for accesses on the port</w:t>
+        <w:t>httpry</w:t>
+      </w:r>
+      <w:proofErr w:type="spellEnd"/>
+      <w:proofErr w:type="gramEnd"/>
+      <w:r>
+        <w:rPr>
+          <w:rStyle w:val="VerbatimChar"/>
+          <w:rFonts w:asciiTheme="majorHAnsi" w:hAnsiTheme="majorHAnsi"/>
+          <w:sz w:val="20"/>
+        </w:rPr>
+        <w:t xml:space="preserve"> -f source-</w:t>
+      </w:r>
+      <w:proofErr w:type="spellStart"/>
+      <w:r>
+        <w:rPr>
+          <w:rStyle w:val="VerbatimChar"/>
+          <w:rFonts w:asciiTheme="majorHAnsi" w:hAnsiTheme="majorHAnsi"/>
+          <w:sz w:val="20"/>
+        </w:rPr>
+        <w:t>ip,request</w:t>
+      </w:r>
+      <w:proofErr w:type="spellEnd"/>
+      <w:r>
+        <w:rPr>
+          <w:rStyle w:val="VerbatimChar"/>
+          <w:rFonts w:asciiTheme="majorHAnsi" w:hAnsiTheme="majorHAnsi"/>
+          <w:sz w:val="20"/>
+        </w:rPr>
+        <w:t>-</w:t>
+      </w:r>
+      <w:proofErr w:type="spellStart"/>
+      <w:r>
+        <w:rPr>
+          <w:rStyle w:val="VerbatimChar"/>
+          <w:rFonts w:asciiTheme="majorHAnsi" w:hAnsiTheme="majorHAnsi"/>
+          <w:sz w:val="20"/>
+        </w:rPr>
+        <w:t>uri</w:t>
+      </w:r>
+      <w:proofErr w:type="spellEnd"/>
+      <w:r>
+        <w:rPr>
+          <w:rStyle w:val="VerbatimChar"/>
+          <w:rFonts w:asciiTheme="majorHAnsi" w:hAnsiTheme="majorHAnsi"/>
+          <w:sz w:val="20"/>
+        </w:rPr>
+        <w:t xml:space="preserve"> -d -i eth0 '</w:t>
+      </w:r>
+      <w:proofErr w:type="spellStart"/>
+      <w:r>
+        <w:rPr>
+          <w:rStyle w:val="VerbatimChar"/>
+          <w:rFonts w:asciiTheme="majorHAnsi" w:hAnsiTheme="majorHAnsi"/>
+          <w:sz w:val="20"/>
+        </w:rPr>
+        <w:t>tcp</w:t>
+      </w:r>
+      <w:proofErr w:type="spellEnd"/>
+      <w:r>
+        <w:rPr>
+          <w:rStyle w:val="VerbatimChar"/>
+          <w:rFonts w:asciiTheme="majorHAnsi" w:hAnsiTheme="majorHAnsi"/>
+          <w:sz w:val="20"/>
+        </w:rPr>
+        <w:t xml:space="preserve"> port 8080 or 8181 or 8151 or 8200 or 8201 or 8202 or 8203 or 8204 or 8205 or 8300 or 8301 or 8302 or 8303 or 8304 or 8305 or 8306 or 8307 or 8308 or 8310 or 8386' -o /</w:t>
+      </w:r>
+      <w:proofErr w:type="spellStart"/>
+      <w:r>
+        <w:rPr>
+          <w:rStyle w:val="VerbatimChar"/>
+          <w:rFonts w:asciiTheme="majorHAnsi" w:hAnsiTheme="majorHAnsi"/>
+          <w:sz w:val="20"/>
+        </w:rPr>
+        <w:t>var</w:t>
+      </w:r>
+      <w:proofErr w:type="spellEnd"/>
+      <w:r>
+        <w:rPr>
+          <w:rStyle w:val="VerbatimChar"/>
+          <w:rFonts w:asciiTheme="majorHAnsi" w:hAnsiTheme="majorHAnsi"/>
+          <w:sz w:val="20"/>
+        </w:rPr>
+        <w:t>/log/httpry.log</w:t>
+      </w:r>
+    </w:p>
+    <w:p>
+      <w:proofErr w:type="gramStart"/>
+      <w:r>
+        <w:t>which</w:t>
+      </w:r>
+      <w:proofErr w:type="gramEnd"/>
+      <w:r>
+        <w:t xml:space="preserve"> tells the </w:t>
+      </w:r>
+      <w:proofErr w:type="spellStart"/>
+      <w:r>
+        <w:t>Httpry</w:t>
+      </w:r>
+      <w:proofErr w:type="spellEnd"/>
+      <w:r>
+        <w:t xml:space="preserve"> service to watch the eth0 interface for accesses on the port</w:t>
       </w:r>
       <w:r>
         <w:t>s</w:t>
       </w:r>
       <w:r>
-        <w:t xml:space="preserve"> listed, logging the request URI and the IP of the user. With those information we can understand which services are accessed and also recognise the geographic zone generating each request, based on the client IP address (the source-ip field).</w:t>
+        <w:t xml:space="preserve"> listed, logging the request URI and the IP of the user. With </w:t>
+      </w:r>
+      <w:proofErr w:type="gramStart"/>
+      <w:r>
+        <w:t>those</w:t>
+      </w:r>
+      <w:proofErr w:type="gramEnd"/>
+      <w:r>
+        <w:t xml:space="preserve"> information we can understand which services are accessed and also </w:t>
+      </w:r>
+      <w:proofErr w:type="spellStart"/>
+      <w:r>
+        <w:t>recognise</w:t>
+      </w:r>
+      <w:proofErr w:type="spellEnd"/>
+      <w:r>
+        <w:t xml:space="preserve"> the geographic zone generating each request, based on the client IP address (the source-</w:t>
+      </w:r>
+      <w:proofErr w:type="spellStart"/>
+      <w:r>
+        <w:t>ip</w:t>
+      </w:r>
+      <w:proofErr w:type="spellEnd"/>
+      <w:r>
+        <w:t xml:space="preserve"> field).</w:t>
       </w:r>
     </w:p>
     <w:p/>
@@ -4125,43 +5801,44 @@
       <w:r>
         <w:t xml:space="preserve"> </w:t>
       </w:r>
-      <w:bookmarkStart w:id="19" w:name="_Toc423931762"/>
-      <w:bookmarkStart w:id="20" w:name="_Ref424021032"/>
-      <w:bookmarkStart w:id="21" w:name="_Ref424021066"/>
+      <w:bookmarkStart w:id="20" w:name="_Toc423931762"/>
+      <w:bookmarkStart w:id="21" w:name="_Ref424021032"/>
+      <w:bookmarkStart w:id="22" w:name="_Ref424021066"/>
       <w:r>
         <w:t>Logs analysis example</w:t>
       </w:r>
-      <w:bookmarkEnd w:id="19"/>
       <w:bookmarkEnd w:id="20"/>
       <w:bookmarkEnd w:id="21"/>
-    </w:p>
-    <w:p>
-      <w:r>
-        <w:t>The logs gathered with the tools just described are visualized using the Kibana tool, which offer</w:t>
+      <w:bookmarkEnd w:id="22"/>
+    </w:p>
+    <w:p>
+      <w:r>
+        <w:t xml:space="preserve">The logs gathered with the tools just described are visualized using the </w:t>
+      </w:r>
+      <w:proofErr w:type="spellStart"/>
+      <w:r>
+        <w:t>Kibana</w:t>
+      </w:r>
+      <w:proofErr w:type="spellEnd"/>
+      <w:r>
+        <w:t xml:space="preserve"> tool, which offer</w:t>
       </w:r>
       <w:r>
         <w:t>s</w:t>
       </w:r>
       <w:r>
-        <w:t xml:space="preserve"> several ways to observe the data. The Fusepool </w:t>
-      </w:r>
-      <w:r>
-        <w:rPr>
-          <w:highlight w:val="yellow"/>
-        </w:rPr>
-        <w:t>sandbox</w:t>
-      </w:r>
-      <w:r>
-        <w:t xml:space="preserve"> contains all the tools and can be used as an example of what can be achieved with the tools. A starting point can be the Dashboard </w:t>
-      </w:r>
-      <w:r>
-        <w:rPr>
-          <w:highlight w:val="yellow"/>
-        </w:rPr>
-        <w:t>- http://sandbox.fusepool.info:8387/#/dashboard/Dashboard</w:t>
-      </w:r>
-      <w:r>
-        <w:t xml:space="preserve"> - which has been configured to show three widgets, as shown in the following images</w:t>
+        <w:t xml:space="preserve"> several ways to observe the data. The </w:t>
+      </w:r>
+      <w:proofErr w:type="spellStart"/>
+      <w:r>
+        <w:t>Fusepool</w:t>
+      </w:r>
+      <w:proofErr w:type="spellEnd"/>
+      <w:r>
+        <w:t xml:space="preserve"> sandbox contains all the tools and can be used as an example of what can be achieved with the tools. A starting point can be the Dashboard - http://sandbox.fusepool.info:8387/#/dashboard/Dashboard -</w:t>
+      </w:r>
+      <w:r>
+        <w:t xml:space="preserve"> which has been configured to show three widgets, as shown in the following images</w:t>
       </w:r>
     </w:p>
     <w:p/>
@@ -4221,7 +5898,15 @@
     </w:p>
     <w:p>
       <w:r>
-        <w:t>It opens up a panel with several possibility, clicking on them the widgets will be updated with the logs from the selected time frame. The following image shows them.</w:t>
+        <w:t xml:space="preserve">It opens up a panel with several </w:t>
+      </w:r>
+      <w:proofErr w:type="gramStart"/>
+      <w:r>
+        <w:t>possibility</w:t>
+      </w:r>
+      <w:proofErr w:type="gramEnd"/>
+      <w:r>
+        <w:t>, clicking on them the widgets will be updated with the logs from the selected time frame. The following image shows them.</w:t>
       </w:r>
     </w:p>
     <w:p>
@@ -4281,7 +5966,15 @@
       </w:r>
       <w:r>
         <w:lastRenderedPageBreak/>
-        <w:t>mouse over them, the related slice of the chart is highlighted. The same happens when the mouse is over a slice, the related legend entry is highlighted.</w:t>
+        <w:t xml:space="preserve">mouse over them, the related slice of the chart is highlighted. The same happens when the mouse is over a </w:t>
+      </w:r>
+      <w:proofErr w:type="gramStart"/>
+      <w:r>
+        <w:t>slice,</w:t>
+      </w:r>
+      <w:proofErr w:type="gramEnd"/>
+      <w:r>
+        <w:t xml:space="preserve"> the related legend entry is highlighted.</w:t>
       </w:r>
     </w:p>
     <w:p>
@@ -4364,23 +6057,25 @@
     </w:p>
     <w:p>
       <w:r>
-        <w:t>Different searches can also be performed in Kibana, for example by filtering on the content of the requests. For instance, by accessing the Platform Dashboard (</w:t>
-      </w:r>
-      <w:r>
-        <w:rPr>
-          <w:highlight w:val="yellow"/>
-        </w:rPr>
-        <w:t>http://sandbox.fusepool.info:8200/index.html?platformURI=http://sandbox.fusepool.info</w:t>
-      </w:r>
-      <w:r>
-        <w:rPr>
-          <w:highlight w:val="yellow"/>
-        </w:rPr>
+        <w:t xml:space="preserve">Different searches can also be performed in </w:t>
+      </w:r>
+      <w:proofErr w:type="spellStart"/>
+      <w:r>
+        <w:t>Kibana</w:t>
+      </w:r>
+      <w:proofErr w:type="spellEnd"/>
+      <w:r>
+        <w:t xml:space="preserve">, for example by filtering on the content of the requests. For instance, by accessing the Platform Dashboard </w:t>
+      </w:r>
+      <w:r>
+        <w:t>(http://sandbox.fusepool.info:8200/index.html?platformURI=http://sandbox.fusepool.info</w:t>
+      </w:r>
+      <w:r>
         <w:lastRenderedPageBreak/>
-        <w:t>:8181/ldp/platform</w:t>
-      </w:r>
-      <w:r>
-        <w:t>) at the time of this writing, we see there are three widgets used for importing some data. The following image shows the situation at present time.</w:t>
+        <w:t>:8181/ldp/platform) at the time of this writing, we see there are three widgets used for</w:t>
+      </w:r>
+      <w:r>
+        <w:t xml:space="preserve"> importing some data. The following image shows the situation at present time.</w:t>
       </w:r>
     </w:p>
     <w:p>
@@ -4447,10 +6142,16 @@
       <w:r>
         <w:t>n</w:t>
       </w:r>
-      <w:bookmarkStart w:id="22" w:name="_GoBack"/>
-      <w:bookmarkEnd w:id="22"/>
-      <w:r>
-        <w:t>g just an asterisk is the filter text field, there we'll write the text we want to filter on, in our case we'll write "eventi-xml" and we'll choose "This week" as a time frame, the result is shown in the following image:</w:t>
+      <w:r>
+        <w:t>g just an asterisk is the filter text field, there we'll write the text we want to filter on, in our case we'll write "</w:t>
+      </w:r>
+      <w:proofErr w:type="spellStart"/>
+      <w:r>
+        <w:t>eventi</w:t>
+      </w:r>
+      <w:proofErr w:type="spellEnd"/>
+      <w:r>
+        <w:t>-xml" and we'll choose "This week" as a time frame, the result is shown in the following image:</w:t>
       </w:r>
     </w:p>
     <w:p>
@@ -4501,13 +6202,29 @@
         </w:drawing>
       </w:r>
       <w:r>
-        <w:t>The text filter can be applied to any type of visualization available in Kibana, which in this way offer</w:t>
+        <w:t xml:space="preserve">The text filter can be applied to any type of visualization available in </w:t>
+      </w:r>
+      <w:proofErr w:type="spellStart"/>
+      <w:r>
+        <w:t>Kibana</w:t>
+      </w:r>
+      <w:proofErr w:type="spellEnd"/>
+      <w:r>
+        <w:t>, which in this way offer</w:t>
       </w:r>
       <w:r>
         <w:t>s</w:t>
       </w:r>
       <w:r>
-        <w:t xml:space="preserve"> a powerful way to cross the filters and compare analysed data.</w:t>
+        <w:t xml:space="preserve"> a powerful way to cross the filters and compare </w:t>
+      </w:r>
+      <w:proofErr w:type="spellStart"/>
+      <w:r>
+        <w:t>analysed</w:t>
+      </w:r>
+      <w:proofErr w:type="spellEnd"/>
+      <w:r>
+        <w:t xml:space="preserve"> data.</w:t>
       </w:r>
     </w:p>
     <w:p>
@@ -4537,7 +6254,23 @@
     </w:p>
     <w:p>
       <w:r>
-        <w:t>What has been shown so far in this document represent some of the possibilities tools offer, identified as interesting for the analysis of the platform usage. The configurations of the Httpry software and the logstash tran</w:t>
+        <w:t xml:space="preserve">What has been shown so far in this document represent some of the possibilities tools offer, identified as interesting for the analysis of the platform usage. The configurations of the </w:t>
+      </w:r>
+      <w:proofErr w:type="spellStart"/>
+      <w:r>
+        <w:t>Httpry</w:t>
+      </w:r>
+      <w:proofErr w:type="spellEnd"/>
+      <w:r>
+        <w:t xml:space="preserve"> software and the </w:t>
+      </w:r>
+      <w:proofErr w:type="spellStart"/>
+      <w:r>
+        <w:t>logstash</w:t>
+      </w:r>
+      <w:proofErr w:type="spellEnd"/>
+      <w:r>
+        <w:t xml:space="preserve"> tran</w:t>
       </w:r>
       <w:r>
         <w:t>s</w:t>
@@ -4554,7 +6287,15 @@
     </w:p>
     <w:p>
       <w:r>
-        <w:t>We already have enough information to start understanding the potentials of the tools and to learn how the platform is being accessed and thus how our data are being used. The way all these data are visually shown offers an easy-to-understand layer which can be analysed to different kind of people, from technicians looking for studying the statistic of the accesses over the day hours, to data owners for monitoring how their data are used, who are using them (by showing the geographical zone from where the resources came from) etc.</w:t>
+        <w:t xml:space="preserve">We already have enough information to start understanding the potentials of the tools and to learn how the platform is being accessed and thus how our data are being used. The way all these data are visually shown offers an easy-to-understand layer which can be </w:t>
+      </w:r>
+      <w:proofErr w:type="spellStart"/>
+      <w:r>
+        <w:t>analysed</w:t>
+      </w:r>
+      <w:proofErr w:type="spellEnd"/>
+      <w:r>
+        <w:t xml:space="preserve"> to different kind of people, from technicians looking for studying the statistic of the accesses over the day hours, to data owners for monitoring how their data are used, who are using them (by showing the geographical zone from where the resources came from) etc.</w:t>
       </w:r>
     </w:p>
     <w:p>
@@ -6228,7 +7969,7 @@
 </file>
 
 <file path=customXml/itemProps1.xml><?xml version="1.0" encoding="utf-8"?>
-<ds:datastoreItem xmlns:ds="http://schemas.openxmlformats.org/officeDocument/2006/customXml" ds:itemID="{D29C7B8F-2E4B-4928-8550-C0746896494C}">
+<ds:datastoreItem xmlns:ds="http://schemas.openxmlformats.org/officeDocument/2006/customXml" ds:itemID="{8C1258AD-9521-4745-9431-025CD9EDE37B}">
   <ds:schemaRefs>
     <ds:schemaRef ds:uri="http://schemas.openxmlformats.org/officeDocument/2006/bibliography"/>
   </ds:schemaRefs>

</xml_diff>